<commit_message>
Added Mass calculation editor
</commit_message>
<xml_diff>
--- a/Doc/ТЗ 12.04.docx
+++ b/Doc/ТЗ 12.04.docx
@@ -26058,7 +26058,6 @@
             <w:lang w:eastAsia="ru-RU"/>
             <w:rPrChange w:id="595" w:author="Екатерина Луткова" w:date="2016-04-01T17:49:00Z">
               <w:rPr>
-                <w:b w:val="0"/>
                 <w:lang w:val="en-US" w:eastAsia="ru-RU"/>
               </w:rPr>
             </w:rPrChange>
@@ -27592,63 +27591,55 @@
           <w:rPr>
             <w:lang w:eastAsia="ru-RU"/>
           </w:rPr>
-          <w:t xml:space="preserve"> – </w:t>
-        </w:r>
-        <w:bookmarkStart w:id="716" w:name="_GoBack"/>
+          <w:t xml:space="preserve"> – при изменении этих данных</w:t>
+        </w:r>
+      </w:ins>
+      <w:ins w:id="716" w:author="Екатерина Луткова" w:date="2016-04-12T11:07:00Z">
         <w:r>
           <w:rPr>
             <w:lang w:eastAsia="ru-RU"/>
           </w:rPr>
-          <w:t>при изменении этих данных</w:t>
+          <w:t xml:space="preserve"> (наличие оснастки, количество форм, </w:t>
+        </w:r>
+        <w:proofErr w:type="spellStart"/>
+        <w:r>
+          <w:rPr>
+            <w:lang w:eastAsia="ru-RU"/>
+          </w:rPr>
+          <w:t>гнездность</w:t>
+        </w:r>
+        <w:proofErr w:type="spellEnd"/>
+        <w:r>
+          <w:rPr>
+            <w:lang w:eastAsia="ru-RU"/>
+          </w:rPr>
+          <w:t>)</w:t>
         </w:r>
       </w:ins>
-      <w:ins w:id="717" w:author="Екатерина Луткова" w:date="2016-04-12T11:07:00Z">
+      <w:ins w:id="717" w:author="Екатерина Луткова" w:date="2016-04-12T11:04:00Z">
         <w:r>
           <w:rPr>
             <w:lang w:eastAsia="ru-RU"/>
           </w:rPr>
-          <w:t xml:space="preserve"> (наличие оснастки, количество форм, </w:t>
-        </w:r>
-        <w:proofErr w:type="spellStart"/>
+          <w:t xml:space="preserve"> в справочнике «Оснастка» в чертежах они меняются автоматически, так же есть возможность вручную поменять данные поля</w:t>
+        </w:r>
+      </w:ins>
+      <w:ins w:id="718" w:author="Екатерина Луткова" w:date="2016-04-12T11:06:00Z">
         <w:r>
           <w:rPr>
             <w:lang w:eastAsia="ru-RU"/>
           </w:rPr>
-          <w:t>гнездность</w:t>
-        </w:r>
-        <w:proofErr w:type="spellEnd"/>
+          <w:t>.</w:t>
+        </w:r>
+      </w:ins>
+      <w:del w:id="719" w:author="Екатерина Луткова" w:date="2016-04-12T11:04:00Z">
         <w:r>
           <w:rPr>
             <w:lang w:eastAsia="ru-RU"/>
           </w:rPr>
-          <w:t>)</w:t>
-        </w:r>
-      </w:ins>
-      <w:ins w:id="718" w:author="Екатерина Луткова" w:date="2016-04-12T11:04:00Z">
-        <w:r>
-          <w:rPr>
-            <w:lang w:eastAsia="ru-RU"/>
-          </w:rPr>
-          <w:t xml:space="preserve"> в справочнике «Оснастка» в чертежах они меняются автоматически, так же есть возможность вручную поменять данные поля</w:t>
-        </w:r>
-      </w:ins>
-      <w:ins w:id="719" w:author="Екатерина Луткова" w:date="2016-04-12T11:06:00Z">
-        <w:r>
-          <w:rPr>
-            <w:lang w:eastAsia="ru-RU"/>
-          </w:rPr>
-          <w:t>.</w:t>
-        </w:r>
-      </w:ins>
-      <w:del w:id="720" w:author="Екатерина Луткова" w:date="2016-04-12T11:04:00Z">
-        <w:r>
-          <w:rPr>
-            <w:lang w:eastAsia="ru-RU"/>
-          </w:rPr>
           <w:delText>.</w:delText>
         </w:r>
       </w:del>
-      <w:bookmarkEnd w:id="716"/>
       <w:proofErr w:type="gramEnd"/>
     </w:p>
     <w:p>
@@ -27661,7 +27652,7 @@
         </w:rPr>
       </w:pPr>
       <w:proofErr w:type="gramStart"/>
-      <w:ins w:id="721" w:author="Екатерина Луткова" w:date="2016-04-01T16:52:00Z">
+      <w:ins w:id="720" w:author="Екатерина Луткова" w:date="2016-04-01T16:52:00Z">
         <w:r>
           <w:rPr>
             <w:lang w:eastAsia="ru-RU"/>
@@ -27669,14 +27660,14 @@
           <w:t>!!!</w:t>
         </w:r>
       </w:ins>
-      <w:ins w:id="722" w:author="Екатерина Луткова" w:date="2016-04-01T16:50:00Z">
+      <w:ins w:id="721" w:author="Екатерина Луткова" w:date="2016-04-01T16:50:00Z">
         <w:r>
           <w:rPr>
             <w:lang w:eastAsia="ru-RU"/>
           </w:rPr>
           <w:t>Добавить поле «</w:t>
         </w:r>
-        <w:commentRangeStart w:id="723"/>
+        <w:commentRangeStart w:id="722"/>
         <w:r>
           <w:rPr>
             <w:lang w:eastAsia="ru-RU"/>
@@ -27684,7 +27675,7 @@
           <w:t xml:space="preserve">Цена </w:t>
         </w:r>
       </w:ins>
-      <w:ins w:id="724" w:author="Екатерина Луткова" w:date="2016-04-01T16:51:00Z">
+      <w:ins w:id="723" w:author="Екатерина Луткова" w:date="2016-04-01T16:51:00Z">
         <w:r>
           <w:rPr>
             <w:lang w:eastAsia="ru-RU"/>
@@ -27698,14 +27689,14 @@
           <w:t>«Материала»</w:t>
         </w:r>
       </w:ins>
-      <w:commentRangeEnd w:id="723"/>
+      <w:commentRangeEnd w:id="722"/>
       <w:r>
         <w:rPr>
           <w:rStyle w:val="af0"/>
         </w:rPr>
-        <w:commentReference w:id="723"/>
-      </w:r>
-      <w:ins w:id="725" w:author="Екатерина Луткова" w:date="2016-04-01T16:50:00Z">
+        <w:commentReference w:id="722"/>
+      </w:r>
+      <w:ins w:id="724" w:author="Екатерина Луткова" w:date="2016-04-01T16:50:00Z">
         <w:r>
           <w:rPr>
             <w:lang w:eastAsia="ru-RU"/>
@@ -27713,7 +27704,7 @@
           <w:t xml:space="preserve"> (цена берется из справочника </w:t>
         </w:r>
       </w:ins>
-      <w:ins w:id="726" w:author="Екатерина Луткова" w:date="2016-04-01T16:51:00Z">
+      <w:ins w:id="725" w:author="Екатерина Луткова" w:date="2016-04-01T16:51:00Z">
         <w:r>
           <w:rPr>
             <w:lang w:eastAsia="ru-RU"/>
@@ -27721,7 +27712,7 @@
           <w:t>«</w:t>
         </w:r>
       </w:ins>
-      <w:ins w:id="727" w:author="Екатерина Луткова" w:date="2016-04-01T16:52:00Z">
+      <w:ins w:id="726" w:author="Екатерина Луткова" w:date="2016-04-01T16:52:00Z">
         <w:r>
           <w:rPr>
             <w:lang w:eastAsia="ru-RU"/>
@@ -27729,7 +27720,7 @@
           <w:t>Материалы</w:t>
         </w:r>
       </w:ins>
-      <w:ins w:id="728" w:author="Екатерина Луткова" w:date="2016-04-01T16:51:00Z">
+      <w:ins w:id="727" w:author="Екатерина Луткова" w:date="2016-04-01T16:51:00Z">
         <w:r>
           <w:rPr>
             <w:lang w:eastAsia="ru-RU"/>
@@ -27737,7 +27728,7 @@
           <w:t>»</w:t>
         </w:r>
       </w:ins>
-      <w:ins w:id="729" w:author="Екатерина Луткова" w:date="2016-04-01T16:52:00Z">
+      <w:ins w:id="728" w:author="Екатерина Луткова" w:date="2016-04-01T16:52:00Z">
         <w:r>
           <w:rPr>
             <w:lang w:eastAsia="ru-RU"/>
@@ -27746,7 +27737,7 @@
         </w:r>
       </w:ins>
       <w:proofErr w:type="gramEnd"/>
-      <w:ins w:id="730" w:author="Екатерина Луткова" w:date="2016-04-12T11:06:00Z">
+      <w:ins w:id="729" w:author="Екатерина Луткова" w:date="2016-04-12T11:06:00Z">
         <w:r>
           <w:rPr>
             <w:lang w:eastAsia="ru-RU"/>
@@ -27754,7 +27745,7 @@
           <w:t xml:space="preserve"> </w:t>
         </w:r>
       </w:ins>
-      <w:ins w:id="731" w:author="Екатерина Луткова" w:date="2016-04-12T11:07:00Z">
+      <w:ins w:id="730" w:author="Екатерина Луткова" w:date="2016-04-12T11:07:00Z">
         <w:r>
           <w:rPr>
             <w:lang w:eastAsia="ru-RU"/>
@@ -27762,7 +27753,7 @@
           <w:t xml:space="preserve">При изменении цены материала </w:t>
         </w:r>
       </w:ins>
-      <w:ins w:id="732" w:author="Екатерина Луткова" w:date="2016-04-12T11:09:00Z">
+      <w:ins w:id="731" w:author="Екатерина Луткова" w:date="2016-04-12T11:09:00Z">
         <w:r>
           <w:rPr>
             <w:lang w:eastAsia="ru-RU"/>
@@ -27770,7 +27761,7 @@
           <w:t xml:space="preserve">в справочнике – цена материала меняется в чертежах. </w:t>
         </w:r>
       </w:ins>
-      <w:ins w:id="733" w:author="Екатерина Луткова" w:date="2016-04-12T11:10:00Z">
+      <w:ins w:id="732" w:author="Екатерина Луткова" w:date="2016-04-12T11:10:00Z">
         <w:r>
           <w:rPr>
             <w:lang w:eastAsia="ru-RU"/>
@@ -27818,19 +27809,19 @@
         </w:rPr>
         <w:t xml:space="preserve">. При заполнении плановой калькуляции ставится плановая цена, при последующем заполнении фактической калькуляции цена автоматически заменяется на </w:t>
       </w:r>
-      <w:commentRangeStart w:id="734"/>
+      <w:commentRangeStart w:id="733"/>
       <w:r>
         <w:rPr>
           <w:lang w:eastAsia="ru-RU"/>
         </w:rPr>
         <w:t>фактическую</w:t>
       </w:r>
-      <w:commentRangeEnd w:id="734"/>
+      <w:commentRangeEnd w:id="733"/>
       <w:r>
         <w:rPr>
           <w:rStyle w:val="af0"/>
         </w:rPr>
-        <w:commentReference w:id="734"/>
+        <w:commentReference w:id="733"/>
       </w:r>
       <w:r>
         <w:rPr>
@@ -27838,7 +27829,7 @@
         </w:rPr>
         <w:t>.</w:t>
       </w:r>
-      <w:ins w:id="735" w:author="Екатерина Луткова" w:date="2016-04-12T11:11:00Z">
+      <w:ins w:id="734" w:author="Екатерина Луткова" w:date="2016-04-12T11:11:00Z">
         <w:r>
           <w:rPr>
             <w:lang w:eastAsia="ru-RU"/>
@@ -27858,7 +27849,7 @@
           <w:t>кая необходимость)</w:t>
         </w:r>
       </w:ins>
-      <w:ins w:id="736" w:author="Екатерина Луткова" w:date="2016-04-12T11:28:00Z">
+      <w:ins w:id="735" w:author="Екатерина Луткова" w:date="2016-04-12T11:28:00Z">
         <w:r>
           <w:rPr>
             <w:lang w:eastAsia="ru-RU"/>
@@ -27876,7 +27867,7 @@
           <w:lang w:eastAsia="ru-RU"/>
         </w:rPr>
       </w:pPr>
-      <w:commentRangeStart w:id="737"/>
+      <w:commentRangeStart w:id="736"/>
       <w:r>
         <w:rPr>
           <w:lang w:eastAsia="ru-RU"/>
@@ -27884,12 +27875,12 @@
         <w:lastRenderedPageBreak/>
         <w:t>При нажатии на поле «Масса по чертежу» открывается окно «Расчет массы</w:t>
       </w:r>
-      <w:commentRangeEnd w:id="737"/>
+      <w:commentRangeEnd w:id="736"/>
       <w:r>
         <w:rPr>
           <w:rStyle w:val="af0"/>
         </w:rPr>
-        <w:commentReference w:id="737"/>
+        <w:commentReference w:id="736"/>
       </w:r>
       <w:r>
         <w:rPr>
@@ -27921,7 +27912,7 @@
         </w:rPr>
         <w:t>.</w:t>
       </w:r>
-      <w:ins w:id="738" w:author="Екатерина Луткова" w:date="2016-04-12T11:29:00Z">
+      <w:ins w:id="737" w:author="Екатерина Луткова" w:date="2016-04-12T11:29:00Z">
         <w:r>
           <w:rPr>
             <w:lang w:eastAsia="ru-RU"/>
@@ -27961,19 +27952,19 @@
         </w:rPr>
         <w:t>При нажатии на поле «</w:t>
       </w:r>
-      <w:commentRangeStart w:id="739"/>
+      <w:commentRangeStart w:id="738"/>
       <w:r>
         <w:rPr>
           <w:lang w:eastAsia="ru-RU"/>
         </w:rPr>
         <w:t>Размеры</w:t>
       </w:r>
-      <w:commentRangeEnd w:id="739"/>
+      <w:commentRangeEnd w:id="738"/>
       <w:r>
         <w:rPr>
           <w:rStyle w:val="af0"/>
         </w:rPr>
-        <w:commentReference w:id="739"/>
+        <w:commentReference w:id="738"/>
       </w:r>
       <w:r>
         <w:rPr>
@@ -27999,7 +27990,7 @@
         </w:rPr>
         <w:t xml:space="preserve"> и вводятся все необходимые размеры детали.</w:t>
       </w:r>
-      <w:ins w:id="740" w:author="Екатерина Луткова" w:date="2016-04-12T11:30:00Z">
+      <w:ins w:id="739" w:author="Екатерина Луткова" w:date="2016-04-12T11:30:00Z">
         <w:r>
           <w:rPr>
             <w:lang w:eastAsia="ru-RU"/>
@@ -28007,7 +27998,7 @@
           <w:t xml:space="preserve"> </w:t>
         </w:r>
       </w:ins>
-      <w:ins w:id="741" w:author="Екатерина Луткова" w:date="2016-04-12T11:31:00Z">
+      <w:ins w:id="740" w:author="Екатерина Луткова" w:date="2016-04-12T11:31:00Z">
         <w:r>
           <w:rPr>
             <w:lang w:eastAsia="ru-RU"/>
@@ -28015,7 +28006,7 @@
           <w:t>П</w:t>
         </w:r>
       </w:ins>
-      <w:ins w:id="742" w:author="Екатерина Луткова" w:date="2016-04-12T11:30:00Z">
+      <w:ins w:id="741" w:author="Екатерина Луткова" w:date="2016-04-12T11:30:00Z">
         <w:r>
           <w:rPr>
             <w:lang w:eastAsia="ru-RU"/>
@@ -28023,7 +28014,7 @@
           <w:t>ри клике в поле «</w:t>
         </w:r>
       </w:ins>
-      <w:ins w:id="743" w:author="Екатерина Луткова" w:date="2016-04-12T11:31:00Z">
+      <w:ins w:id="742" w:author="Екатерина Луткова" w:date="2016-04-12T11:31:00Z">
         <w:r>
           <w:rPr>
             <w:lang w:eastAsia="ru-RU"/>
@@ -28031,7 +28022,7 @@
           <w:t>Размеры</w:t>
         </w:r>
       </w:ins>
-      <w:ins w:id="744" w:author="Екатерина Луткова" w:date="2016-04-12T11:30:00Z">
+      <w:ins w:id="743" w:author="Екатерина Луткова" w:date="2016-04-12T11:30:00Z">
         <w:r>
           <w:rPr>
             <w:lang w:eastAsia="ru-RU"/>
@@ -28039,7 +28030,7 @@
           <w:t>»</w:t>
         </w:r>
       </w:ins>
-      <w:ins w:id="745" w:author="Екатерина Луткова" w:date="2016-04-12T11:31:00Z">
+      <w:ins w:id="744" w:author="Екатерина Луткова" w:date="2016-04-12T11:31:00Z">
         <w:r>
           <w:rPr>
             <w:lang w:eastAsia="ru-RU"/>
@@ -28147,14 +28138,14 @@
           <w:lang w:eastAsia="ru-RU"/>
         </w:rPr>
       </w:pPr>
-      <w:commentRangeStart w:id="746"/>
+      <w:commentRangeStart w:id="745"/>
       <w:r>
         <w:rPr>
           <w:lang w:eastAsia="ru-RU"/>
         </w:rPr>
         <w:t>Далее чертеж в электронном виде загружается нажатием на поле «Загрузка».</w:t>
       </w:r>
-      <w:ins w:id="747" w:author="Екатерина Луткова" w:date="2016-04-12T11:34:00Z">
+      <w:ins w:id="746" w:author="Екатерина Луткова" w:date="2016-04-12T11:34:00Z">
         <w:r>
           <w:rPr>
             <w:lang w:eastAsia="ru-RU"/>
@@ -28168,12 +28159,12 @@
         </w:rPr>
         <w:t xml:space="preserve"> </w:t>
       </w:r>
-      <w:commentRangeEnd w:id="746"/>
+      <w:commentRangeEnd w:id="745"/>
       <w:r>
         <w:rPr>
           <w:rStyle w:val="af0"/>
         </w:rPr>
-        <w:commentReference w:id="746"/>
+        <w:commentReference w:id="745"/>
       </w:r>
       <w:r>
         <w:rPr>
@@ -28240,14 +28231,14 @@
           <w:lang w:eastAsia="ru-RU"/>
         </w:rPr>
       </w:pPr>
-      <w:bookmarkStart w:id="748" w:name="_Toc446599517"/>
+      <w:bookmarkStart w:id="747" w:name="_Toc446599517"/>
       <w:r>
         <w:rPr>
           <w:lang w:eastAsia="ru-RU"/>
         </w:rPr>
         <w:t>Расчет массы</w:t>
       </w:r>
-      <w:bookmarkEnd w:id="748"/>
+      <w:bookmarkEnd w:id="747"/>
     </w:p>
     <w:p>
       <w:pPr>
@@ -28605,7 +28596,41 @@
         <w:rPr>
           <w:lang w:eastAsia="ru-RU"/>
         </w:rPr>
-        <w:t>Выбрав тип детали Фп1, Фп2 или Фп3 появляется окно «</w:t>
+        <w:t xml:space="preserve">Выбрав тип детали </w:t>
+      </w:r>
+      <w:commentRangeStart w:id="748"/>
+      <w:r>
+        <w:rPr>
+          <w:lang w:eastAsia="ru-RU"/>
+        </w:rPr>
+        <w:t>Фп</w:t>
+      </w:r>
+      <w:proofErr w:type="gramStart"/>
+      <w:r>
+        <w:rPr>
+          <w:lang w:eastAsia="ru-RU"/>
+        </w:rPr>
+        <w:t>1</w:t>
+      </w:r>
+      <w:proofErr w:type="gramEnd"/>
+      <w:r>
+        <w:rPr>
+          <w:lang w:eastAsia="ru-RU"/>
+        </w:rPr>
+        <w:t>, Фп2 или Фп3</w:t>
+      </w:r>
+      <w:commentRangeEnd w:id="748"/>
+      <w:r>
+        <w:rPr>
+          <w:rStyle w:val="af0"/>
+        </w:rPr>
+        <w:commentReference w:id="748"/>
+      </w:r>
+      <w:r>
+        <w:rPr>
+          <w:lang w:eastAsia="ru-RU"/>
+        </w:rPr>
+        <w:t xml:space="preserve"> появляется окно «</w:t>
       </w:r>
       <w:ins w:id="749" w:author="Екатерина Луткова" w:date="2016-04-01T18:00:00Z">
         <w:r>
@@ -28639,7 +28664,15 @@
         <w:rPr>
           <w:lang w:eastAsia="ru-RU"/>
         </w:rPr>
-        <w:t xml:space="preserve">), вводятся необходимые размеры, нажимается кнопка «ОК» и масса автоматически считается по приведенным ниже формулам для выбранного типа детали. </w:t>
+        <w:t>), вводятся необходимые размеры, нажимается кнопка «ОК» и масса автоматически считается по приведенным ниже формулам дл</w:t>
+      </w:r>
+      <w:bookmarkStart w:id="751" w:name="_GoBack"/>
+      <w:bookmarkEnd w:id="751"/>
+      <w:r>
+        <w:rPr>
+          <w:lang w:eastAsia="ru-RU"/>
+        </w:rPr>
+        <w:t xml:space="preserve">я выбранного типа детали. </w:t>
       </w:r>
     </w:p>
     <w:p>
@@ -28982,14 +29015,14 @@
           <w:lang w:eastAsia="ru-RU"/>
         </w:rPr>
       </w:pPr>
-      <w:bookmarkStart w:id="751" w:name="_Toc446599518"/>
+      <w:bookmarkStart w:id="752" w:name="_Toc446599518"/>
       <w:r>
         <w:rPr>
           <w:lang w:eastAsia="ru-RU"/>
         </w:rPr>
         <w:t>Технологическая карта</w:t>
       </w:r>
-      <w:bookmarkEnd w:id="751"/>
+      <w:bookmarkEnd w:id="752"/>
     </w:p>
     <w:p>
       <w:pPr>
@@ -29288,7 +29321,7 @@
         <w:ind w:firstLine="709"/>
         <w:jc w:val="both"/>
         <w:rPr>
-          <w:ins w:id="752" w:author="Екатерина Луткова" w:date="2016-04-01T17:11:00Z"/>
+          <w:ins w:id="753" w:author="Екатерина Луткова" w:date="2016-04-01T17:11:00Z"/>
           <w:lang w:eastAsia="ru-RU"/>
         </w:rPr>
       </w:pPr>
@@ -29308,7 +29341,7 @@
           <w:lang w:eastAsia="ru-RU"/>
         </w:rPr>
       </w:pPr>
-      <w:ins w:id="753" w:author="Екатерина Луткова" w:date="2016-04-01T17:11:00Z">
+      <w:ins w:id="754" w:author="Екатерина Луткова" w:date="2016-04-01T17:11:00Z">
         <w:r>
           <w:rPr>
             <w:lang w:eastAsia="ru-RU"/>
@@ -29316,7 +29349,7 @@
           <w:t>Внизу технологической карты предусмотреть текстовое поле «</w:t>
         </w:r>
       </w:ins>
-      <w:ins w:id="754" w:author="Екатерина Луткова" w:date="2016-04-01T17:12:00Z">
+      <w:ins w:id="755" w:author="Екатерина Луткова" w:date="2016-04-01T17:12:00Z">
         <w:r>
           <w:rPr>
             <w:lang w:eastAsia="ru-RU"/>
@@ -29324,7 +29357,7 @@
           <w:t>Примечание</w:t>
         </w:r>
       </w:ins>
-      <w:ins w:id="755" w:author="Екатерина Луткова" w:date="2016-04-01T17:11:00Z">
+      <w:ins w:id="756" w:author="Екатерина Луткова" w:date="2016-04-01T17:11:00Z">
         <w:r>
           <w:rPr>
             <w:lang w:eastAsia="ru-RU"/>
@@ -29332,7 +29365,7 @@
           <w:t>»</w:t>
         </w:r>
       </w:ins>
-      <w:ins w:id="756" w:author="Екатерина Луткова" w:date="2016-04-01T17:12:00Z">
+      <w:ins w:id="757" w:author="Екатерина Луткова" w:date="2016-04-01T17:12:00Z">
         <w:r>
           <w:rPr>
             <w:lang w:eastAsia="ru-RU"/>
@@ -29432,9 +29465,9 @@
           <w:lang w:eastAsia="ru-RU"/>
         </w:rPr>
       </w:pPr>
-      <w:bookmarkStart w:id="757" w:name="_Toc446599519"/>
-      <w:moveFromRangeStart w:id="758" w:author="Екатерина Луткова" w:date="2016-04-01T17:01:00Z" w:name="move447293432"/>
-      <w:moveFrom w:id="759" w:author="Екатерина Луткова" w:date="2016-04-01T17:01:00Z">
+      <w:bookmarkStart w:id="758" w:name="_Toc446599519"/>
+      <w:moveFromRangeStart w:id="759" w:author="Екатерина Луткова" w:date="2016-04-01T17:01:00Z" w:name="move447293432"/>
+      <w:moveFrom w:id="760" w:author="Екатерина Луткова" w:date="2016-04-01T17:01:00Z">
         <w:r>
           <w:rPr>
             <w:lang w:eastAsia="ru-RU"/>
@@ -29442,7 +29475,7 @@
           <w:t>4.5.3 Калькуляция</w:t>
         </w:r>
       </w:moveFrom>
-      <w:bookmarkEnd w:id="757"/>
+      <w:bookmarkEnd w:id="758"/>
     </w:p>
     <w:p>
       <w:pPr>
@@ -29453,7 +29486,7 @@
           <w:lang w:eastAsia="ru-RU"/>
         </w:rPr>
       </w:pPr>
-      <w:moveFrom w:id="760" w:author="Екатерина Луткова" w:date="2016-04-01T17:01:00Z">
+      <w:moveFrom w:id="761" w:author="Екатерина Луткова" w:date="2016-04-01T17:01:00Z">
         <w:r>
           <w:rPr>
             <w:lang w:eastAsia="ru-RU"/>
@@ -29495,7 +29528,7 @@
           <w:lang w:eastAsia="ru-RU"/>
         </w:rPr>
       </w:pPr>
-      <w:moveFrom w:id="761" w:author="Екатерина Луткова" w:date="2016-04-01T17:01:00Z">
+      <w:moveFrom w:id="762" w:author="Екатерина Луткова" w:date="2016-04-01T17:01:00Z">
         <w:r>
           <w:rPr>
             <w:lang w:eastAsia="ru-RU"/>
@@ -29513,7 +29546,7 @@
           <w:lang w:eastAsia="ru-RU"/>
         </w:rPr>
       </w:pPr>
-      <w:moveFrom w:id="762" w:author="Екатерина Луткова" w:date="2016-04-01T17:01:00Z">
+      <w:moveFrom w:id="763" w:author="Екатерина Луткова" w:date="2016-04-01T17:01:00Z">
         <w:r>
           <w:rPr>
             <w:lang w:eastAsia="ru-RU"/>
@@ -29531,7 +29564,7 @@
           <w:lang w:eastAsia="ru-RU"/>
         </w:rPr>
       </w:pPr>
-      <w:moveFrom w:id="763" w:author="Екатерина Луткова" w:date="2016-04-01T17:01:00Z">
+      <w:moveFrom w:id="764" w:author="Екатерина Луткова" w:date="2016-04-01T17:01:00Z">
         <w:r>
           <w:rPr>
             <w:lang w:eastAsia="ru-RU"/>
@@ -29549,7 +29582,7 @@
           <w:lang w:eastAsia="ru-RU"/>
         </w:rPr>
       </w:pPr>
-      <w:moveFrom w:id="764" w:author="Екатерина Луткова" w:date="2016-04-01T17:01:00Z">
+      <w:moveFrom w:id="765" w:author="Екатерина Луткова" w:date="2016-04-01T17:01:00Z">
         <w:r>
           <w:rPr>
             <w:lang w:eastAsia="ru-RU"/>
@@ -29622,7 +29655,7 @@
                 <w:lang w:eastAsia="ru-RU"/>
               </w:rPr>
             </w:pPr>
-            <w:moveFrom w:id="765" w:author="Екатерина Луткова" w:date="2016-04-01T17:01:00Z">
+            <w:moveFrom w:id="766" w:author="Екатерина Луткова" w:date="2016-04-01T17:01:00Z">
               <w:r>
                 <w:rPr>
                   <w:szCs w:val="20"/>
@@ -29646,7 +29679,7 @@
                 <w:lang w:eastAsia="ru-RU"/>
               </w:rPr>
             </w:pPr>
-            <w:moveFrom w:id="766" w:author="Екатерина Луткова" w:date="2016-04-01T17:01:00Z">
+            <w:moveFrom w:id="767" w:author="Екатерина Луткова" w:date="2016-04-01T17:01:00Z">
               <w:r>
                 <w:rPr>
                   <w:szCs w:val="20"/>
@@ -29670,7 +29703,7 @@
                 <w:lang w:eastAsia="ru-RU"/>
               </w:rPr>
             </w:pPr>
-            <w:moveFrom w:id="767" w:author="Екатерина Луткова" w:date="2016-04-01T17:01:00Z">
+            <w:moveFrom w:id="768" w:author="Екатерина Луткова" w:date="2016-04-01T17:01:00Z">
               <w:r>
                 <w:rPr>
                   <w:szCs w:val="20"/>
@@ -29694,7 +29727,7 @@
                 <w:lang w:eastAsia="ru-RU"/>
               </w:rPr>
             </w:pPr>
-            <w:moveFrom w:id="768" w:author="Екатерина Луткова" w:date="2016-04-01T17:01:00Z">
+            <w:moveFrom w:id="769" w:author="Екатерина Луткова" w:date="2016-04-01T17:01:00Z">
               <w:r>
                 <w:rPr>
                   <w:szCs w:val="20"/>
@@ -29720,7 +29753,7 @@
                 <w:lang w:eastAsia="ru-RU"/>
               </w:rPr>
             </w:pPr>
-            <w:moveFrom w:id="769" w:author="Екатерина Луткова" w:date="2016-04-01T17:01:00Z">
+            <w:moveFrom w:id="770" w:author="Екатерина Луткова" w:date="2016-04-01T17:01:00Z">
               <w:r>
                 <w:rPr>
                   <w:szCs w:val="20"/>
@@ -29744,7 +29777,7 @@
                 <w:lang w:eastAsia="ru-RU"/>
               </w:rPr>
             </w:pPr>
-            <w:moveFrom w:id="770" w:author="Екатерина Луткова" w:date="2016-04-01T17:01:00Z">
+            <w:moveFrom w:id="771" w:author="Екатерина Луткова" w:date="2016-04-01T17:01:00Z">
               <w:r>
                 <w:rPr>
                   <w:szCs w:val="20"/>
@@ -29768,7 +29801,7 @@
                 <w:lang w:eastAsia="ru-RU"/>
               </w:rPr>
             </w:pPr>
-            <w:moveFrom w:id="771" w:author="Екатерина Луткова" w:date="2016-04-01T17:01:00Z">
+            <w:moveFrom w:id="772" w:author="Екатерина Луткова" w:date="2016-04-01T17:01:00Z">
               <w:r>
                 <w:rPr>
                   <w:szCs w:val="20"/>
@@ -29792,7 +29825,7 @@
                 <w:lang w:eastAsia="ru-RU"/>
               </w:rPr>
             </w:pPr>
-            <w:moveFrom w:id="772" w:author="Екатерина Луткова" w:date="2016-04-01T17:01:00Z">
+            <w:moveFrom w:id="773" w:author="Екатерина Луткова" w:date="2016-04-01T17:01:00Z">
               <w:r>
                 <w:rPr>
                   <w:szCs w:val="20"/>
@@ -29818,7 +29851,7 @@
                 <w:lang w:eastAsia="ru-RU"/>
               </w:rPr>
             </w:pPr>
-            <w:moveFrom w:id="773" w:author="Екатерина Луткова" w:date="2016-04-01T17:01:00Z">
+            <w:moveFrom w:id="774" w:author="Екатерина Луткова" w:date="2016-04-01T17:01:00Z">
               <w:r>
                 <w:rPr>
                   <w:szCs w:val="20"/>
@@ -29842,7 +29875,7 @@
                 <w:lang w:eastAsia="ru-RU"/>
               </w:rPr>
             </w:pPr>
-            <w:moveFrom w:id="774" w:author="Екатерина Луткова" w:date="2016-04-01T17:01:00Z">
+            <w:moveFrom w:id="775" w:author="Екатерина Луткова" w:date="2016-04-01T17:01:00Z">
               <w:r>
                 <w:rPr>
                   <w:szCs w:val="20"/>
@@ -29866,7 +29899,7 @@
                 <w:lang w:eastAsia="ru-RU"/>
               </w:rPr>
             </w:pPr>
-            <w:moveFrom w:id="775" w:author="Екатерина Луткова" w:date="2016-04-01T17:01:00Z">
+            <w:moveFrom w:id="776" w:author="Екатерина Луткова" w:date="2016-04-01T17:01:00Z">
               <w:r>
                 <w:rPr>
                   <w:szCs w:val="20"/>
@@ -29907,7 +29940,7 @@
                 <w:lang w:eastAsia="ru-RU"/>
               </w:rPr>
             </w:pPr>
-            <w:moveFrom w:id="776" w:author="Екатерина Луткова" w:date="2016-04-01T17:01:00Z">
+            <w:moveFrom w:id="777" w:author="Екатерина Луткова" w:date="2016-04-01T17:01:00Z">
               <w:r>
                 <w:rPr>
                   <w:szCs w:val="20"/>
@@ -29931,7 +29964,7 @@
                 <w:lang w:eastAsia="ru-RU"/>
               </w:rPr>
             </w:pPr>
-            <w:moveFrom w:id="777" w:author="Екатерина Луткова" w:date="2016-04-01T17:01:00Z">
+            <w:moveFrom w:id="778" w:author="Екатерина Луткова" w:date="2016-04-01T17:01:00Z">
               <w:r>
                 <w:rPr>
                   <w:szCs w:val="20"/>
@@ -29955,7 +29988,7 @@
                 <w:lang w:eastAsia="ru-RU"/>
               </w:rPr>
             </w:pPr>
-            <w:moveFrom w:id="778" w:author="Екатерина Луткова" w:date="2016-04-01T17:01:00Z">
+            <w:moveFrom w:id="779" w:author="Екатерина Луткова" w:date="2016-04-01T17:01:00Z">
               <w:r>
                 <w:rPr>
                   <w:szCs w:val="20"/>
@@ -30021,7 +30054,7 @@
                 <w:lang w:eastAsia="ru-RU"/>
               </w:rPr>
             </w:pPr>
-            <w:moveFrom w:id="779" w:author="Екатерина Луткова" w:date="2016-04-01T17:01:00Z">
+            <w:moveFrom w:id="780" w:author="Екатерина Луткова" w:date="2016-04-01T17:01:00Z">
               <w:r>
                 <w:rPr>
                   <w:szCs w:val="20"/>
@@ -30047,7 +30080,7 @@
                 <w:lang w:eastAsia="ru-RU"/>
               </w:rPr>
             </w:pPr>
-            <w:moveFrom w:id="780" w:author="Екатерина Луткова" w:date="2016-04-01T17:01:00Z">
+            <w:moveFrom w:id="781" w:author="Екатерина Луткова" w:date="2016-04-01T17:01:00Z">
               <w:r>
                 <w:rPr>
                   <w:szCs w:val="20"/>
@@ -30071,7 +30104,7 @@
                 <w:lang w:eastAsia="ru-RU"/>
               </w:rPr>
             </w:pPr>
-            <w:moveFrom w:id="781" w:author="Екатерина Луткова" w:date="2016-04-01T17:01:00Z">
+            <w:moveFrom w:id="782" w:author="Екатерина Луткова" w:date="2016-04-01T17:01:00Z">
               <w:r>
                 <w:rPr>
                   <w:szCs w:val="20"/>
@@ -30095,7 +30128,7 @@
                 <w:lang w:eastAsia="ru-RU"/>
               </w:rPr>
             </w:pPr>
-            <w:moveFrom w:id="782" w:author="Екатерина Луткова" w:date="2016-04-01T17:01:00Z">
+            <w:moveFrom w:id="783" w:author="Екатерина Луткова" w:date="2016-04-01T17:01:00Z">
               <w:r>
                 <w:rPr>
                   <w:szCs w:val="20"/>
@@ -30136,7 +30169,7 @@
                 <w:lang w:eastAsia="ru-RU"/>
               </w:rPr>
             </w:pPr>
-            <w:moveFrom w:id="783" w:author="Екатерина Луткова" w:date="2016-04-01T17:01:00Z">
+            <w:moveFrom w:id="784" w:author="Екатерина Луткова" w:date="2016-04-01T17:01:00Z">
               <w:r>
                 <w:rPr>
                   <w:szCs w:val="20"/>
@@ -30160,7 +30193,7 @@
                 <w:lang w:eastAsia="ru-RU"/>
               </w:rPr>
             </w:pPr>
-            <w:moveFrom w:id="784" w:author="Екатерина Луткова" w:date="2016-04-01T17:01:00Z">
+            <w:moveFrom w:id="785" w:author="Екатерина Луткова" w:date="2016-04-01T17:01:00Z">
               <w:r>
                 <w:rPr>
                   <w:szCs w:val="20"/>
@@ -30184,7 +30217,7 @@
                 <w:lang w:eastAsia="ru-RU"/>
               </w:rPr>
             </w:pPr>
-            <w:moveFrom w:id="785" w:author="Екатерина Луткова" w:date="2016-04-01T17:01:00Z">
+            <w:moveFrom w:id="786" w:author="Екатерина Луткова" w:date="2016-04-01T17:01:00Z">
               <w:r>
                 <w:rPr>
                   <w:szCs w:val="20"/>
@@ -30225,7 +30258,7 @@
                 <w:lang w:eastAsia="ru-RU"/>
               </w:rPr>
             </w:pPr>
-            <w:moveFrom w:id="786" w:author="Екатерина Луткова" w:date="2016-04-01T17:01:00Z">
+            <w:moveFrom w:id="787" w:author="Екатерина Луткова" w:date="2016-04-01T17:01:00Z">
               <w:r>
                 <w:rPr>
                   <w:szCs w:val="20"/>
@@ -30249,7 +30282,7 @@
                 <w:lang w:eastAsia="ru-RU"/>
               </w:rPr>
             </w:pPr>
-            <w:moveFrom w:id="787" w:author="Екатерина Луткова" w:date="2016-04-01T17:01:00Z">
+            <w:moveFrom w:id="788" w:author="Екатерина Луткова" w:date="2016-04-01T17:01:00Z">
               <w:r>
                 <w:rPr>
                   <w:szCs w:val="20"/>
@@ -30273,7 +30306,7 @@
                 <w:lang w:eastAsia="ru-RU"/>
               </w:rPr>
             </w:pPr>
-            <w:moveFrom w:id="788" w:author="Екатерина Луткова" w:date="2016-04-01T17:01:00Z">
+            <w:moveFrom w:id="789" w:author="Екатерина Луткова" w:date="2016-04-01T17:01:00Z">
               <w:r>
                 <w:rPr>
                   <w:szCs w:val="20"/>
@@ -30314,7 +30347,7 @@
                 <w:lang w:eastAsia="ru-RU"/>
               </w:rPr>
             </w:pPr>
-            <w:moveFrom w:id="789" w:author="Екатерина Луткова" w:date="2016-04-01T17:01:00Z">
+            <w:moveFrom w:id="790" w:author="Екатерина Луткова" w:date="2016-04-01T17:01:00Z">
               <w:r>
                 <w:rPr>
                   <w:szCs w:val="20"/>
@@ -30338,7 +30371,7 @@
                 <w:lang w:eastAsia="ru-RU"/>
               </w:rPr>
             </w:pPr>
-            <w:moveFrom w:id="790" w:author="Екатерина Луткова" w:date="2016-04-01T17:01:00Z">
+            <w:moveFrom w:id="791" w:author="Екатерина Луткова" w:date="2016-04-01T17:01:00Z">
               <w:r>
                 <w:rPr>
                   <w:szCs w:val="20"/>
@@ -30362,7 +30395,7 @@
                 <w:lang w:eastAsia="ru-RU"/>
               </w:rPr>
             </w:pPr>
-            <w:moveFrom w:id="791" w:author="Екатерина Луткова" w:date="2016-04-01T17:01:00Z">
+            <w:moveFrom w:id="792" w:author="Екатерина Луткова" w:date="2016-04-01T17:01:00Z">
               <w:r>
                 <w:rPr>
                   <w:szCs w:val="20"/>
@@ -30403,7 +30436,7 @@
                 <w:lang w:eastAsia="ru-RU"/>
               </w:rPr>
             </w:pPr>
-            <w:moveFrom w:id="792" w:author="Екатерина Луткова" w:date="2016-04-01T17:01:00Z">
+            <w:moveFrom w:id="793" w:author="Екатерина Луткова" w:date="2016-04-01T17:01:00Z">
               <w:r>
                 <w:rPr>
                   <w:szCs w:val="20"/>
@@ -30427,7 +30460,7 @@
                 <w:lang w:eastAsia="ru-RU"/>
               </w:rPr>
             </w:pPr>
-            <w:moveFrom w:id="793" w:author="Екатерина Луткова" w:date="2016-04-01T17:01:00Z">
+            <w:moveFrom w:id="794" w:author="Екатерина Луткова" w:date="2016-04-01T17:01:00Z">
               <w:r>
                 <w:rPr>
                   <w:szCs w:val="20"/>
@@ -30451,7 +30484,7 @@
                 <w:lang w:eastAsia="ru-RU"/>
               </w:rPr>
             </w:pPr>
-            <w:moveFrom w:id="794" w:author="Екатерина Луткова" w:date="2016-04-01T17:01:00Z">
+            <w:moveFrom w:id="795" w:author="Екатерина Луткова" w:date="2016-04-01T17:01:00Z">
               <w:r>
                 <w:rPr>
                   <w:szCs w:val="20"/>
@@ -30475,7 +30508,7 @@
                 <w:lang w:eastAsia="ru-RU"/>
               </w:rPr>
             </w:pPr>
-            <w:moveFrom w:id="795" w:author="Екатерина Луткова" w:date="2016-04-01T17:01:00Z">
+            <w:moveFrom w:id="796" w:author="Екатерина Луткова" w:date="2016-04-01T17:01:00Z">
               <w:r>
                 <w:rPr>
                   <w:szCs w:val="20"/>
@@ -30501,7 +30534,7 @@
                 <w:lang w:eastAsia="ru-RU"/>
               </w:rPr>
             </w:pPr>
-            <w:moveFrom w:id="796" w:author="Екатерина Луткова" w:date="2016-04-01T17:01:00Z">
+            <w:moveFrom w:id="797" w:author="Екатерина Луткова" w:date="2016-04-01T17:01:00Z">
               <w:r>
                 <w:rPr>
                   <w:szCs w:val="20"/>
@@ -30525,7 +30558,7 @@
                 <w:lang w:eastAsia="ru-RU"/>
               </w:rPr>
             </w:pPr>
-            <w:moveFrom w:id="797" w:author="Екатерина Луткова" w:date="2016-04-01T17:01:00Z">
+            <w:moveFrom w:id="798" w:author="Екатерина Луткова" w:date="2016-04-01T17:01:00Z">
               <w:r>
                 <w:rPr>
                   <w:szCs w:val="20"/>
@@ -30549,7 +30582,7 @@
                 <w:lang w:eastAsia="ru-RU"/>
               </w:rPr>
             </w:pPr>
-            <w:moveFrom w:id="798" w:author="Екатерина Луткова" w:date="2016-04-01T17:01:00Z">
+            <w:moveFrom w:id="799" w:author="Екатерина Луткова" w:date="2016-04-01T17:01:00Z">
               <w:r>
                 <w:rPr>
                   <w:szCs w:val="20"/>
@@ -30580,7 +30613,7 @@
                 <w:lang w:eastAsia="ru-RU"/>
               </w:rPr>
             </w:pPr>
-            <w:moveFrom w:id="799" w:author="Екатерина Луткова" w:date="2016-04-01T17:01:00Z">
+            <w:moveFrom w:id="800" w:author="Екатерина Луткова" w:date="2016-04-01T17:01:00Z">
               <w:r>
                 <w:rPr>
                   <w:szCs w:val="20"/>
@@ -30669,7 +30702,7 @@
                 <w:lang w:eastAsia="ru-RU"/>
               </w:rPr>
             </w:pPr>
-            <w:moveFrom w:id="800" w:author="Екатерина Луткова" w:date="2016-04-01T17:01:00Z">
+            <w:moveFrom w:id="801" w:author="Екатерина Луткова" w:date="2016-04-01T17:01:00Z">
               <w:r>
                 <w:rPr>
                   <w:szCs w:val="20"/>
@@ -30693,7 +30726,7 @@
                 <w:lang w:eastAsia="ru-RU"/>
               </w:rPr>
             </w:pPr>
-            <w:moveFrom w:id="801" w:author="Екатерина Луткова" w:date="2016-04-01T17:01:00Z">
+            <w:moveFrom w:id="802" w:author="Екатерина Луткова" w:date="2016-04-01T17:01:00Z">
               <w:r>
                 <w:rPr>
                   <w:szCs w:val="20"/>
@@ -30717,7 +30750,7 @@
                 <w:lang w:eastAsia="ru-RU"/>
               </w:rPr>
             </w:pPr>
-            <w:moveFrom w:id="802" w:author="Екатерина Луткова" w:date="2016-04-01T17:01:00Z">
+            <w:moveFrom w:id="803" w:author="Екатерина Луткова" w:date="2016-04-01T17:01:00Z">
               <w:r>
                 <w:rPr>
                   <w:szCs w:val="20"/>
@@ -30772,7 +30805,7 @@
                 <w:lang w:eastAsia="ru-RU"/>
               </w:rPr>
             </w:pPr>
-            <w:moveFrom w:id="803" w:author="Екатерина Луткова" w:date="2016-04-01T17:01:00Z">
+            <w:moveFrom w:id="804" w:author="Екатерина Луткова" w:date="2016-04-01T17:01:00Z">
               <w:r>
                 <w:rPr>
                   <w:szCs w:val="20"/>
@@ -30796,7 +30829,7 @@
                 <w:lang w:eastAsia="ru-RU"/>
               </w:rPr>
             </w:pPr>
-            <w:moveFrom w:id="804" w:author="Екатерина Луткова" w:date="2016-04-01T17:01:00Z">
+            <w:moveFrom w:id="805" w:author="Екатерина Луткова" w:date="2016-04-01T17:01:00Z">
               <w:r>
                 <w:rPr>
                   <w:szCs w:val="20"/>
@@ -30820,7 +30853,7 @@
                 <w:lang w:eastAsia="ru-RU"/>
               </w:rPr>
             </w:pPr>
-            <w:moveFrom w:id="805" w:author="Екатерина Луткова" w:date="2016-04-01T17:01:00Z">
+            <w:moveFrom w:id="806" w:author="Екатерина Луткова" w:date="2016-04-01T17:01:00Z">
               <w:r>
                 <w:rPr>
                   <w:szCs w:val="20"/>
@@ -30861,7 +30894,7 @@
                 <w:lang w:eastAsia="ru-RU"/>
               </w:rPr>
             </w:pPr>
-            <w:moveFrom w:id="806" w:author="Екатерина Луткова" w:date="2016-04-01T17:01:00Z">
+            <w:moveFrom w:id="807" w:author="Екатерина Луткова" w:date="2016-04-01T17:01:00Z">
               <w:r>
                 <w:rPr>
                   <w:szCs w:val="20"/>
@@ -30885,7 +30918,7 @@
                 <w:lang w:eastAsia="ru-RU"/>
               </w:rPr>
             </w:pPr>
-            <w:moveFrom w:id="807" w:author="Екатерина Луткова" w:date="2016-04-01T17:01:00Z">
+            <w:moveFrom w:id="808" w:author="Екатерина Луткова" w:date="2016-04-01T17:01:00Z">
               <w:r>
                 <w:rPr>
                   <w:szCs w:val="20"/>
@@ -30909,7 +30942,7 @@
                 <w:lang w:eastAsia="ru-RU"/>
               </w:rPr>
             </w:pPr>
-            <w:moveFrom w:id="808" w:author="Екатерина Луткова" w:date="2016-04-01T17:01:00Z">
+            <w:moveFrom w:id="809" w:author="Екатерина Луткова" w:date="2016-04-01T17:01:00Z">
               <w:r>
                 <w:rPr>
                   <w:szCs w:val="20"/>
@@ -30950,7 +30983,7 @@
                 <w:lang w:eastAsia="ru-RU"/>
               </w:rPr>
             </w:pPr>
-            <w:moveFrom w:id="809" w:author="Екатерина Луткова" w:date="2016-04-01T17:01:00Z">
+            <w:moveFrom w:id="810" w:author="Екатерина Луткова" w:date="2016-04-01T17:01:00Z">
               <w:r>
                 <w:rPr>
                   <w:szCs w:val="20"/>
@@ -30974,7 +31007,7 @@
                 <w:lang w:eastAsia="ru-RU"/>
               </w:rPr>
             </w:pPr>
-            <w:moveFrom w:id="810" w:author="Екатерина Луткова" w:date="2016-04-01T17:01:00Z">
+            <w:moveFrom w:id="811" w:author="Екатерина Луткова" w:date="2016-04-01T17:01:00Z">
               <w:r>
                 <w:rPr>
                   <w:szCs w:val="20"/>
@@ -30998,7 +31031,7 @@
                 <w:lang w:eastAsia="ru-RU"/>
               </w:rPr>
             </w:pPr>
-            <w:moveFrom w:id="811" w:author="Екатерина Луткова" w:date="2016-04-01T17:01:00Z">
+            <w:moveFrom w:id="812" w:author="Екатерина Луткова" w:date="2016-04-01T17:01:00Z">
               <w:r>
                 <w:rPr>
                   <w:szCs w:val="20"/>
@@ -31039,7 +31072,7 @@
                 <w:lang w:eastAsia="ru-RU"/>
               </w:rPr>
             </w:pPr>
-            <w:moveFrom w:id="812" w:author="Екатерина Луткова" w:date="2016-04-01T17:01:00Z">
+            <w:moveFrom w:id="813" w:author="Екатерина Луткова" w:date="2016-04-01T17:01:00Z">
               <w:r>
                 <w:rPr>
                   <w:szCs w:val="20"/>
@@ -31063,7 +31096,7 @@
                 <w:lang w:eastAsia="ru-RU"/>
               </w:rPr>
             </w:pPr>
-            <w:moveFrom w:id="813" w:author="Екатерина Луткова" w:date="2016-04-01T17:01:00Z">
+            <w:moveFrom w:id="814" w:author="Екатерина Луткова" w:date="2016-04-01T17:01:00Z">
               <w:r>
                 <w:rPr>
                   <w:szCs w:val="20"/>
@@ -31087,7 +31120,7 @@
                 <w:lang w:eastAsia="ru-RU"/>
               </w:rPr>
             </w:pPr>
-            <w:moveFrom w:id="814" w:author="Екатерина Луткова" w:date="2016-04-01T17:01:00Z">
+            <w:moveFrom w:id="815" w:author="Екатерина Луткова" w:date="2016-04-01T17:01:00Z">
               <w:r>
                 <w:rPr>
                   <w:szCs w:val="20"/>
@@ -31128,7 +31161,7 @@
                 <w:lang w:eastAsia="ru-RU"/>
               </w:rPr>
             </w:pPr>
-            <w:moveFrom w:id="815" w:author="Екатерина Луткова" w:date="2016-04-01T17:01:00Z">
+            <w:moveFrom w:id="816" w:author="Екатерина Луткова" w:date="2016-04-01T17:01:00Z">
               <w:r>
                 <w:rPr>
                   <w:szCs w:val="20"/>
@@ -31152,7 +31185,7 @@
                 <w:lang w:eastAsia="ru-RU"/>
               </w:rPr>
             </w:pPr>
-            <w:moveFrom w:id="816" w:author="Екатерина Луткова" w:date="2016-04-01T17:01:00Z">
+            <w:moveFrom w:id="817" w:author="Екатерина Луткова" w:date="2016-04-01T17:01:00Z">
               <w:r>
                 <w:rPr>
                   <w:szCs w:val="20"/>
@@ -31176,7 +31209,7 @@
                 <w:lang w:eastAsia="ru-RU"/>
               </w:rPr>
             </w:pPr>
-            <w:moveFrom w:id="817" w:author="Екатерина Луткова" w:date="2016-04-01T17:01:00Z">
+            <w:moveFrom w:id="818" w:author="Екатерина Луткова" w:date="2016-04-01T17:01:00Z">
               <w:r>
                 <w:rPr>
                   <w:szCs w:val="20"/>
@@ -31217,7 +31250,7 @@
                 <w:lang w:eastAsia="ru-RU"/>
               </w:rPr>
             </w:pPr>
-            <w:moveFrom w:id="818" w:author="Екатерина Луткова" w:date="2016-04-01T17:01:00Z">
+            <w:moveFrom w:id="819" w:author="Екатерина Луткова" w:date="2016-04-01T17:01:00Z">
               <w:r>
                 <w:rPr>
                   <w:szCs w:val="20"/>
@@ -31241,7 +31274,7 @@
                 <w:lang w:eastAsia="ru-RU"/>
               </w:rPr>
             </w:pPr>
-            <w:moveFrom w:id="819" w:author="Екатерина Луткова" w:date="2016-04-01T17:01:00Z">
+            <w:moveFrom w:id="820" w:author="Екатерина Луткова" w:date="2016-04-01T17:01:00Z">
               <w:r>
                 <w:rPr>
                   <w:szCs w:val="20"/>
@@ -31265,7 +31298,7 @@
                 <w:lang w:eastAsia="ru-RU"/>
               </w:rPr>
             </w:pPr>
-            <w:moveFrom w:id="820" w:author="Екатерина Луткова" w:date="2016-04-01T17:01:00Z">
+            <w:moveFrom w:id="821" w:author="Екатерина Луткова" w:date="2016-04-01T17:01:00Z">
               <w:r>
                 <w:rPr>
                   <w:szCs w:val="20"/>
@@ -31306,7 +31339,7 @@
                 <w:lang w:eastAsia="ru-RU"/>
               </w:rPr>
             </w:pPr>
-            <w:moveFrom w:id="821" w:author="Екатерина Луткова" w:date="2016-04-01T17:01:00Z">
+            <w:moveFrom w:id="822" w:author="Екатерина Луткова" w:date="2016-04-01T17:01:00Z">
               <w:r>
                 <w:rPr>
                   <w:szCs w:val="20"/>
@@ -31330,7 +31363,7 @@
                 <w:lang w:eastAsia="ru-RU"/>
               </w:rPr>
             </w:pPr>
-            <w:moveFrom w:id="822" w:author="Екатерина Луткова" w:date="2016-04-01T17:01:00Z">
+            <w:moveFrom w:id="823" w:author="Екатерина Луткова" w:date="2016-04-01T17:01:00Z">
               <w:r>
                 <w:rPr>
                   <w:szCs w:val="20"/>
@@ -31354,7 +31387,7 @@
                 <w:lang w:eastAsia="ru-RU"/>
               </w:rPr>
             </w:pPr>
-            <w:moveFrom w:id="823" w:author="Екатерина Луткова" w:date="2016-04-01T17:01:00Z">
+            <w:moveFrom w:id="824" w:author="Екатерина Луткова" w:date="2016-04-01T17:01:00Z">
               <w:r>
                 <w:rPr>
                   <w:szCs w:val="20"/>
@@ -31402,7 +31435,7 @@
           <w:lang w:eastAsia="ru-RU"/>
         </w:rPr>
       </w:pPr>
-      <w:moveFrom w:id="824" w:author="Екатерина Луткова" w:date="2016-04-01T17:01:00Z">
+      <w:moveFrom w:id="825" w:author="Екатерина Луткова" w:date="2016-04-01T17:01:00Z">
         <w:r>
           <w:rPr>
             <w:noProof/>
@@ -31470,7 +31503,7 @@
           <w:lang w:eastAsia="ru-RU"/>
         </w:rPr>
       </w:pPr>
-      <w:moveFrom w:id="825" w:author="Екатерина Луткова" w:date="2016-04-01T17:01:00Z">
+      <w:moveFrom w:id="826" w:author="Екатерина Луткова" w:date="2016-04-01T17:01:00Z">
         <w:r>
           <w:rPr>
             <w:noProof/>
@@ -31504,10 +31537,10 @@
           <w:lang w:eastAsia="ru-RU"/>
         </w:rPr>
       </w:pPr>
-      <w:bookmarkStart w:id="826" w:name="_Toc446599520"/>
-      <w:moveFromRangeEnd w:id="758"/>
-      <w:moveToRangeStart w:id="827" w:author="Екатерина Луткова" w:date="2016-04-01T17:01:00Z" w:name="move447293432"/>
-      <w:moveTo w:id="828" w:author="Екатерина Луткова" w:date="2016-04-01T17:01:00Z">
+      <w:bookmarkStart w:id="827" w:name="_Toc446599520"/>
+      <w:moveFromRangeEnd w:id="759"/>
+      <w:moveToRangeStart w:id="828" w:author="Екатерина Луткова" w:date="2016-04-01T17:01:00Z" w:name="move447293432"/>
+      <w:moveTo w:id="829" w:author="Екатерина Луткова" w:date="2016-04-01T17:01:00Z">
         <w:r>
           <w:rPr>
             <w:lang w:eastAsia="ru-RU"/>
@@ -31525,7 +31558,7 @@
           <w:lang w:eastAsia="ru-RU"/>
         </w:rPr>
       </w:pPr>
-      <w:moveTo w:id="829" w:author="Екатерина Луткова" w:date="2016-04-01T17:01:00Z">
+      <w:moveTo w:id="830" w:author="Екатерина Луткова" w:date="2016-04-01T17:01:00Z">
         <w:r>
           <w:rPr>
             <w:lang w:eastAsia="ru-RU"/>
@@ -31567,7 +31600,7 @@
           <w:lang w:eastAsia="ru-RU"/>
         </w:rPr>
       </w:pPr>
-      <w:moveTo w:id="830" w:author="Екатерина Луткова" w:date="2016-04-01T17:01:00Z">
+      <w:moveTo w:id="831" w:author="Екатерина Луткова" w:date="2016-04-01T17:01:00Z">
         <w:r>
           <w:rPr>
             <w:lang w:eastAsia="ru-RU"/>
@@ -31585,7 +31618,7 @@
           <w:lang w:eastAsia="ru-RU"/>
         </w:rPr>
       </w:pPr>
-      <w:moveTo w:id="831" w:author="Екатерина Луткова" w:date="2016-04-01T17:01:00Z">
+      <w:moveTo w:id="832" w:author="Екатерина Луткова" w:date="2016-04-01T17:01:00Z">
         <w:r>
           <w:rPr>
             <w:lang w:eastAsia="ru-RU"/>
@@ -31600,11 +31633,11 @@
         <w:ind w:firstLine="709"/>
         <w:jc w:val="both"/>
         <w:rPr>
-          <w:ins w:id="832" w:author="Екатерина Луткова" w:date="2016-04-01T17:03:00Z"/>
-          <w:lang w:eastAsia="ru-RU"/>
-        </w:rPr>
-      </w:pPr>
-      <w:ins w:id="833" w:author="Екатерина Луткова" w:date="2016-04-01T17:02:00Z">
+          <w:ins w:id="833" w:author="Екатерина Луткова" w:date="2016-04-01T17:03:00Z"/>
+          <w:lang w:eastAsia="ru-RU"/>
+        </w:rPr>
+      </w:pPr>
+      <w:ins w:id="834" w:author="Екатерина Луткова" w:date="2016-04-01T17:02:00Z">
         <w:r>
           <w:rPr>
             <w:lang w:eastAsia="ru-RU"/>
@@ -31612,7 +31645,7 @@
           <w:t>Предусмотреть</w:t>
         </w:r>
       </w:ins>
-      <w:ins w:id="834" w:author="Екатерина Луткова" w:date="2016-04-01T17:03:00Z">
+      <w:ins w:id="835" w:author="Екатерина Луткова" w:date="2016-04-01T17:03:00Z">
         <w:r>
           <w:rPr>
             <w:lang w:eastAsia="ru-RU"/>
@@ -31620,7 +31653,7 @@
           <w:t xml:space="preserve"> возможность</w:t>
         </w:r>
       </w:ins>
-      <w:ins w:id="835" w:author="Екатерина Луткова" w:date="2016-04-01T17:02:00Z">
+      <w:ins w:id="836" w:author="Екатерина Луткова" w:date="2016-04-01T17:02:00Z">
         <w:r>
           <w:rPr>
             <w:lang w:eastAsia="ru-RU"/>
@@ -31628,7 +31661,7 @@
           <w:t xml:space="preserve"> ручного изменения подсчитанных полей фактической калькуляции</w:t>
         </w:r>
       </w:ins>
-      <w:ins w:id="836" w:author="Екатерина Луткова" w:date="2016-04-01T17:03:00Z">
+      <w:ins w:id="837" w:author="Екатерина Луткова" w:date="2016-04-01T17:03:00Z">
         <w:r>
           <w:rPr>
             <w:lang w:eastAsia="ru-RU"/>
@@ -31646,7 +31679,7 @@
           <w:lang w:eastAsia="ru-RU"/>
         </w:rPr>
       </w:pPr>
-      <w:ins w:id="837" w:author="Екатерина Луткова" w:date="2016-04-01T17:03:00Z">
+      <w:ins w:id="838" w:author="Екатерина Луткова" w:date="2016-04-01T17:03:00Z">
         <w:r>
           <w:rPr>
             <w:lang w:eastAsia="ru-RU"/>
@@ -31654,7 +31687,7 @@
           <w:t>Далее все пункты калькуляции</w:t>
         </w:r>
       </w:ins>
-      <w:ins w:id="838" w:author="Екатерина Луткова" w:date="2016-04-01T17:04:00Z">
+      <w:ins w:id="839" w:author="Екатерина Луткова" w:date="2016-04-01T17:04:00Z">
         <w:r>
           <w:rPr>
             <w:lang w:eastAsia="ru-RU"/>
@@ -31662,7 +31695,7 @@
           <w:t>, которые используются в других модулях,</w:t>
         </w:r>
       </w:ins>
-      <w:ins w:id="839" w:author="Екатерина Луткова" w:date="2016-04-01T17:03:00Z">
+      <w:ins w:id="840" w:author="Екатерина Луткова" w:date="2016-04-01T17:03:00Z">
         <w:r>
           <w:rPr>
             <w:lang w:eastAsia="ru-RU"/>
@@ -31670,7 +31703,7 @@
           <w:t xml:space="preserve"> берутся из </w:t>
         </w:r>
       </w:ins>
-      <w:ins w:id="840" w:author="Екатерина Луткова" w:date="2016-04-01T17:04:00Z">
+      <w:ins w:id="841" w:author="Екатерина Луткова" w:date="2016-04-01T17:04:00Z">
         <w:r>
           <w:rPr>
             <w:lang w:eastAsia="ru-RU"/>
@@ -31678,8 +31711,8 @@
           <w:t>«плановой калькуляции».</w:t>
         </w:r>
       </w:ins>
-      <w:moveTo w:id="841" w:author="Екатерина Луткова" w:date="2016-04-01T17:01:00Z">
-        <w:del w:id="842" w:author="Екатерина Луткова" w:date="2016-04-01T17:02:00Z">
+      <w:moveTo w:id="842" w:author="Екатерина Луткова" w:date="2016-04-01T17:01:00Z">
+        <w:del w:id="843" w:author="Екатерина Луткова" w:date="2016-04-01T17:02:00Z">
           <w:r>
             <w:rPr>
               <w:lang w:eastAsia="ru-RU"/>
@@ -31698,7 +31731,7 @@
           <w:lang w:eastAsia="ru-RU"/>
         </w:rPr>
       </w:pPr>
-      <w:moveTo w:id="843" w:author="Екатерина Луткова" w:date="2016-04-01T17:01:00Z">
+      <w:moveTo w:id="844" w:author="Екатерина Луткова" w:date="2016-04-01T17:01:00Z">
         <w:r>
           <w:rPr>
             <w:lang w:eastAsia="ru-RU"/>
@@ -31764,7 +31797,7 @@
                 <w:lang w:eastAsia="ru-RU"/>
               </w:rPr>
             </w:pPr>
-            <w:moveTo w:id="844" w:author="Екатерина Луткова" w:date="2016-04-01T17:01:00Z">
+            <w:moveTo w:id="845" w:author="Екатерина Луткова" w:date="2016-04-01T17:01:00Z">
               <w:r>
                 <w:rPr>
                   <w:szCs w:val="20"/>
@@ -31789,7 +31822,7 @@
                 <w:lang w:eastAsia="ru-RU"/>
               </w:rPr>
             </w:pPr>
-            <w:moveTo w:id="845" w:author="Екатерина Луткова" w:date="2016-04-01T17:01:00Z">
+            <w:moveTo w:id="846" w:author="Екатерина Луткова" w:date="2016-04-01T17:01:00Z">
               <w:r>
                 <w:rPr>
                   <w:szCs w:val="20"/>
@@ -31813,7 +31846,7 @@
                 <w:lang w:eastAsia="ru-RU"/>
               </w:rPr>
             </w:pPr>
-            <w:moveTo w:id="846" w:author="Екатерина Луткова" w:date="2016-04-01T17:01:00Z">
+            <w:moveTo w:id="847" w:author="Екатерина Луткова" w:date="2016-04-01T17:01:00Z">
               <w:r>
                 <w:rPr>
                   <w:szCs w:val="20"/>
@@ -31837,7 +31870,7 @@
                 <w:lang w:eastAsia="ru-RU"/>
               </w:rPr>
             </w:pPr>
-            <w:moveTo w:id="847" w:author="Екатерина Луткова" w:date="2016-04-01T17:01:00Z">
+            <w:moveTo w:id="848" w:author="Екатерина Луткова" w:date="2016-04-01T17:01:00Z">
               <w:r>
                 <w:rPr>
                   <w:szCs w:val="20"/>
@@ -31863,7 +31896,7 @@
                 <w:lang w:eastAsia="ru-RU"/>
               </w:rPr>
             </w:pPr>
-            <w:moveTo w:id="848" w:author="Екатерина Луткова" w:date="2016-04-01T17:01:00Z">
+            <w:moveTo w:id="849" w:author="Екатерина Луткова" w:date="2016-04-01T17:01:00Z">
               <w:r>
                 <w:rPr>
                   <w:szCs w:val="20"/>
@@ -31887,7 +31920,7 @@
                 <w:lang w:eastAsia="ru-RU"/>
               </w:rPr>
             </w:pPr>
-            <w:moveTo w:id="849" w:author="Екатерина Луткова" w:date="2016-04-01T17:01:00Z">
+            <w:moveTo w:id="850" w:author="Екатерина Луткова" w:date="2016-04-01T17:01:00Z">
               <w:r>
                 <w:rPr>
                   <w:szCs w:val="20"/>
@@ -31911,7 +31944,7 @@
                 <w:lang w:eastAsia="ru-RU"/>
               </w:rPr>
             </w:pPr>
-            <w:moveTo w:id="850" w:author="Екатерина Луткова" w:date="2016-04-01T17:01:00Z">
+            <w:moveTo w:id="851" w:author="Екатерина Луткова" w:date="2016-04-01T17:01:00Z">
               <w:r>
                 <w:rPr>
                   <w:szCs w:val="20"/>
@@ -31935,7 +31968,7 @@
                 <w:lang w:eastAsia="ru-RU"/>
               </w:rPr>
             </w:pPr>
-            <w:moveTo w:id="851" w:author="Екатерина Луткова" w:date="2016-04-01T17:01:00Z">
+            <w:moveTo w:id="852" w:author="Екатерина Луткова" w:date="2016-04-01T17:01:00Z">
               <w:r>
                 <w:rPr>
                   <w:szCs w:val="20"/>
@@ -31961,7 +31994,7 @@
                 <w:lang w:eastAsia="ru-RU"/>
               </w:rPr>
             </w:pPr>
-            <w:moveTo w:id="852" w:author="Екатерина Луткова" w:date="2016-04-01T17:01:00Z">
+            <w:moveTo w:id="853" w:author="Екатерина Луткова" w:date="2016-04-01T17:01:00Z">
               <w:r>
                 <w:rPr>
                   <w:szCs w:val="20"/>
@@ -31985,7 +32018,7 @@
                 <w:lang w:eastAsia="ru-RU"/>
               </w:rPr>
             </w:pPr>
-            <w:moveTo w:id="853" w:author="Екатерина Луткова" w:date="2016-04-01T17:01:00Z">
+            <w:moveTo w:id="854" w:author="Екатерина Луткова" w:date="2016-04-01T17:01:00Z">
               <w:r>
                 <w:rPr>
                   <w:szCs w:val="20"/>
@@ -32010,7 +32043,7 @@
               </w:rPr>
             </w:pPr>
             <w:proofErr w:type="spellStart"/>
-            <w:moveTo w:id="854" w:author="Екатерина Луткова" w:date="2016-04-01T17:01:00Z">
+            <w:moveTo w:id="855" w:author="Екатерина Луткова" w:date="2016-04-01T17:01:00Z">
               <w:r>
                 <w:rPr>
                   <w:szCs w:val="20"/>
@@ -32059,7 +32092,7 @@
                 <w:lang w:eastAsia="ru-RU"/>
               </w:rPr>
             </w:pPr>
-            <w:moveTo w:id="855" w:author="Екатерина Луткова" w:date="2016-04-01T17:01:00Z">
+            <w:moveTo w:id="856" w:author="Екатерина Луткова" w:date="2016-04-01T17:01:00Z">
               <w:r>
                 <w:rPr>
                   <w:szCs w:val="20"/>
@@ -32083,7 +32116,7 @@
                 <w:lang w:eastAsia="ru-RU"/>
               </w:rPr>
             </w:pPr>
-            <w:moveTo w:id="856" w:author="Екатерина Луткова" w:date="2016-04-01T17:01:00Z">
+            <w:moveTo w:id="857" w:author="Екатерина Луткова" w:date="2016-04-01T17:01:00Z">
               <w:r>
                 <w:rPr>
                   <w:szCs w:val="20"/>
@@ -32107,7 +32140,7 @@
                 <w:lang w:eastAsia="ru-RU"/>
               </w:rPr>
             </w:pPr>
-            <w:moveTo w:id="857" w:author="Екатерина Луткова" w:date="2016-04-01T17:01:00Z">
+            <w:moveTo w:id="858" w:author="Екатерина Луткова" w:date="2016-04-01T17:01:00Z">
               <w:r>
                 <w:rPr>
                   <w:szCs w:val="20"/>
@@ -32202,7 +32235,7 @@
                 <w:lang w:eastAsia="ru-RU"/>
               </w:rPr>
             </w:pPr>
-            <w:moveTo w:id="858" w:author="Екатерина Луткова" w:date="2016-04-01T17:01:00Z">
+            <w:moveTo w:id="859" w:author="Екатерина Луткова" w:date="2016-04-01T17:01:00Z">
               <w:r>
                 <w:rPr>
                   <w:szCs w:val="20"/>
@@ -32228,7 +32261,7 @@
                 <w:lang w:eastAsia="ru-RU"/>
               </w:rPr>
             </w:pPr>
-            <w:moveTo w:id="859" w:author="Екатерина Луткова" w:date="2016-04-01T17:01:00Z">
+            <w:moveTo w:id="860" w:author="Екатерина Луткова" w:date="2016-04-01T17:01:00Z">
               <w:r>
                 <w:rPr>
                   <w:szCs w:val="20"/>
@@ -32252,7 +32285,7 @@
                 <w:lang w:eastAsia="ru-RU"/>
               </w:rPr>
             </w:pPr>
-            <w:moveTo w:id="860" w:author="Екатерина Луткова" w:date="2016-04-01T17:01:00Z">
+            <w:moveTo w:id="861" w:author="Екатерина Луткова" w:date="2016-04-01T17:01:00Z">
               <w:r>
                 <w:rPr>
                   <w:szCs w:val="20"/>
@@ -32276,7 +32309,7 @@
                 <w:lang w:eastAsia="ru-RU"/>
               </w:rPr>
             </w:pPr>
-            <w:moveTo w:id="861" w:author="Екатерина Луткова" w:date="2016-04-01T17:01:00Z">
+            <w:moveTo w:id="862" w:author="Екатерина Луткова" w:date="2016-04-01T17:01:00Z">
               <w:r>
                 <w:rPr>
                   <w:szCs w:val="20"/>
@@ -32317,7 +32350,7 @@
                 <w:lang w:eastAsia="ru-RU"/>
               </w:rPr>
             </w:pPr>
-            <w:moveTo w:id="862" w:author="Екатерина Луткова" w:date="2016-04-01T17:01:00Z">
+            <w:moveTo w:id="863" w:author="Екатерина Луткова" w:date="2016-04-01T17:01:00Z">
               <w:r>
                 <w:rPr>
                   <w:szCs w:val="20"/>
@@ -32341,7 +32374,7 @@
                 <w:lang w:eastAsia="ru-RU"/>
               </w:rPr>
             </w:pPr>
-            <w:moveTo w:id="863" w:author="Екатерина Луткова" w:date="2016-04-01T17:01:00Z">
+            <w:moveTo w:id="864" w:author="Екатерина Луткова" w:date="2016-04-01T17:01:00Z">
               <w:r>
                 <w:rPr>
                   <w:szCs w:val="20"/>
@@ -32366,7 +32399,7 @@
               </w:rPr>
             </w:pPr>
             <w:proofErr w:type="spellStart"/>
-            <w:moveTo w:id="864" w:author="Екатерина Луткова" w:date="2016-04-01T17:01:00Z">
+            <w:moveTo w:id="865" w:author="Екатерина Луткова" w:date="2016-04-01T17:01:00Z">
               <w:r>
                 <w:rPr>
                   <w:szCs w:val="20"/>
@@ -32415,7 +32448,7 @@
                 <w:lang w:eastAsia="ru-RU"/>
               </w:rPr>
             </w:pPr>
-            <w:moveTo w:id="865" w:author="Екатерина Луткова" w:date="2016-04-01T17:01:00Z">
+            <w:moveTo w:id="866" w:author="Екатерина Луткова" w:date="2016-04-01T17:01:00Z">
               <w:r>
                 <w:rPr>
                   <w:szCs w:val="20"/>
@@ -32439,7 +32472,7 @@
                 <w:lang w:eastAsia="ru-RU"/>
               </w:rPr>
             </w:pPr>
-            <w:moveTo w:id="866" w:author="Екатерина Луткова" w:date="2016-04-01T17:01:00Z">
+            <w:moveTo w:id="867" w:author="Екатерина Луткова" w:date="2016-04-01T17:01:00Z">
               <w:r>
                 <w:rPr>
                   <w:szCs w:val="20"/>
@@ -32464,7 +32497,7 @@
               </w:rPr>
             </w:pPr>
             <w:proofErr w:type="spellStart"/>
-            <w:moveTo w:id="867" w:author="Екатерина Луткова" w:date="2016-04-01T17:01:00Z">
+            <w:moveTo w:id="868" w:author="Екатерина Луткова" w:date="2016-04-01T17:01:00Z">
               <w:r>
                 <w:rPr>
                   <w:szCs w:val="20"/>
@@ -32513,7 +32546,7 @@
                 <w:lang w:eastAsia="ru-RU"/>
               </w:rPr>
             </w:pPr>
-            <w:moveTo w:id="868" w:author="Екатерина Луткова" w:date="2016-04-01T17:01:00Z">
+            <w:moveTo w:id="869" w:author="Екатерина Луткова" w:date="2016-04-01T17:01:00Z">
               <w:r>
                 <w:rPr>
                   <w:szCs w:val="20"/>
@@ -32537,7 +32570,7 @@
                 <w:lang w:eastAsia="ru-RU"/>
               </w:rPr>
             </w:pPr>
-            <w:moveTo w:id="869" w:author="Екатерина Луткова" w:date="2016-04-01T17:01:00Z">
+            <w:moveTo w:id="870" w:author="Екатерина Луткова" w:date="2016-04-01T17:01:00Z">
               <w:r>
                 <w:rPr>
                   <w:szCs w:val="20"/>
@@ -32562,7 +32595,7 @@
               </w:rPr>
             </w:pPr>
             <w:proofErr w:type="spellStart"/>
-            <w:moveTo w:id="870" w:author="Екатерина Луткова" w:date="2016-04-01T17:01:00Z">
+            <w:moveTo w:id="871" w:author="Екатерина Луткова" w:date="2016-04-01T17:01:00Z">
               <w:r>
                 <w:rPr>
                   <w:szCs w:val="20"/>
@@ -32611,7 +32644,7 @@
                 <w:lang w:eastAsia="ru-RU"/>
               </w:rPr>
             </w:pPr>
-            <w:moveTo w:id="871" w:author="Екатерина Луткова" w:date="2016-04-01T17:01:00Z">
+            <w:moveTo w:id="872" w:author="Екатерина Луткова" w:date="2016-04-01T17:01:00Z">
               <w:r>
                 <w:rPr>
                   <w:szCs w:val="20"/>
@@ -32635,7 +32668,7 @@
                 <w:lang w:eastAsia="ru-RU"/>
               </w:rPr>
             </w:pPr>
-            <w:moveTo w:id="872" w:author="Екатерина Луткова" w:date="2016-04-01T17:01:00Z">
+            <w:moveTo w:id="873" w:author="Екатерина Луткова" w:date="2016-04-01T17:01:00Z">
               <w:r>
                 <w:rPr>
                   <w:szCs w:val="20"/>
@@ -32659,7 +32692,7 @@
                 <w:lang w:eastAsia="ru-RU"/>
               </w:rPr>
             </w:pPr>
-            <w:moveTo w:id="873" w:author="Екатерина Луткова" w:date="2016-04-01T17:01:00Z">
+            <w:moveTo w:id="874" w:author="Екатерина Луткова" w:date="2016-04-01T17:01:00Z">
               <w:r>
                 <w:rPr>
                   <w:szCs w:val="20"/>
@@ -32683,7 +32716,7 @@
                 <w:lang w:eastAsia="ru-RU"/>
               </w:rPr>
             </w:pPr>
-            <w:moveTo w:id="874" w:author="Екатерина Луткова" w:date="2016-04-01T17:01:00Z">
+            <w:moveTo w:id="875" w:author="Екатерина Луткова" w:date="2016-04-01T17:01:00Z">
               <w:r>
                 <w:rPr>
                   <w:szCs w:val="20"/>
@@ -32709,7 +32742,7 @@
                 <w:lang w:eastAsia="ru-RU"/>
               </w:rPr>
             </w:pPr>
-            <w:moveTo w:id="875" w:author="Екатерина Луткова" w:date="2016-04-01T17:01:00Z">
+            <w:moveTo w:id="876" w:author="Екатерина Луткова" w:date="2016-04-01T17:01:00Z">
               <w:r>
                 <w:rPr>
                   <w:szCs w:val="20"/>
@@ -32733,7 +32766,7 @@
                 <w:lang w:eastAsia="ru-RU"/>
               </w:rPr>
             </w:pPr>
-            <w:moveTo w:id="876" w:author="Екатерина Луткова" w:date="2016-04-01T17:01:00Z">
+            <w:moveTo w:id="877" w:author="Екатерина Луткова" w:date="2016-04-01T17:01:00Z">
               <w:r>
                 <w:rPr>
                   <w:szCs w:val="20"/>
@@ -32757,7 +32790,7 @@
                 <w:lang w:eastAsia="ru-RU"/>
               </w:rPr>
             </w:pPr>
-            <w:moveTo w:id="877" w:author="Екатерина Луткова" w:date="2016-04-01T17:01:00Z">
+            <w:moveTo w:id="878" w:author="Екатерина Луткова" w:date="2016-04-01T17:01:00Z">
               <w:r>
                 <w:rPr>
                   <w:szCs w:val="20"/>
@@ -32789,7 +32822,7 @@
               </w:rPr>
             </w:pPr>
             <w:proofErr w:type="gramStart"/>
-            <w:moveTo w:id="878" w:author="Екатерина Луткова" w:date="2016-04-01T17:01:00Z">
+            <w:moveTo w:id="879" w:author="Екатерина Луткова" w:date="2016-04-01T17:01:00Z">
               <w:r>
                 <w:rPr>
                   <w:szCs w:val="20"/>
@@ -32918,7 +32951,7 @@
                 <w:lang w:eastAsia="ru-RU"/>
               </w:rPr>
             </w:pPr>
-            <w:moveTo w:id="879" w:author="Екатерина Луткова" w:date="2016-04-01T17:01:00Z">
+            <w:moveTo w:id="880" w:author="Екатерина Луткова" w:date="2016-04-01T17:01:00Z">
               <w:r>
                 <w:rPr>
                   <w:szCs w:val="20"/>
@@ -32942,7 +32975,7 @@
                 <w:lang w:eastAsia="ru-RU"/>
               </w:rPr>
             </w:pPr>
-            <w:moveTo w:id="880" w:author="Екатерина Луткова" w:date="2016-04-01T17:01:00Z">
+            <w:moveTo w:id="881" w:author="Екатерина Луткова" w:date="2016-04-01T17:01:00Z">
               <w:r>
                 <w:rPr>
                   <w:szCs w:val="20"/>
@@ -32967,7 +33000,7 @@
               </w:rPr>
             </w:pPr>
             <w:proofErr w:type="spellStart"/>
-            <w:moveTo w:id="881" w:author="Екатерина Луткова" w:date="2016-04-01T17:01:00Z">
+            <w:moveTo w:id="882" w:author="Екатерина Луткова" w:date="2016-04-01T17:01:00Z">
               <w:r>
                 <w:rPr>
                   <w:szCs w:val="20"/>
@@ -33030,7 +33063,7 @@
                 <w:lang w:eastAsia="ru-RU"/>
               </w:rPr>
             </w:pPr>
-            <w:moveTo w:id="882" w:author="Екатерина Луткова" w:date="2016-04-01T17:01:00Z">
+            <w:moveTo w:id="883" w:author="Екатерина Луткова" w:date="2016-04-01T17:01:00Z">
               <w:r>
                 <w:rPr>
                   <w:szCs w:val="20"/>
@@ -33054,7 +33087,7 @@
                 <w:lang w:eastAsia="ru-RU"/>
               </w:rPr>
             </w:pPr>
-            <w:moveTo w:id="883" w:author="Екатерина Луткова" w:date="2016-04-01T17:01:00Z">
+            <w:moveTo w:id="884" w:author="Екатерина Луткова" w:date="2016-04-01T17:01:00Z">
               <w:r>
                 <w:rPr>
                   <w:szCs w:val="20"/>
@@ -33078,7 +33111,7 @@
                 <w:lang w:eastAsia="ru-RU"/>
               </w:rPr>
             </w:pPr>
-            <w:moveTo w:id="884" w:author="Екатерина Луткова" w:date="2016-04-01T17:01:00Z">
+            <w:moveTo w:id="885" w:author="Екатерина Луткова" w:date="2016-04-01T17:01:00Z">
               <w:r>
                 <w:rPr>
                   <w:szCs w:val="20"/>
@@ -33119,7 +33152,7 @@
                 <w:lang w:eastAsia="ru-RU"/>
               </w:rPr>
             </w:pPr>
-            <w:moveTo w:id="885" w:author="Екатерина Луткова" w:date="2016-04-01T17:01:00Z">
+            <w:moveTo w:id="886" w:author="Екатерина Луткова" w:date="2016-04-01T17:01:00Z">
               <w:r>
                 <w:rPr>
                   <w:szCs w:val="20"/>
@@ -33143,7 +33176,7 @@
                 <w:lang w:eastAsia="ru-RU"/>
               </w:rPr>
             </w:pPr>
-            <w:moveTo w:id="886" w:author="Екатерина Луткова" w:date="2016-04-01T17:01:00Z">
+            <w:moveTo w:id="887" w:author="Екатерина Луткова" w:date="2016-04-01T17:01:00Z">
               <w:r>
                 <w:rPr>
                   <w:szCs w:val="20"/>
@@ -33168,7 +33201,7 @@
               </w:rPr>
             </w:pPr>
             <w:proofErr w:type="spellStart"/>
-            <w:moveTo w:id="887" w:author="Екатерина Луткова" w:date="2016-04-01T17:01:00Z">
+            <w:moveTo w:id="888" w:author="Екатерина Луткова" w:date="2016-04-01T17:01:00Z">
               <w:r>
                 <w:rPr>
                   <w:szCs w:val="20"/>
@@ -33217,7 +33250,7 @@
                 <w:lang w:eastAsia="ru-RU"/>
               </w:rPr>
             </w:pPr>
-            <w:moveTo w:id="888" w:author="Екатерина Луткова" w:date="2016-04-01T17:01:00Z">
+            <w:moveTo w:id="889" w:author="Екатерина Луткова" w:date="2016-04-01T17:01:00Z">
               <w:r>
                 <w:rPr>
                   <w:szCs w:val="20"/>
@@ -33241,7 +33274,7 @@
                 <w:lang w:eastAsia="ru-RU"/>
               </w:rPr>
             </w:pPr>
-            <w:moveTo w:id="889" w:author="Екатерина Луткова" w:date="2016-04-01T17:01:00Z">
+            <w:moveTo w:id="890" w:author="Екатерина Луткова" w:date="2016-04-01T17:01:00Z">
               <w:r>
                 <w:rPr>
                   <w:szCs w:val="20"/>
@@ -33265,7 +33298,7 @@
                 <w:lang w:eastAsia="ru-RU"/>
               </w:rPr>
             </w:pPr>
-            <w:moveTo w:id="890" w:author="Екатерина Луткова" w:date="2016-04-01T17:01:00Z">
+            <w:moveTo w:id="891" w:author="Екатерина Луткова" w:date="2016-04-01T17:01:00Z">
               <w:r>
                 <w:rPr>
                   <w:szCs w:val="20"/>
@@ -33306,7 +33339,7 @@
                 <w:lang w:eastAsia="ru-RU"/>
               </w:rPr>
             </w:pPr>
-            <w:moveTo w:id="891" w:author="Екатерина Луткова" w:date="2016-04-01T17:01:00Z">
+            <w:moveTo w:id="892" w:author="Екатерина Луткова" w:date="2016-04-01T17:01:00Z">
               <w:r>
                 <w:rPr>
                   <w:szCs w:val="20"/>
@@ -33330,7 +33363,7 @@
                 <w:lang w:eastAsia="ru-RU"/>
               </w:rPr>
             </w:pPr>
-            <w:moveTo w:id="892" w:author="Екатерина Луткова" w:date="2016-04-01T17:01:00Z">
+            <w:moveTo w:id="893" w:author="Екатерина Луткова" w:date="2016-04-01T17:01:00Z">
               <w:r>
                 <w:rPr>
                   <w:szCs w:val="20"/>
@@ -33354,7 +33387,7 @@
                 <w:lang w:eastAsia="ru-RU"/>
               </w:rPr>
             </w:pPr>
-            <w:moveTo w:id="893" w:author="Екатерина Луткова" w:date="2016-04-01T17:01:00Z">
+            <w:moveTo w:id="894" w:author="Екатерина Луткова" w:date="2016-04-01T17:01:00Z">
               <w:r>
                 <w:rPr>
                   <w:szCs w:val="20"/>
@@ -33395,7 +33428,7 @@
                 <w:lang w:eastAsia="ru-RU"/>
               </w:rPr>
             </w:pPr>
-            <w:moveTo w:id="894" w:author="Екатерина Луткова" w:date="2016-04-01T17:01:00Z">
+            <w:moveTo w:id="895" w:author="Екатерина Луткова" w:date="2016-04-01T17:01:00Z">
               <w:r>
                 <w:rPr>
                   <w:szCs w:val="20"/>
@@ -33419,7 +33452,7 @@
                 <w:lang w:eastAsia="ru-RU"/>
               </w:rPr>
             </w:pPr>
-            <w:moveTo w:id="895" w:author="Екатерина Луткова" w:date="2016-04-01T17:01:00Z">
+            <w:moveTo w:id="896" w:author="Екатерина Луткова" w:date="2016-04-01T17:01:00Z">
               <w:r>
                 <w:rPr>
                   <w:szCs w:val="20"/>
@@ -33443,7 +33476,7 @@
                 <w:lang w:eastAsia="ru-RU"/>
               </w:rPr>
             </w:pPr>
-            <w:moveTo w:id="896" w:author="Екатерина Луткова" w:date="2016-04-01T17:01:00Z">
+            <w:moveTo w:id="897" w:author="Екатерина Луткова" w:date="2016-04-01T17:01:00Z">
               <w:r>
                 <w:rPr>
                   <w:szCs w:val="20"/>
@@ -33484,7 +33517,7 @@
                 <w:lang w:eastAsia="ru-RU"/>
               </w:rPr>
             </w:pPr>
-            <w:moveTo w:id="897" w:author="Екатерина Луткова" w:date="2016-04-01T17:01:00Z">
+            <w:moveTo w:id="898" w:author="Екатерина Луткова" w:date="2016-04-01T17:01:00Z">
               <w:r>
                 <w:rPr>
                   <w:szCs w:val="20"/>
@@ -33508,7 +33541,7 @@
                 <w:lang w:eastAsia="ru-RU"/>
               </w:rPr>
             </w:pPr>
-            <w:moveTo w:id="898" w:author="Екатерина Луткова" w:date="2016-04-01T17:01:00Z">
+            <w:moveTo w:id="899" w:author="Екатерина Луткова" w:date="2016-04-01T17:01:00Z">
               <w:r>
                 <w:rPr>
                   <w:szCs w:val="20"/>
@@ -33532,7 +33565,7 @@
                 <w:lang w:eastAsia="ru-RU"/>
               </w:rPr>
             </w:pPr>
-            <w:moveTo w:id="899" w:author="Екатерина Луткова" w:date="2016-04-01T17:01:00Z">
+            <w:moveTo w:id="900" w:author="Екатерина Луткова" w:date="2016-04-01T17:01:00Z">
               <w:r>
                 <w:rPr>
                   <w:szCs w:val="20"/>
@@ -33573,7 +33606,7 @@
                 <w:lang w:eastAsia="ru-RU"/>
               </w:rPr>
             </w:pPr>
-            <w:moveTo w:id="900" w:author="Екатерина Луткова" w:date="2016-04-01T17:01:00Z">
+            <w:moveTo w:id="901" w:author="Екатерина Луткова" w:date="2016-04-01T17:01:00Z">
               <w:r>
                 <w:rPr>
                   <w:szCs w:val="20"/>
@@ -33597,7 +33630,7 @@
                 <w:lang w:eastAsia="ru-RU"/>
               </w:rPr>
             </w:pPr>
-            <w:moveTo w:id="901" w:author="Екатерина Луткова" w:date="2016-04-01T17:01:00Z">
+            <w:moveTo w:id="902" w:author="Екатерина Луткова" w:date="2016-04-01T17:01:00Z">
               <w:r>
                 <w:rPr>
                   <w:szCs w:val="20"/>
@@ -33621,7 +33654,7 @@
                 <w:lang w:eastAsia="ru-RU"/>
               </w:rPr>
             </w:pPr>
-            <w:moveTo w:id="902" w:author="Екатерина Луткова" w:date="2016-04-01T17:01:00Z">
+            <w:moveTo w:id="903" w:author="Екатерина Луткова" w:date="2016-04-01T17:01:00Z">
               <w:r>
                 <w:rPr>
                   <w:szCs w:val="20"/>
@@ -33669,7 +33702,7 @@
           <w:lang w:eastAsia="ru-RU"/>
         </w:rPr>
       </w:pPr>
-      <w:moveTo w:id="903" w:author="Екатерина Луткова" w:date="2016-04-01T17:01:00Z">
+      <w:moveTo w:id="904" w:author="Екатерина Луткова" w:date="2016-04-01T17:01:00Z">
         <w:r>
           <w:rPr>
             <w:noProof/>
@@ -33737,7 +33770,7 @@
           <w:lang w:eastAsia="ru-RU"/>
         </w:rPr>
       </w:pPr>
-      <w:moveTo w:id="904" w:author="Екатерина Луткова" w:date="2016-04-01T17:01:00Z">
+      <w:moveTo w:id="905" w:author="Екатерина Луткова" w:date="2016-04-01T17:01:00Z">
         <w:r>
           <w:rPr>
             <w:noProof/>
@@ -33747,7 +33780,7 @@
         </w:r>
       </w:moveTo>
     </w:p>
-    <w:moveToRangeEnd w:id="827"/>
+    <w:moveToRangeEnd w:id="828"/>
     <w:p>
       <w:pPr>
         <w:pStyle w:val="3"/>
@@ -33768,7 +33801,7 @@
         </w:rPr>
         <w:t>Условия отбора</w:t>
       </w:r>
-      <w:bookmarkEnd w:id="826"/>
+      <w:bookmarkEnd w:id="827"/>
     </w:p>
     <w:p>
       <w:pPr>
@@ -33863,14 +33896,14 @@
           <w:lang w:eastAsia="ru-RU"/>
         </w:rPr>
       </w:pPr>
-      <w:bookmarkStart w:id="905" w:name="_Toc446599521"/>
+      <w:bookmarkStart w:id="906" w:name="_Toc446599521"/>
       <w:r>
         <w:rPr>
           <w:lang w:eastAsia="ru-RU"/>
         </w:rPr>
         <w:t>Процесс производства. Модуль «Наряд»</w:t>
       </w:r>
-      <w:bookmarkEnd w:id="905"/>
+      <w:bookmarkEnd w:id="906"/>
     </w:p>
     <w:p>
       <w:pPr>
@@ -33878,7 +33911,7 @@
         <w:ind w:firstLine="709"/>
         <w:jc w:val="both"/>
         <w:rPr>
-          <w:ins w:id="906" w:author="Екатерина Луткова" w:date="2016-04-01T17:05:00Z"/>
+          <w:ins w:id="907" w:author="Екатерина Луткова" w:date="2016-04-01T17:05:00Z"/>
           <w:lang w:eastAsia="ru-RU"/>
         </w:rPr>
       </w:pPr>
@@ -33910,7 +33943,7 @@
           <w:lang w:eastAsia="ru-RU"/>
         </w:rPr>
       </w:pPr>
-      <w:ins w:id="907" w:author="Екатерина Луткова" w:date="2016-04-01T17:05:00Z">
+      <w:ins w:id="908" w:author="Екатерина Луткова" w:date="2016-04-01T17:05:00Z">
         <w:r>
           <w:rPr>
             <w:lang w:eastAsia="ru-RU"/>
@@ -33918,7 +33951,7 @@
           <w:t xml:space="preserve">В шапке </w:t>
         </w:r>
       </w:ins>
-      <w:ins w:id="908" w:author="Екатерина Луткова" w:date="2016-04-01T17:06:00Z">
+      <w:ins w:id="909" w:author="Екатерина Луткова" w:date="2016-04-01T17:06:00Z">
         <w:r>
           <w:rPr>
             <w:lang w:eastAsia="ru-RU"/>
@@ -33926,7 +33959,7 @@
           <w:t>добавить строку «Площадь прессов</w:t>
         </w:r>
       </w:ins>
-      <w:ins w:id="909" w:author="Екатерина Луткова" w:date="2016-04-01T17:07:00Z">
+      <w:ins w:id="910" w:author="Екатерина Луткова" w:date="2016-04-01T17:07:00Z">
         <w:r>
           <w:rPr>
             <w:lang w:eastAsia="ru-RU"/>
@@ -33934,7 +33967,7 @@
           <w:t xml:space="preserve"> (в сантиметрах квадратных)</w:t>
         </w:r>
       </w:ins>
-      <w:ins w:id="910" w:author="Екатерина Луткова" w:date="2016-04-01T17:06:00Z">
+      <w:ins w:id="911" w:author="Екатерина Луткова" w:date="2016-04-01T17:06:00Z">
         <w:r>
           <w:rPr>
             <w:lang w:eastAsia="ru-RU"/>
@@ -33942,7 +33975,7 @@
           <w:t xml:space="preserve">», которая считается как сумма площадей прессов справочника </w:t>
         </w:r>
       </w:ins>
-      <w:ins w:id="911" w:author="Екатерина Луткова" w:date="2016-04-01T17:07:00Z">
+      <w:ins w:id="912" w:author="Екатерина Луткова" w:date="2016-04-01T17:07:00Z">
         <w:r>
           <w:rPr>
             <w:lang w:eastAsia="ru-RU"/>
@@ -34013,7 +34046,7 @@
         </w:rPr>
         <w:t>.</w:t>
       </w:r>
-      <w:ins w:id="912" w:author="Екатерина Луткова" w:date="2016-04-01T17:08:00Z">
+      <w:ins w:id="913" w:author="Екатерина Луткова" w:date="2016-04-01T17:08:00Z">
         <w:r>
           <w:rPr>
             <w:lang w:eastAsia="ru-RU"/>
@@ -34021,7 +34054,7 @@
           <w:t xml:space="preserve"> Так же добавить поле «Площадь оснастки», которая </w:t>
         </w:r>
       </w:ins>
-      <w:ins w:id="913" w:author="Екатерина Луткова" w:date="2016-04-01T17:09:00Z">
+      <w:ins w:id="914" w:author="Екатерина Луткова" w:date="2016-04-01T17:09:00Z">
         <w:r>
           <w:rPr>
             <w:lang w:eastAsia="ru-RU"/>
@@ -34453,7 +34486,7 @@
           <w:lang w:eastAsia="ru-RU"/>
         </w:rPr>
       </w:pPr>
-      <w:bookmarkStart w:id="914" w:name="_Toc446599522"/>
+      <w:bookmarkStart w:id="915" w:name="_Toc446599522"/>
       <w:r>
         <w:rPr>
           <w:noProof/>
@@ -34461,7 +34494,7 @@
         </w:rPr>
         <w:t xml:space="preserve">4.6.1 Учет </w:t>
       </w:r>
-      <w:del w:id="915" w:author="Екатерина Луткова" w:date="2016-04-01T16:56:00Z">
+      <w:del w:id="916" w:author="Екатерина Луткова" w:date="2016-04-01T16:56:00Z">
         <w:r>
           <w:rPr>
             <w:noProof/>
@@ -34470,7 +34503,7 @@
           <w:delText xml:space="preserve">потраченного </w:delText>
         </w:r>
       </w:del>
-      <w:ins w:id="916" w:author="Екатерина Луткова" w:date="2016-04-01T16:56:00Z">
+      <w:ins w:id="917" w:author="Екатерина Луткова" w:date="2016-04-01T16:56:00Z">
         <w:r>
           <w:rPr>
             <w:noProof/>
@@ -34486,7 +34519,7 @@
         </w:rPr>
         <w:t>материала</w:t>
       </w:r>
-      <w:bookmarkEnd w:id="914"/>
+      <w:bookmarkEnd w:id="915"/>
     </w:p>
     <w:p>
       <w:pPr>
@@ -34673,7 +34706,7 @@
         </w:rPr>
         <w:t xml:space="preserve">Отчет формируется </w:t>
       </w:r>
-      <w:del w:id="917" w:author="Екатерина Луткова" w:date="2016-04-01T18:01:00Z">
+      <w:del w:id="918" w:author="Екатерина Луткова" w:date="2016-04-01T18:01:00Z">
         <w:r>
           <w:rPr>
             <w:lang w:eastAsia="ru-RU"/>
@@ -34681,7 +34714,7 @@
           <w:delText>на текущую дату текущего месяца, за любой месяц (выбор месяца)  и текущий год на текущую дату.</w:delText>
         </w:r>
       </w:del>
-      <w:ins w:id="918" w:author="Екатерина Луткова" w:date="2016-04-01T18:01:00Z">
+      <w:ins w:id="919" w:author="Екатерина Луткова" w:date="2016-04-01T18:01:00Z">
         <w:r>
           <w:rPr>
             <w:lang w:eastAsia="ru-RU"/>
@@ -34698,14 +34731,14 @@
           <w:lang w:eastAsia="ru-RU"/>
         </w:rPr>
       </w:pPr>
-      <w:bookmarkStart w:id="919" w:name="_Toc446599523"/>
+      <w:bookmarkStart w:id="920" w:name="_Toc446599523"/>
       <w:r>
         <w:rPr>
           <w:lang w:eastAsia="ru-RU"/>
         </w:rPr>
         <w:t>4.6.2  Учет прямых затрат на наряд</w:t>
       </w:r>
-      <w:bookmarkEnd w:id="919"/>
+      <w:bookmarkEnd w:id="920"/>
     </w:p>
     <w:p>
       <w:pPr>
@@ -34925,7 +34958,7 @@
         </w:rPr>
         <w:t xml:space="preserve">Отчет формируется </w:t>
       </w:r>
-      <w:del w:id="920" w:author="Екатерина Луткова" w:date="2016-04-01T18:01:00Z">
+      <w:del w:id="921" w:author="Екатерина Луткова" w:date="2016-04-01T18:01:00Z">
         <w:r>
           <w:rPr>
             <w:lang w:eastAsia="ru-RU"/>
@@ -34933,7 +34966,7 @@
           <w:delText>на текущую дату текущего месяца, на любой месяц (выбор), на текущий год на текущую дату.</w:delText>
         </w:r>
       </w:del>
-      <w:ins w:id="921" w:author="Екатерина Луткова" w:date="2016-04-01T18:01:00Z">
+      <w:ins w:id="922" w:author="Екатерина Луткова" w:date="2016-04-01T18:01:00Z">
         <w:r>
           <w:rPr>
             <w:lang w:eastAsia="ru-RU"/>
@@ -34964,14 +34997,14 @@
           <w:lang w:eastAsia="ru-RU"/>
         </w:rPr>
       </w:pPr>
-      <w:bookmarkStart w:id="922" w:name="_Toc446599524"/>
+      <w:bookmarkStart w:id="923" w:name="_Toc446599524"/>
       <w:r>
         <w:rPr>
           <w:lang w:eastAsia="ru-RU"/>
         </w:rPr>
         <w:t>Модуль «Отгрузка»</w:t>
       </w:r>
-      <w:bookmarkEnd w:id="922"/>
+      <w:bookmarkEnd w:id="923"/>
     </w:p>
     <w:p>
       <w:pPr>
@@ -35337,14 +35370,14 @@
           <w:lang w:eastAsia="ru-RU"/>
         </w:rPr>
       </w:pPr>
-      <w:bookmarkStart w:id="923" w:name="_Toc446599525"/>
+      <w:bookmarkStart w:id="924" w:name="_Toc446599525"/>
       <w:r>
         <w:rPr>
           <w:lang w:eastAsia="ru-RU"/>
         </w:rPr>
         <w:t>1 ТТН</w:t>
       </w:r>
-      <w:bookmarkEnd w:id="923"/>
+      <w:bookmarkEnd w:id="924"/>
     </w:p>
     <w:p>
       <w:pPr>
@@ -35576,7 +35609,7 @@
           <w:lang w:eastAsia="ru-RU"/>
         </w:rPr>
       </w:pPr>
-      <w:bookmarkStart w:id="924" w:name="_Toc446599526"/>
+      <w:bookmarkStart w:id="925" w:name="_Toc446599526"/>
       <w:r>
         <w:rPr>
           <w:lang w:eastAsia="ru-RU"/>
@@ -35589,7 +35622,7 @@
         </w:rPr>
         <w:t>.7.2 Торговая накладная</w:t>
       </w:r>
-      <w:bookmarkEnd w:id="924"/>
+      <w:bookmarkEnd w:id="925"/>
     </w:p>
     <w:p>
       <w:pPr>
@@ -35623,14 +35656,14 @@
           <w:lang w:eastAsia="ru-RU"/>
         </w:rPr>
       </w:pPr>
-      <w:bookmarkStart w:id="925" w:name="_Toc446599527"/>
+      <w:bookmarkStart w:id="926" w:name="_Toc446599527"/>
       <w:r>
         <w:rPr>
           <w:lang w:eastAsia="ru-RU"/>
         </w:rPr>
         <w:t>4.7.3 Счет-фактура</w:t>
       </w:r>
-      <w:bookmarkEnd w:id="925"/>
+      <w:bookmarkEnd w:id="926"/>
     </w:p>
     <w:p>
       <w:pPr>
@@ -35664,14 +35697,14 @@
           <w:lang w:eastAsia="ru-RU"/>
         </w:rPr>
       </w:pPr>
-      <w:bookmarkStart w:id="926" w:name="_Toc446599528"/>
+      <w:bookmarkStart w:id="927" w:name="_Toc446599528"/>
       <w:r>
         <w:rPr>
           <w:lang w:eastAsia="ru-RU"/>
         </w:rPr>
         <w:t>4.7.4 Товарно-транспортная накладная</w:t>
       </w:r>
-      <w:bookmarkEnd w:id="926"/>
+      <w:bookmarkEnd w:id="927"/>
     </w:p>
     <w:p>
       <w:pPr>
@@ -35705,14 +35738,14 @@
           <w:lang w:eastAsia="ru-RU"/>
         </w:rPr>
       </w:pPr>
-      <w:bookmarkStart w:id="927" w:name="_Toc446599529"/>
+      <w:bookmarkStart w:id="928" w:name="_Toc446599529"/>
       <w:r>
         <w:rPr>
           <w:lang w:eastAsia="ru-RU"/>
         </w:rPr>
         <w:t>4.7.5 Паспорт</w:t>
       </w:r>
-      <w:bookmarkEnd w:id="927"/>
+      <w:bookmarkEnd w:id="928"/>
     </w:p>
     <w:p>
       <w:pPr>
@@ -35744,14 +35777,14 @@
           <w:lang w:eastAsia="ru-RU"/>
         </w:rPr>
       </w:pPr>
-      <w:bookmarkStart w:id="928" w:name="_Toc446599530"/>
+      <w:bookmarkStart w:id="929" w:name="_Toc446599530"/>
       <w:r>
         <w:rPr>
           <w:lang w:eastAsia="ru-RU"/>
         </w:rPr>
         <w:t>4.7.7 Учет прямых затрат на отгрузку</w:t>
       </w:r>
-      <w:bookmarkEnd w:id="928"/>
+      <w:bookmarkEnd w:id="929"/>
     </w:p>
     <w:p>
       <w:pPr>
@@ -35971,7 +36004,7 @@
         </w:rPr>
         <w:t xml:space="preserve">Отчет формируется </w:t>
       </w:r>
-      <w:del w:id="929" w:author="Екатерина Луткова" w:date="2016-04-01T18:02:00Z">
+      <w:del w:id="930" w:author="Екатерина Луткова" w:date="2016-04-01T18:02:00Z">
         <w:r>
           <w:rPr>
             <w:lang w:eastAsia="ru-RU"/>
@@ -35979,7 +36012,7 @@
           <w:delText>на текущую дату текущего месяца, на любой месяц (выбор), на текущий год на текущую дату.</w:delText>
         </w:r>
       </w:del>
-      <w:ins w:id="930" w:author="Екатерина Луткова" w:date="2016-04-01T18:02:00Z">
+      <w:ins w:id="931" w:author="Екатерина Луткова" w:date="2016-04-01T18:02:00Z">
         <w:r>
           <w:rPr>
             <w:lang w:eastAsia="ru-RU"/>
@@ -36004,7 +36037,7 @@
         <w:spacing w:before="100" w:beforeAutospacing="1" w:after="100" w:afterAutospacing="1" w:line="360" w:lineRule="auto"/>
         <w:jc w:val="both"/>
       </w:pPr>
-      <w:bookmarkStart w:id="931" w:name="_Toc446599531"/>
+      <w:bookmarkStart w:id="932" w:name="_Toc446599531"/>
       <w:r>
         <w:rPr>
           <w:lang w:eastAsia="ru-RU"/>
@@ -36014,7 +36047,7 @@
       <w:r>
         <w:t>Журнал обрезки облоя</w:t>
       </w:r>
-      <w:bookmarkEnd w:id="931"/>
+      <w:bookmarkEnd w:id="932"/>
       <w:r>
         <w:t xml:space="preserve"> </w:t>
       </w:r>
@@ -36980,11 +37013,11 @@
         <w:pStyle w:val="3"/>
         <w:ind w:firstLine="708"/>
       </w:pPr>
-      <w:bookmarkStart w:id="932" w:name="_Toc446599532"/>
+      <w:bookmarkStart w:id="933" w:name="_Toc446599532"/>
       <w:r>
         <w:t>4.8.1 Реестр брака</w:t>
       </w:r>
-      <w:bookmarkEnd w:id="932"/>
+      <w:bookmarkEnd w:id="933"/>
       <w:r>
         <w:t xml:space="preserve"> </w:t>
       </w:r>
@@ -36993,7 +37026,7 @@
       <w:pPr>
         <w:jc w:val="both"/>
         <w:rPr>
-          <w:ins w:id="933" w:author="Екатерина Луткова" w:date="2016-04-01T18:04:00Z"/>
+          <w:ins w:id="934" w:author="Екатерина Луткова" w:date="2016-04-01T18:04:00Z"/>
         </w:rPr>
       </w:pPr>
       <w:r>
@@ -37005,7 +37038,7 @@
       <w:pPr>
         <w:jc w:val="both"/>
       </w:pPr>
-      <w:ins w:id="934" w:author="Екатерина Луткова" w:date="2016-04-01T18:04:00Z">
+      <w:ins w:id="935" w:author="Екатерина Луткова" w:date="2016-04-01T18:04:00Z">
         <w:r>
           <w:tab/>
           <w:t>Реестр выводится по всем исполнителям, а так же есть возможность выбора конкретного исполнителя.</w:t>
@@ -37016,7 +37049,7 @@
       <w:pPr>
         <w:jc w:val="both"/>
         <w:rPr>
-          <w:ins w:id="935" w:author="Екатерина Луткова" w:date="2016-04-01T18:05:00Z"/>
+          <w:ins w:id="936" w:author="Екатерина Луткова" w:date="2016-04-01T18:05:00Z"/>
         </w:rPr>
       </w:pPr>
       <w:r>
@@ -37038,13 +37071,13 @@
           <w:numId w:val="38"/>
         </w:numPr>
         <w:jc w:val="both"/>
-        <w:pPrChange w:id="936" w:author="Екатерина Луткова" w:date="2016-04-01T18:05:00Z">
+        <w:pPrChange w:id="937" w:author="Екатерина Луткова" w:date="2016-04-01T18:05:00Z">
           <w:pPr>
             <w:jc w:val="both"/>
           </w:pPr>
         </w:pPrChange>
       </w:pPr>
-      <w:ins w:id="937" w:author="Екатерина Луткова" w:date="2016-04-01T18:05:00Z">
+      <w:ins w:id="938" w:author="Екатерина Луткова" w:date="2016-04-01T18:05:00Z">
         <w:r>
           <w:t>заявка;</w:t>
         </w:r>
@@ -37082,7 +37115,7 @@
         </w:numPr>
         <w:jc w:val="both"/>
         <w:rPr>
-          <w:ins w:id="938" w:author="Екатерина Луткова" w:date="2016-04-01T18:06:00Z"/>
+          <w:ins w:id="939" w:author="Екатерина Луткова" w:date="2016-04-01T18:06:00Z"/>
         </w:rPr>
       </w:pPr>
       <w:r>
@@ -37097,10 +37130,10 @@
         </w:numPr>
         <w:jc w:val="both"/>
         <w:rPr>
-          <w:ins w:id="939" w:author="Екатерина Луткова" w:date="2016-04-01T18:05:00Z"/>
-        </w:rPr>
-      </w:pPr>
-      <w:ins w:id="940" w:author="Екатерина Луткова" w:date="2016-04-01T18:06:00Z">
+          <w:ins w:id="940" w:author="Екатерина Луткова" w:date="2016-04-01T18:05:00Z"/>
+        </w:rPr>
+      </w:pPr>
+      <w:ins w:id="941" w:author="Екатерина Луткова" w:date="2016-04-01T18:06:00Z">
         <w:r>
           <w:t>материал;</w:t>
         </w:r>
@@ -37114,16 +37147,16 @@
         </w:numPr>
         <w:jc w:val="both"/>
         <w:rPr>
-          <w:ins w:id="941" w:author="Екатерина Луткова" w:date="2016-04-01T18:06:00Z"/>
-        </w:rPr>
-      </w:pPr>
-      <w:ins w:id="942" w:author="Екатерина Луткова" w:date="2016-04-01T18:05:00Z">
+          <w:ins w:id="942" w:author="Екатерина Луткова" w:date="2016-04-01T18:06:00Z"/>
+        </w:rPr>
+      </w:pPr>
+      <w:ins w:id="943" w:author="Екатерина Луткова" w:date="2016-04-01T18:05:00Z">
         <w:r>
           <w:t>убыток по материалу, кг (вес детали по черт</w:t>
         </w:r>
       </w:ins>
       <w:proofErr w:type="gramStart"/>
-      <w:ins w:id="943" w:author="Екатерина Луткова" w:date="2016-04-01T18:06:00Z">
+      <w:ins w:id="944" w:author="Екатерина Луткова" w:date="2016-04-01T18:06:00Z">
         <w:r>
           <w:t>.</w:t>
         </w:r>
@@ -37140,12 +37173,12 @@
           <w:t>з модуля «Чертежи»</w:t>
         </w:r>
       </w:ins>
-      <w:ins w:id="944" w:author="Екатерина Луткова" w:date="2016-04-01T18:08:00Z">
+      <w:ins w:id="945" w:author="Екатерина Луткова" w:date="2016-04-01T18:08:00Z">
         <w:r>
           <w:t xml:space="preserve"> </w:t>
         </w:r>
       </w:ins>
-      <w:ins w:id="945" w:author="Екатерина Луткова" w:date="2016-04-01T18:06:00Z">
+      <w:ins w:id="946" w:author="Екатерина Луткова" w:date="2016-04-01T18:06:00Z">
         <w:r>
           <w:t xml:space="preserve"> * </w:t>
         </w:r>
@@ -37162,10 +37195,10 @@
         </w:numPr>
         <w:jc w:val="both"/>
         <w:rPr>
-          <w:ins w:id="946" w:author="Екатерина Луткова" w:date="2016-04-01T18:09:00Z"/>
-        </w:rPr>
-      </w:pPr>
-      <w:ins w:id="947" w:author="Екатерина Луткова" w:date="2016-04-01T18:06:00Z">
+          <w:ins w:id="947" w:author="Екатерина Луткова" w:date="2016-04-01T18:09:00Z"/>
+        </w:rPr>
+      </w:pPr>
+      <w:ins w:id="948" w:author="Екатерина Луткова" w:date="2016-04-01T18:06:00Z">
         <w:r>
           <w:t xml:space="preserve">убыток материала, </w:t>
         </w:r>
@@ -37178,17 +37211,17 @@
           <w:t xml:space="preserve"> (цена материала из справочника </w:t>
         </w:r>
       </w:ins>
-      <w:ins w:id="948" w:author="Екатерина Луткова" w:date="2016-04-01T18:07:00Z">
+      <w:ins w:id="949" w:author="Екатерина Луткова" w:date="2016-04-01T18:07:00Z">
         <w:r>
           <w:t xml:space="preserve">«Материалы» </w:t>
         </w:r>
       </w:ins>
-      <w:ins w:id="949" w:author="Екатерина Луткова" w:date="2016-04-01T18:09:00Z">
+      <w:ins w:id="950" w:author="Екатерина Луткова" w:date="2016-04-01T18:09:00Z">
         <w:r>
           <w:t>*</w:t>
         </w:r>
       </w:ins>
-      <w:ins w:id="950" w:author="Екатерина Луткова" w:date="2016-04-01T18:07:00Z">
+      <w:ins w:id="951" w:author="Екатерина Луткова" w:date="2016-04-01T18:07:00Z">
         <w:r>
           <w:t xml:space="preserve"> умножается вес детали по черт</w:t>
         </w:r>
@@ -37198,7 +37231,7 @@
         </w:r>
       </w:ins>
       <w:proofErr w:type="gramEnd"/>
-      <w:ins w:id="951" w:author="Екатерина Луткова" w:date="2016-04-01T18:08:00Z">
+      <w:ins w:id="952" w:author="Екатерина Луткова" w:date="2016-04-01T18:08:00Z">
         <w:r>
           <w:t xml:space="preserve">* </w:t>
         </w:r>
@@ -37220,20 +37253,20 @@
         </w:numPr>
         <w:jc w:val="both"/>
         <w:rPr>
-          <w:ins w:id="952" w:author="Екатерина Луткова" w:date="2016-04-01T18:09:00Z"/>
-        </w:rPr>
-      </w:pPr>
-      <w:ins w:id="953" w:author="Екатерина Луткова" w:date="2016-04-01T18:09:00Z">
+          <w:ins w:id="953" w:author="Екатерина Луткова" w:date="2016-04-01T18:09:00Z"/>
+        </w:rPr>
+      </w:pPr>
+      <w:ins w:id="954" w:author="Екатерина Луткова" w:date="2016-04-01T18:09:00Z">
         <w:r>
           <w:t>прямые затраты</w:t>
         </w:r>
       </w:ins>
-      <w:ins w:id="954" w:author="Екатерина Луткова" w:date="2016-04-01T18:10:00Z">
+      <w:ins w:id="955" w:author="Екатерина Луткова" w:date="2016-04-01T18:10:00Z">
         <w:r>
           <w:t xml:space="preserve"> (берутся из плановой калькуляции)</w:t>
         </w:r>
       </w:ins>
-      <w:ins w:id="955" w:author="Екатерина Луткова" w:date="2016-04-01T18:09:00Z">
+      <w:ins w:id="956" w:author="Екатерина Луткова" w:date="2016-04-01T18:09:00Z">
         <w:r>
           <w:t>:</w:t>
         </w:r>
@@ -37244,9 +37277,9 @@
         <w:ind w:left="1416"/>
         <w:jc w:val="both"/>
         <w:rPr>
-          <w:ins w:id="956" w:author="Екатерина Луткова" w:date="2016-04-01T18:10:00Z"/>
-        </w:rPr>
-        <w:pPrChange w:id="957" w:author="Екатерина Луткова" w:date="2016-04-01T18:09:00Z">
+          <w:ins w:id="957" w:author="Екатерина Луткова" w:date="2016-04-01T18:10:00Z"/>
+        </w:rPr>
+        <w:pPrChange w:id="958" w:author="Екатерина Луткова" w:date="2016-04-01T18:09:00Z">
           <w:pPr>
             <w:numPr>
               <w:numId w:val="28"/>
@@ -37256,12 +37289,12 @@
           </w:pPr>
         </w:pPrChange>
       </w:pPr>
-      <w:ins w:id="958" w:author="Екатерина Луткова" w:date="2016-04-01T18:09:00Z">
+      <w:ins w:id="959" w:author="Екатерина Луткова" w:date="2016-04-01T18:09:00Z">
         <w:r>
           <w:t>- транспортные</w:t>
         </w:r>
       </w:ins>
-      <w:ins w:id="959" w:author="Екатерина Луткова" w:date="2016-04-01T18:10:00Z">
+      <w:ins w:id="960" w:author="Екатерина Луткова" w:date="2016-04-01T18:10:00Z">
         <w:r>
           <w:t>, руб.;</w:t>
         </w:r>
@@ -37272,9 +37305,9 @@
         <w:ind w:left="1416"/>
         <w:jc w:val="both"/>
         <w:rPr>
-          <w:ins w:id="960" w:author="Екатерина Луткова" w:date="2016-04-01T18:10:00Z"/>
-        </w:rPr>
-        <w:pPrChange w:id="961" w:author="Екатерина Луткова" w:date="2016-04-01T18:09:00Z">
+          <w:ins w:id="961" w:author="Екатерина Луткова" w:date="2016-04-01T18:10:00Z"/>
+        </w:rPr>
+        <w:pPrChange w:id="962" w:author="Екатерина Луткова" w:date="2016-04-01T18:09:00Z">
           <w:pPr>
             <w:numPr>
               <w:numId w:val="28"/>
@@ -37284,7 +37317,7 @@
           </w:pPr>
         </w:pPrChange>
       </w:pPr>
-      <w:ins w:id="962" w:author="Екатерина Луткова" w:date="2016-04-01T18:10:00Z">
+      <w:ins w:id="963" w:author="Екатерина Луткова" w:date="2016-04-01T18:10:00Z">
         <w:r>
           <w:t>- основная заработная плата, руб.;</w:t>
         </w:r>
@@ -37295,9 +37328,9 @@
         <w:ind w:left="1416"/>
         <w:jc w:val="both"/>
         <w:rPr>
-          <w:ins w:id="963" w:author="Екатерина Луткова" w:date="2016-04-01T18:10:00Z"/>
-        </w:rPr>
-        <w:pPrChange w:id="964" w:author="Екатерина Луткова" w:date="2016-04-01T18:09:00Z">
+          <w:ins w:id="964" w:author="Екатерина Луткова" w:date="2016-04-01T18:10:00Z"/>
+        </w:rPr>
+        <w:pPrChange w:id="965" w:author="Екатерина Луткова" w:date="2016-04-01T18:09:00Z">
           <w:pPr>
             <w:numPr>
               <w:numId w:val="28"/>
@@ -37307,12 +37340,12 @@
           </w:pPr>
         </w:pPrChange>
       </w:pPr>
-      <w:ins w:id="965" w:author="Екатерина Луткова" w:date="2016-04-01T18:11:00Z">
+      <w:ins w:id="966" w:author="Екатерина Луткова" w:date="2016-04-01T18:11:00Z">
         <w:r>
           <w:t xml:space="preserve">- </w:t>
         </w:r>
       </w:ins>
-      <w:ins w:id="966" w:author="Екатерина Луткова" w:date="2016-04-01T18:10:00Z">
+      <w:ins w:id="967" w:author="Екатерина Луткова" w:date="2016-04-01T18:10:00Z">
         <w:r>
           <w:t xml:space="preserve">дополнительная </w:t>
         </w:r>
@@ -37331,9 +37364,9 @@
         <w:ind w:left="1416"/>
         <w:jc w:val="both"/>
         <w:rPr>
-          <w:ins w:id="967" w:author="Екатерина Луткова" w:date="2016-04-01T18:11:00Z"/>
-        </w:rPr>
-        <w:pPrChange w:id="968" w:author="Екатерина Луткова" w:date="2016-04-01T18:09:00Z">
+          <w:ins w:id="968" w:author="Екатерина Луткова" w:date="2016-04-01T18:11:00Z"/>
+        </w:rPr>
+        <w:pPrChange w:id="969" w:author="Екатерина Луткова" w:date="2016-04-01T18:09:00Z">
           <w:pPr>
             <w:numPr>
               <w:numId w:val="28"/>
@@ -37343,7 +37376,7 @@
           </w:pPr>
         </w:pPrChange>
       </w:pPr>
-      <w:ins w:id="969" w:author="Екатерина Луткова" w:date="2016-04-01T18:11:00Z">
+      <w:ins w:id="970" w:author="Екатерина Луткова" w:date="2016-04-01T18:11:00Z">
         <w:r>
           <w:t>- отчисления ЕСН, руб.;</w:t>
         </w:r>
@@ -37354,9 +37387,9 @@
         <w:ind w:left="1416"/>
         <w:jc w:val="both"/>
         <w:rPr>
-          <w:ins w:id="970" w:author="Екатерина Луткова" w:date="2016-04-01T18:11:00Z"/>
-        </w:rPr>
-        <w:pPrChange w:id="971" w:author="Екатерина Луткова" w:date="2016-04-01T18:09:00Z">
+          <w:ins w:id="971" w:author="Екатерина Луткова" w:date="2016-04-01T18:11:00Z"/>
+        </w:rPr>
+        <w:pPrChange w:id="972" w:author="Екатерина Луткова" w:date="2016-04-01T18:09:00Z">
           <w:pPr>
             <w:numPr>
               <w:numId w:val="28"/>
@@ -37366,7 +37399,7 @@
           </w:pPr>
         </w:pPrChange>
       </w:pPr>
-      <w:ins w:id="972" w:author="Екатерина Луткова" w:date="2016-04-01T18:11:00Z">
+      <w:ins w:id="973" w:author="Екатерина Луткова" w:date="2016-04-01T18:11:00Z">
         <w:r>
           <w:t>- электроэнергия для формовых, руб.;</w:t>
         </w:r>
@@ -37376,7 +37409,7 @@
       <w:pPr>
         <w:ind w:left="1416"/>
         <w:jc w:val="both"/>
-        <w:pPrChange w:id="973" w:author="Екатерина Луткова" w:date="2016-04-01T18:11:00Z">
+        <w:pPrChange w:id="974" w:author="Екатерина Луткова" w:date="2016-04-01T18:11:00Z">
           <w:pPr>
             <w:numPr>
               <w:numId w:val="28"/>
@@ -37386,7 +37419,7 @@
           </w:pPr>
         </w:pPrChange>
       </w:pPr>
-      <w:ins w:id="974" w:author="Екатерина Луткова" w:date="2016-04-01T18:11:00Z">
+      <w:ins w:id="975" w:author="Екатерина Луткова" w:date="2016-04-01T18:11:00Z">
         <w:r>
           <w:t>- электроэнергия прочая, руб.</w:t>
         </w:r>
@@ -37400,10 +37433,10 @@
         </w:numPr>
         <w:jc w:val="both"/>
         <w:rPr>
-          <w:del w:id="975" w:author="Екатерина Луткова" w:date="2016-04-01T18:12:00Z"/>
-        </w:rPr>
-      </w:pPr>
-      <w:del w:id="976" w:author="Екатерина Луткова" w:date="2016-04-01T18:12:00Z">
+          <w:del w:id="976" w:author="Екатерина Луткова" w:date="2016-04-01T18:12:00Z"/>
+        </w:rPr>
+      </w:pPr>
+      <w:del w:id="977" w:author="Екатерина Луткова" w:date="2016-04-01T18:12:00Z">
         <w:r>
           <w:delText>сырье и материалы</w:delText>
         </w:r>
@@ -37423,10 +37456,10 @@
         </w:numPr>
         <w:jc w:val="both"/>
         <w:rPr>
-          <w:del w:id="977" w:author="Екатерина Луткова" w:date="2016-04-01T18:12:00Z"/>
-        </w:rPr>
-      </w:pPr>
-      <w:del w:id="978" w:author="Екатерина Луткова" w:date="2016-04-01T18:12:00Z">
+          <w:del w:id="978" w:author="Екатерина Луткова" w:date="2016-04-01T18:12:00Z"/>
+        </w:rPr>
+      </w:pPr>
+      <w:del w:id="979" w:author="Екатерина Луткова" w:date="2016-04-01T18:12:00Z">
         <w:r>
           <w:delText>транспортные (сумма);</w:delText>
         </w:r>
@@ -37440,10 +37473,10 @@
         </w:numPr>
         <w:jc w:val="both"/>
         <w:rPr>
-          <w:del w:id="979" w:author="Екатерина Луткова" w:date="2016-04-01T18:12:00Z"/>
-        </w:rPr>
-      </w:pPr>
-      <w:del w:id="980" w:author="Екатерина Луткова" w:date="2016-04-01T18:12:00Z">
+          <w:del w:id="980" w:author="Екатерина Луткова" w:date="2016-04-01T18:12:00Z"/>
+        </w:rPr>
+      </w:pPr>
+      <w:del w:id="981" w:author="Екатерина Луткова" w:date="2016-04-01T18:12:00Z">
         <w:r>
           <w:delText>основная зарплата</w:delText>
         </w:r>
@@ -37463,10 +37496,10 @@
         </w:numPr>
         <w:jc w:val="both"/>
         <w:rPr>
-          <w:del w:id="981" w:author="Екатерина Луткова" w:date="2016-04-01T18:12:00Z"/>
-        </w:rPr>
-      </w:pPr>
-      <w:del w:id="982" w:author="Екатерина Луткова" w:date="2016-04-01T18:12:00Z">
+          <w:del w:id="982" w:author="Екатерина Луткова" w:date="2016-04-01T18:12:00Z"/>
+        </w:rPr>
+      </w:pPr>
+      <w:del w:id="983" w:author="Екатерина Луткова" w:date="2016-04-01T18:12:00Z">
         <w:r>
           <w:delText>дополнительная зарплата(сумма);</w:delText>
         </w:r>
@@ -37480,10 +37513,10 @@
         </w:numPr>
         <w:jc w:val="both"/>
         <w:rPr>
-          <w:del w:id="983" w:author="Екатерина Луткова" w:date="2016-04-01T18:12:00Z"/>
-        </w:rPr>
-      </w:pPr>
-      <w:del w:id="984" w:author="Екатерина Луткова" w:date="2016-04-01T18:12:00Z">
+          <w:del w:id="984" w:author="Екатерина Луткова" w:date="2016-04-01T18:12:00Z"/>
+        </w:rPr>
+      </w:pPr>
+      <w:del w:id="985" w:author="Екатерина Луткова" w:date="2016-04-01T18:12:00Z">
         <w:r>
           <w:delText>отчисления ЕСН(сумма);</w:delText>
         </w:r>
@@ -37497,10 +37530,10 @@
         </w:numPr>
         <w:jc w:val="both"/>
         <w:rPr>
-          <w:del w:id="985" w:author="Екатерина Луткова" w:date="2016-04-01T18:12:00Z"/>
-        </w:rPr>
-      </w:pPr>
-      <w:del w:id="986" w:author="Екатерина Луткова" w:date="2016-04-01T18:12:00Z">
+          <w:del w:id="986" w:author="Екатерина Луткова" w:date="2016-04-01T18:12:00Z"/>
+        </w:rPr>
+      </w:pPr>
+      <w:del w:id="987" w:author="Екатерина Луткова" w:date="2016-04-01T18:12:00Z">
         <w:r>
           <w:delText>общецеховые(сумма);</w:delText>
         </w:r>
@@ -37514,10 +37547,10 @@
         </w:numPr>
         <w:jc w:val="both"/>
         <w:rPr>
-          <w:del w:id="987" w:author="Екатерина Луткова" w:date="2016-04-01T18:12:00Z"/>
-        </w:rPr>
-      </w:pPr>
-      <w:del w:id="988" w:author="Екатерина Луткова" w:date="2016-04-01T18:12:00Z">
+          <w:del w:id="988" w:author="Екатерина Луткова" w:date="2016-04-01T18:12:00Z"/>
+        </w:rPr>
+      </w:pPr>
+      <w:del w:id="989" w:author="Екатерина Луткова" w:date="2016-04-01T18:12:00Z">
         <w:r>
           <w:delText>общепроизводственные(сумма);</w:delText>
         </w:r>
@@ -37531,10 +37564,10 @@
         </w:numPr>
         <w:jc w:val="both"/>
         <w:rPr>
-          <w:del w:id="989" w:author="Екатерина Луткова" w:date="2016-04-01T18:12:00Z"/>
-        </w:rPr>
-      </w:pPr>
-      <w:del w:id="990" w:author="Екатерина Луткова" w:date="2016-04-01T18:12:00Z">
+          <w:del w:id="990" w:author="Екатерина Луткова" w:date="2016-04-01T18:12:00Z"/>
+        </w:rPr>
+      </w:pPr>
+      <w:del w:id="991" w:author="Екатерина Луткова" w:date="2016-04-01T18:12:00Z">
         <w:r>
           <w:delText>электроэнергия для формовых(сумма);</w:delText>
         </w:r>
@@ -37548,10 +37581,10 @@
         </w:numPr>
         <w:jc w:val="both"/>
         <w:rPr>
-          <w:del w:id="991" w:author="Екатерина Луткова" w:date="2016-04-01T18:12:00Z"/>
-        </w:rPr>
-      </w:pPr>
-      <w:del w:id="992" w:author="Екатерина Луткова" w:date="2016-04-01T18:12:00Z">
+          <w:del w:id="992" w:author="Екатерина Луткова" w:date="2016-04-01T18:12:00Z"/>
+        </w:rPr>
+      </w:pPr>
+      <w:del w:id="993" w:author="Екатерина Луткова" w:date="2016-04-01T18:12:00Z">
         <w:r>
           <w:delText>электроэнергия прочая(сумма);</w:delText>
         </w:r>
@@ -37565,10 +37598,10 @@
         </w:numPr>
         <w:jc w:val="both"/>
         <w:rPr>
-          <w:del w:id="993" w:author="Екатерина Луткова" w:date="2016-04-01T18:12:00Z"/>
-        </w:rPr>
-      </w:pPr>
-      <w:del w:id="994" w:author="Екатерина Луткова" w:date="2016-04-01T18:12:00Z">
+          <w:del w:id="994" w:author="Екатерина Луткова" w:date="2016-04-01T18:12:00Z"/>
+        </w:rPr>
+      </w:pPr>
+      <w:del w:id="995" w:author="Екатерина Луткова" w:date="2016-04-01T18:12:00Z">
         <w:r>
           <w:delText>непредвиденные(сумма);</w:delText>
         </w:r>
@@ -37582,10 +37615,10 @@
         </w:numPr>
         <w:jc w:val="both"/>
         <w:rPr>
-          <w:del w:id="995" w:author="Екатерина Луткова" w:date="2016-04-01T18:12:00Z"/>
-        </w:rPr>
-      </w:pPr>
-      <w:del w:id="996" w:author="Екатерина Луткова" w:date="2016-04-01T18:12:00Z">
+          <w:del w:id="996" w:author="Екатерина Луткова" w:date="2016-04-01T18:12:00Z"/>
+        </w:rPr>
+      </w:pPr>
+      <w:del w:id="997" w:author="Екатерина Луткова" w:date="2016-04-01T18:12:00Z">
         <w:r>
           <w:delText>себестоимость(сумма);</w:delText>
         </w:r>
@@ -37599,10 +37632,10 @@
         </w:numPr>
         <w:jc w:val="both"/>
         <w:rPr>
-          <w:del w:id="997" w:author="Екатерина Луткова" w:date="2016-04-01T18:12:00Z"/>
-        </w:rPr>
-      </w:pPr>
-      <w:del w:id="998" w:author="Екатерина Луткова" w:date="2016-04-01T18:12:00Z">
+          <w:del w:id="998" w:author="Екатерина Луткова" w:date="2016-04-01T18:12:00Z"/>
+        </w:rPr>
+      </w:pPr>
+      <w:del w:id="999" w:author="Екатерина Луткова" w:date="2016-04-01T18:12:00Z">
         <w:r>
           <w:lastRenderedPageBreak/>
           <w:delText>цена(сумма);</w:delText>
@@ -37617,10 +37650,10 @@
         </w:numPr>
         <w:jc w:val="both"/>
         <w:rPr>
-          <w:del w:id="999" w:author="Екатерина Луткова" w:date="2016-04-01T18:12:00Z"/>
-        </w:rPr>
-      </w:pPr>
-      <w:del w:id="1000" w:author="Екатерина Луткова" w:date="2016-04-01T18:12:00Z">
+          <w:del w:id="1000" w:author="Екатерина Луткова" w:date="2016-04-01T18:12:00Z"/>
+        </w:rPr>
+      </w:pPr>
+      <w:del w:id="1001" w:author="Екатерина Луткова" w:date="2016-04-01T18:12:00Z">
         <w:r>
           <w:delText>НДС;</w:delText>
         </w:r>
@@ -37634,10 +37667,10 @@
         </w:numPr>
         <w:jc w:val="both"/>
         <w:rPr>
-          <w:del w:id="1001" w:author="Екатерина Луткова" w:date="2016-04-01T18:12:00Z"/>
-        </w:rPr>
-      </w:pPr>
-      <w:del w:id="1002" w:author="Екатерина Луткова" w:date="2016-04-01T18:12:00Z">
+          <w:del w:id="1002" w:author="Екатерина Луткова" w:date="2016-04-01T18:12:00Z"/>
+        </w:rPr>
+      </w:pPr>
+      <w:del w:id="1003" w:author="Екатерина Луткова" w:date="2016-04-01T18:12:00Z">
         <w:r>
           <w:delText>сумма ( количество брака*цену с НДС).</w:delText>
         </w:r>
@@ -37649,11 +37682,11 @@
         <w:spacing w:before="100" w:beforeAutospacing="1" w:after="100" w:afterAutospacing="1" w:line="360" w:lineRule="auto"/>
         <w:jc w:val="both"/>
       </w:pPr>
-      <w:bookmarkStart w:id="1003" w:name="_Toc446599533"/>
+      <w:bookmarkStart w:id="1004" w:name="_Toc446599533"/>
       <w:r>
         <w:t>4.9 Журнал прихода материалов</w:t>
       </w:r>
-      <w:bookmarkEnd w:id="1003"/>
+      <w:bookmarkEnd w:id="1004"/>
     </w:p>
     <w:p>
       <w:pPr>
@@ -38573,9 +38606,9 @@
     <w:p>
       <w:pPr>
         <w:rPr>
-          <w:ins w:id="1004" w:author="Екатерина Луткова" w:date="2016-04-01T18:12:00Z"/>
-        </w:rPr>
-        <w:pPrChange w:id="1005" w:author="Екатерина Луткова" w:date="2016-04-01T18:12:00Z">
+          <w:ins w:id="1005" w:author="Екатерина Луткова" w:date="2016-04-01T18:12:00Z"/>
+        </w:rPr>
+        <w:pPrChange w:id="1006" w:author="Екатерина Луткова" w:date="2016-04-01T18:12:00Z">
           <w:pPr>
             <w:pStyle w:val="2"/>
             <w:numPr>
@@ -38588,15 +38621,15 @@
           </w:pPr>
         </w:pPrChange>
       </w:pPr>
-      <w:bookmarkStart w:id="1006" w:name="_Toc446599534"/>
+      <w:bookmarkStart w:id="1007" w:name="_Toc446599534"/>
     </w:p>
     <w:p>
       <w:pPr>
         <w:ind w:firstLine="708"/>
         <w:rPr>
-          <w:ins w:id="1007" w:author="Екатерина Луткова" w:date="2016-04-01T18:12:00Z"/>
-        </w:rPr>
-        <w:pPrChange w:id="1008" w:author="Екатерина Луткова" w:date="2016-04-01T18:15:00Z">
+          <w:ins w:id="1008" w:author="Екатерина Луткова" w:date="2016-04-01T18:12:00Z"/>
+        </w:rPr>
+        <w:pPrChange w:id="1009" w:author="Екатерина Луткова" w:date="2016-04-01T18:15:00Z">
           <w:pPr>
             <w:pStyle w:val="2"/>
             <w:numPr>
@@ -38609,22 +38642,22 @@
           </w:pPr>
         </w:pPrChange>
       </w:pPr>
-      <w:ins w:id="1009" w:author="Екатерина Луткова" w:date="2016-04-01T18:12:00Z">
+      <w:ins w:id="1010" w:author="Екатерина Луткова" w:date="2016-04-01T18:12:00Z">
         <w:r>
           <w:t xml:space="preserve">Предусмотреть формирование отчета по </w:t>
         </w:r>
       </w:ins>
-      <w:ins w:id="1010" w:author="Екатерина Луткова" w:date="2016-04-01T18:13:00Z">
+      <w:ins w:id="1011" w:author="Екатерина Луткова" w:date="2016-04-01T18:13:00Z">
         <w:r>
           <w:t xml:space="preserve">приходу конкретного </w:t>
         </w:r>
       </w:ins>
-      <w:ins w:id="1011" w:author="Екатерина Луткова" w:date="2016-04-01T18:12:00Z">
+      <w:ins w:id="1012" w:author="Екатерина Луткова" w:date="2016-04-01T18:12:00Z">
         <w:r>
           <w:t>материала за заданный период</w:t>
         </w:r>
       </w:ins>
-      <w:ins w:id="1012" w:author="Екатерина Луткова" w:date="2016-04-01T18:14:00Z">
+      <w:ins w:id="1013" w:author="Екатерина Луткова" w:date="2016-04-01T18:14:00Z">
         <w:r>
           <w:t>:</w:t>
         </w:r>
@@ -38644,7 +38677,7 @@
       <w:r>
         <w:t>Журнал учета оплаченной и отгруженной продукции</w:t>
       </w:r>
-      <w:bookmarkEnd w:id="1006"/>
+      <w:bookmarkEnd w:id="1007"/>
     </w:p>
     <w:p>
       <w:pPr>
@@ -40263,11 +40296,11 @@
         <w:ind w:left="0" w:firstLine="709"/>
         <w:jc w:val="both"/>
       </w:pPr>
-      <w:bookmarkStart w:id="1013" w:name="_Toc446599535"/>
+      <w:bookmarkStart w:id="1014" w:name="_Toc446599535"/>
       <w:r>
         <w:t>Журнал вальцовщика</w:t>
       </w:r>
-      <w:bookmarkEnd w:id="1013"/>
+      <w:bookmarkEnd w:id="1014"/>
     </w:p>
     <w:tbl>
       <w:tblPr>
@@ -40700,12 +40733,12 @@
             <w:r>
               <w:t xml:space="preserve">». Партия состоит из </w:t>
             </w:r>
-            <w:ins w:id="1014" w:author="Екатерина Луткова" w:date="2016-04-01T16:58:00Z">
+            <w:ins w:id="1015" w:author="Екатерина Луткова" w:date="2016-04-01T16:58:00Z">
               <w:r>
                 <w:t>текущей</w:t>
               </w:r>
             </w:ins>
-            <w:del w:id="1015" w:author="Екатерина Луткова" w:date="2016-04-01T16:58:00Z">
+            <w:del w:id="1016" w:author="Екатерина Луткова" w:date="2016-04-01T16:58:00Z">
               <w:r>
                 <w:delText>сегодняшней</w:delText>
               </w:r>
@@ -40798,14 +40831,14 @@
         <w:ind w:left="0" w:firstLine="709"/>
         <w:jc w:val="both"/>
       </w:pPr>
-      <w:bookmarkStart w:id="1016" w:name="_Toc446599536"/>
+      <w:bookmarkStart w:id="1017" w:name="_Toc446599536"/>
       <w:r>
         <w:t>Распоряжение на отгрузку</w:t>
       </w:r>
       <w:r>
         <w:t xml:space="preserve"> (журнал)</w:t>
       </w:r>
-      <w:bookmarkEnd w:id="1016"/>
+      <w:bookmarkEnd w:id="1017"/>
     </w:p>
     <w:p>
       <w:pPr>
@@ -41198,12 +41231,12 @@
             <w:r>
               <w:t xml:space="preserve">». Партия состоит из </w:t>
             </w:r>
-            <w:ins w:id="1017" w:author="Екатерина Луткова" w:date="2016-04-01T16:58:00Z">
+            <w:ins w:id="1018" w:author="Екатерина Луткова" w:date="2016-04-01T16:58:00Z">
               <w:r>
                 <w:t>текущей</w:t>
               </w:r>
             </w:ins>
-            <w:del w:id="1018" w:author="Екатерина Луткова" w:date="2016-04-01T16:58:00Z">
+            <w:del w:id="1019" w:author="Екатерина Луткова" w:date="2016-04-01T16:58:00Z">
               <w:r>
                 <w:delText>сегодняшней</w:delText>
               </w:r>
@@ -41249,7 +41282,7 @@
         <w:ind w:left="0" w:firstLine="709"/>
         <w:jc w:val="both"/>
       </w:pPr>
-      <w:bookmarkStart w:id="1019" w:name="_Toc446599537"/>
+      <w:bookmarkStart w:id="1020" w:name="_Toc446599537"/>
       <w:r>
         <w:t>Модуль «</w:t>
       </w:r>
@@ -41259,7 +41292,7 @@
       <w:r>
         <w:t>»</w:t>
       </w:r>
-      <w:bookmarkEnd w:id="1019"/>
+      <w:bookmarkEnd w:id="1020"/>
     </w:p>
     <w:p>
       <w:pPr>
@@ -41525,11 +41558,11 @@
       <w:pPr>
         <w:pStyle w:val="10"/>
       </w:pPr>
-      <w:bookmarkStart w:id="1020" w:name="_Toc446599538"/>
+      <w:bookmarkStart w:id="1021" w:name="_Toc446599538"/>
       <w:r>
         <w:t>5 ТРЕБОВАНИЯ К НАДЕЖНОСТИ</w:t>
       </w:r>
-      <w:bookmarkEnd w:id="1020"/>
+      <w:bookmarkEnd w:id="1021"/>
     </w:p>
     <w:p>
       <w:pPr>
@@ -41584,9 +41617,9 @@
         <w:spacing w:before="100" w:beforeAutospacing="1" w:after="100" w:afterAutospacing="1" w:line="360" w:lineRule="auto"/>
         <w:jc w:val="both"/>
       </w:pPr>
-      <w:bookmarkStart w:id="1021" w:name="_Toc418591219"/>
-      <w:bookmarkStart w:id="1022" w:name="_Toc432605163"/>
-      <w:bookmarkStart w:id="1023" w:name="_Toc446599539"/>
+      <w:bookmarkStart w:id="1022" w:name="_Toc418591219"/>
+      <w:bookmarkStart w:id="1023" w:name="_Toc432605163"/>
+      <w:bookmarkStart w:id="1024" w:name="_Toc446599539"/>
       <w:r>
         <w:t>6</w:t>
       </w:r>
@@ -41596,9 +41629,9 @@
       <w:r>
         <w:t>ТЕХНИЧЕСКИЕ ТРЕБОВАНИЯ К СИСТЕМЕ</w:t>
       </w:r>
-      <w:bookmarkEnd w:id="1021"/>
       <w:bookmarkEnd w:id="1022"/>
       <w:bookmarkEnd w:id="1023"/>
+      <w:bookmarkEnd w:id="1024"/>
     </w:p>
     <w:p>
       <w:pPr>
@@ -41606,18 +41639,18 @@
         <w:spacing w:before="100" w:beforeAutospacing="1" w:after="100" w:afterAutospacing="1" w:line="360" w:lineRule="auto"/>
         <w:jc w:val="both"/>
       </w:pPr>
-      <w:bookmarkStart w:id="1024" w:name="_Toc418591220"/>
-      <w:bookmarkStart w:id="1025" w:name="_Toc432605164"/>
-      <w:bookmarkStart w:id="1026" w:name="_Toc446599540"/>
+      <w:bookmarkStart w:id="1025" w:name="_Toc418591220"/>
+      <w:bookmarkStart w:id="1026" w:name="_Toc432605164"/>
+      <w:bookmarkStart w:id="1027" w:name="_Toc446599540"/>
       <w:r>
         <w:t>5</w:t>
       </w:r>
       <w:r>
         <w:t>.1. Архитектура системы</w:t>
       </w:r>
-      <w:bookmarkEnd w:id="1024"/>
       <w:bookmarkEnd w:id="1025"/>
       <w:bookmarkEnd w:id="1026"/>
+      <w:bookmarkEnd w:id="1027"/>
     </w:p>
     <w:p>
       <w:pPr>
@@ -41744,18 +41777,18 @@
         <w:spacing w:before="100" w:beforeAutospacing="1" w:after="100" w:afterAutospacing="1" w:line="360" w:lineRule="auto"/>
         <w:jc w:val="both"/>
       </w:pPr>
-      <w:bookmarkStart w:id="1027" w:name="_Toc418591221"/>
-      <w:bookmarkStart w:id="1028" w:name="_Toc432605165"/>
-      <w:bookmarkStart w:id="1029" w:name="_Toc446599541"/>
+      <w:bookmarkStart w:id="1028" w:name="_Toc418591221"/>
+      <w:bookmarkStart w:id="1029" w:name="_Toc432605165"/>
+      <w:bookmarkStart w:id="1030" w:name="_Toc446599541"/>
       <w:r>
         <w:t>5</w:t>
       </w:r>
       <w:r>
         <w:t>.2. Требования к аппаратному обеспечению системы</w:t>
       </w:r>
-      <w:bookmarkEnd w:id="1027"/>
       <w:bookmarkEnd w:id="1028"/>
       <w:bookmarkEnd w:id="1029"/>
+      <w:bookmarkEnd w:id="1030"/>
     </w:p>
     <w:p>
       <w:pPr>
@@ -42197,7 +42230,7 @@
       </w:r>
     </w:p>
   </w:comment>
-  <w:comment w:id="723" w:author="staff" w:date="2016-04-10T17:40:00Z" w:initials="s">
+  <w:comment w:id="722" w:author="staff" w:date="2016-04-10T17:40:00Z" w:initials="s">
     <w:p>
       <w:pPr>
         <w:pStyle w:val="af1"/>
@@ -42213,7 +42246,7 @@
       </w:r>
     </w:p>
   </w:comment>
-  <w:comment w:id="734" w:author="staff" w:date="2016-04-10T17:41:00Z" w:initials="s">
+  <w:comment w:id="733" w:author="staff" w:date="2016-04-10T17:41:00Z" w:initials="s">
     <w:p>
       <w:pPr>
         <w:pStyle w:val="af1"/>
@@ -42229,7 +42262,7 @@
       </w:r>
     </w:p>
   </w:comment>
-  <w:comment w:id="737" w:author="staff" w:date="2016-04-10T17:46:00Z" w:initials="s">
+  <w:comment w:id="736" w:author="staff" w:date="2016-04-10T17:46:00Z" w:initials="s">
     <w:p>
       <w:pPr>
         <w:pStyle w:val="af1"/>
@@ -42245,7 +42278,7 @@
       </w:r>
     </w:p>
   </w:comment>
-  <w:comment w:id="739" w:author="staff" w:date="2016-04-10T17:42:00Z" w:initials="s">
+  <w:comment w:id="738" w:author="staff" w:date="2016-04-10T17:42:00Z" w:initials="s">
     <w:p>
       <w:pPr>
         <w:pStyle w:val="af1"/>
@@ -42261,7 +42294,7 @@
       </w:r>
     </w:p>
   </w:comment>
-  <w:comment w:id="746" w:author="staff" w:date="2016-04-10T17:44:00Z" w:initials="s">
+  <w:comment w:id="745" w:author="staff" w:date="2016-04-10T17:44:00Z" w:initials="s">
     <w:p>
       <w:pPr>
         <w:pStyle w:val="af1"/>
@@ -42274,6 +42307,30 @@
       </w:r>
       <w:r>
         <w:t>Имеется в виду картинка - чертеж?</w:t>
+      </w:r>
+    </w:p>
+  </w:comment>
+  <w:comment w:id="748" w:author="HOME" w:date="2016-04-14T00:57:00Z" w:initials="H">
+    <w:p>
+      <w:pPr>
+        <w:pStyle w:val="af1"/>
+      </w:pPr>
+      <w:r>
+        <w:rPr>
+          <w:rStyle w:val="af0"/>
+        </w:rPr>
+        <w:annotationRef/>
+      </w:r>
+      <w:r>
+        <w:t xml:space="preserve">Наверное </w:t>
+      </w:r>
+      <w:proofErr w:type="gramStart"/>
+      <w:r>
+        <w:t>ВЛ</w:t>
+      </w:r>
+      <w:proofErr w:type="gramEnd"/>
+      <w:r>
+        <w:t>?</w:t>
       </w:r>
     </w:p>
   </w:comment>
@@ -47415,7 +47472,6 @@
       <w:lang w:eastAsia="en-US"/>
     </w:rPr>
     <w:tblPr>
-      <w:tblInd w:w="0" w:type="dxa"/>
       <w:tblBorders>
         <w:top w:val="single" w:sz="4" w:space="0" w:color="auto"/>
         <w:left w:val="single" w:sz="4" w:space="0" w:color="auto"/>
@@ -47424,12 +47480,6 @@
         <w:insideH w:val="single" w:sz="4" w:space="0" w:color="auto"/>
         <w:insideV w:val="single" w:sz="4" w:space="0" w:color="auto"/>
       </w:tblBorders>
-      <w:tblCellMar>
-        <w:top w:w="0" w:type="dxa"/>
-        <w:left w:w="108" w:type="dxa"/>
-        <w:bottom w:w="0" w:type="dxa"/>
-        <w:right w:w="108" w:type="dxa"/>
-      </w:tblCellMar>
     </w:tblPr>
   </w:style>
   <w:style w:type="paragraph" w:styleId="ab">
@@ -48058,7 +48108,6 @@
       <w:lang w:eastAsia="en-US"/>
     </w:rPr>
     <w:tblPr>
-      <w:tblInd w:w="0" w:type="dxa"/>
       <w:tblBorders>
         <w:top w:val="single" w:sz="4" w:space="0" w:color="auto"/>
         <w:left w:val="single" w:sz="4" w:space="0" w:color="auto"/>
@@ -48067,12 +48116,6 @@
         <w:insideH w:val="single" w:sz="4" w:space="0" w:color="auto"/>
         <w:insideV w:val="single" w:sz="4" w:space="0" w:color="auto"/>
       </w:tblBorders>
-      <w:tblCellMar>
-        <w:top w:w="0" w:type="dxa"/>
-        <w:left w:w="108" w:type="dxa"/>
-        <w:bottom w:w="0" w:type="dxa"/>
-        <w:right w:w="108" w:type="dxa"/>
-      </w:tblCellMar>
     </w:tblPr>
   </w:style>
   <w:style w:type="paragraph" w:styleId="ab">
@@ -48528,7 +48571,7 @@
 </file>
 
 <file path=customXml/itemProps1.xml><?xml version="1.0" encoding="utf-8"?>
-<ds:datastoreItem xmlns:ds="http://schemas.openxmlformats.org/officeDocument/2006/customXml" ds:itemID="{266A970A-1E53-4A8A-A6AB-4154777A9D08}">
+<ds:datastoreItem xmlns:ds="http://schemas.openxmlformats.org/officeDocument/2006/customXml" ds:itemID="{15E37262-DC23-4E67-946A-1EAD00E00636}">
   <ds:schemaRefs>
     <ds:schemaRef ds:uri="http://schemas.openxmlformats.org/officeDocument/2006/bibliography"/>
   </ds:schemaRefs>

</xml_diff>

<commit_message>
Added MassCalcEdit and DrawingMeasurementEdit, released 1.0.2
</commit_message>
<xml_diff>
--- a/Doc/ТЗ 12.04.docx
+++ b/Doc/ТЗ 12.04.docx
@@ -26058,7 +26058,6 @@
             <w:lang w:eastAsia="ru-RU"/>
             <w:rPrChange w:id="595" w:author="Екатерина Луткова" w:date="2016-04-01T17:49:00Z">
               <w:rPr>
-                <w:b w:val="0"/>
                 <w:lang w:val="en-US" w:eastAsia="ru-RU"/>
               </w:rPr>
             </w:rPrChange>
@@ -27592,63 +27591,55 @@
           <w:rPr>
             <w:lang w:eastAsia="ru-RU"/>
           </w:rPr>
-          <w:t xml:space="preserve"> – </w:t>
-        </w:r>
-        <w:bookmarkStart w:id="716" w:name="_GoBack"/>
+          <w:t xml:space="preserve"> – при изменении этих данных</w:t>
+        </w:r>
+      </w:ins>
+      <w:ins w:id="716" w:author="Екатерина Луткова" w:date="2016-04-12T11:07:00Z">
         <w:r>
           <w:rPr>
             <w:lang w:eastAsia="ru-RU"/>
           </w:rPr>
-          <w:t>при изменении этих данных</w:t>
+          <w:t xml:space="preserve"> (наличие оснастки, количество форм, </w:t>
+        </w:r>
+        <w:proofErr w:type="spellStart"/>
+        <w:r>
+          <w:rPr>
+            <w:lang w:eastAsia="ru-RU"/>
+          </w:rPr>
+          <w:t>гнездность</w:t>
+        </w:r>
+        <w:proofErr w:type="spellEnd"/>
+        <w:r>
+          <w:rPr>
+            <w:lang w:eastAsia="ru-RU"/>
+          </w:rPr>
+          <w:t>)</w:t>
         </w:r>
       </w:ins>
-      <w:ins w:id="717" w:author="Екатерина Луткова" w:date="2016-04-12T11:07:00Z">
+      <w:ins w:id="717" w:author="Екатерина Луткова" w:date="2016-04-12T11:04:00Z">
         <w:r>
           <w:rPr>
             <w:lang w:eastAsia="ru-RU"/>
           </w:rPr>
-          <w:t xml:space="preserve"> (наличие оснастки, количество форм, </w:t>
-        </w:r>
-        <w:proofErr w:type="spellStart"/>
+          <w:t xml:space="preserve"> в справочнике «Оснастка» в чертежах они меняются автоматически, так же есть возможность вручную поменять данные поля</w:t>
+        </w:r>
+      </w:ins>
+      <w:ins w:id="718" w:author="Екатерина Луткова" w:date="2016-04-12T11:06:00Z">
         <w:r>
           <w:rPr>
             <w:lang w:eastAsia="ru-RU"/>
           </w:rPr>
-          <w:t>гнездность</w:t>
-        </w:r>
-        <w:proofErr w:type="spellEnd"/>
+          <w:t>.</w:t>
+        </w:r>
+      </w:ins>
+      <w:del w:id="719" w:author="Екатерина Луткова" w:date="2016-04-12T11:04:00Z">
         <w:r>
           <w:rPr>
             <w:lang w:eastAsia="ru-RU"/>
           </w:rPr>
-          <w:t>)</w:t>
-        </w:r>
-      </w:ins>
-      <w:ins w:id="718" w:author="Екатерина Луткова" w:date="2016-04-12T11:04:00Z">
-        <w:r>
-          <w:rPr>
-            <w:lang w:eastAsia="ru-RU"/>
-          </w:rPr>
-          <w:t xml:space="preserve"> в справочнике «Оснастка» в чертежах они меняются автоматически, так же есть возможность вручную поменять данные поля</w:t>
-        </w:r>
-      </w:ins>
-      <w:ins w:id="719" w:author="Екатерина Луткова" w:date="2016-04-12T11:06:00Z">
-        <w:r>
-          <w:rPr>
-            <w:lang w:eastAsia="ru-RU"/>
-          </w:rPr>
-          <w:t>.</w:t>
-        </w:r>
-      </w:ins>
-      <w:del w:id="720" w:author="Екатерина Луткова" w:date="2016-04-12T11:04:00Z">
-        <w:r>
-          <w:rPr>
-            <w:lang w:eastAsia="ru-RU"/>
-          </w:rPr>
           <w:delText>.</w:delText>
         </w:r>
       </w:del>
-      <w:bookmarkEnd w:id="716"/>
       <w:proofErr w:type="gramEnd"/>
     </w:p>
     <w:p>
@@ -27661,7 +27652,7 @@
         </w:rPr>
       </w:pPr>
       <w:proofErr w:type="gramStart"/>
-      <w:ins w:id="721" w:author="Екатерина Луткова" w:date="2016-04-01T16:52:00Z">
+      <w:ins w:id="720" w:author="Екатерина Луткова" w:date="2016-04-01T16:52:00Z">
         <w:r>
           <w:rPr>
             <w:lang w:eastAsia="ru-RU"/>
@@ -27669,14 +27660,14 @@
           <w:t>!!!</w:t>
         </w:r>
       </w:ins>
-      <w:ins w:id="722" w:author="Екатерина Луткова" w:date="2016-04-01T16:50:00Z">
+      <w:ins w:id="721" w:author="Екатерина Луткова" w:date="2016-04-01T16:50:00Z">
         <w:r>
           <w:rPr>
             <w:lang w:eastAsia="ru-RU"/>
           </w:rPr>
           <w:t>Добавить поле «</w:t>
         </w:r>
-        <w:commentRangeStart w:id="723"/>
+        <w:commentRangeStart w:id="722"/>
         <w:r>
           <w:rPr>
             <w:lang w:eastAsia="ru-RU"/>
@@ -27684,7 +27675,7 @@
           <w:t xml:space="preserve">Цена </w:t>
         </w:r>
       </w:ins>
-      <w:ins w:id="724" w:author="Екатерина Луткова" w:date="2016-04-01T16:51:00Z">
+      <w:ins w:id="723" w:author="Екатерина Луткова" w:date="2016-04-01T16:51:00Z">
         <w:r>
           <w:rPr>
             <w:lang w:eastAsia="ru-RU"/>
@@ -27698,14 +27689,14 @@
           <w:t>«Материала»</w:t>
         </w:r>
       </w:ins>
-      <w:commentRangeEnd w:id="723"/>
+      <w:commentRangeEnd w:id="722"/>
       <w:r>
         <w:rPr>
           <w:rStyle w:val="af0"/>
         </w:rPr>
-        <w:commentReference w:id="723"/>
-      </w:r>
-      <w:ins w:id="725" w:author="Екатерина Луткова" w:date="2016-04-01T16:50:00Z">
+        <w:commentReference w:id="722"/>
+      </w:r>
+      <w:ins w:id="724" w:author="Екатерина Луткова" w:date="2016-04-01T16:50:00Z">
         <w:r>
           <w:rPr>
             <w:lang w:eastAsia="ru-RU"/>
@@ -27713,7 +27704,7 @@
           <w:t xml:space="preserve"> (цена берется из справочника </w:t>
         </w:r>
       </w:ins>
-      <w:ins w:id="726" w:author="Екатерина Луткова" w:date="2016-04-01T16:51:00Z">
+      <w:ins w:id="725" w:author="Екатерина Луткова" w:date="2016-04-01T16:51:00Z">
         <w:r>
           <w:rPr>
             <w:lang w:eastAsia="ru-RU"/>
@@ -27721,7 +27712,7 @@
           <w:t>«</w:t>
         </w:r>
       </w:ins>
-      <w:ins w:id="727" w:author="Екатерина Луткова" w:date="2016-04-01T16:52:00Z">
+      <w:ins w:id="726" w:author="Екатерина Луткова" w:date="2016-04-01T16:52:00Z">
         <w:r>
           <w:rPr>
             <w:lang w:eastAsia="ru-RU"/>
@@ -27729,7 +27720,7 @@
           <w:t>Материалы</w:t>
         </w:r>
       </w:ins>
-      <w:ins w:id="728" w:author="Екатерина Луткова" w:date="2016-04-01T16:51:00Z">
+      <w:ins w:id="727" w:author="Екатерина Луткова" w:date="2016-04-01T16:51:00Z">
         <w:r>
           <w:rPr>
             <w:lang w:eastAsia="ru-RU"/>
@@ -27737,7 +27728,7 @@
           <w:t>»</w:t>
         </w:r>
       </w:ins>
-      <w:ins w:id="729" w:author="Екатерина Луткова" w:date="2016-04-01T16:52:00Z">
+      <w:ins w:id="728" w:author="Екатерина Луткова" w:date="2016-04-01T16:52:00Z">
         <w:r>
           <w:rPr>
             <w:lang w:eastAsia="ru-RU"/>
@@ -27746,7 +27737,7 @@
         </w:r>
       </w:ins>
       <w:proofErr w:type="gramEnd"/>
-      <w:ins w:id="730" w:author="Екатерина Луткова" w:date="2016-04-12T11:06:00Z">
+      <w:ins w:id="729" w:author="Екатерина Луткова" w:date="2016-04-12T11:06:00Z">
         <w:r>
           <w:rPr>
             <w:lang w:eastAsia="ru-RU"/>
@@ -27754,7 +27745,7 @@
           <w:t xml:space="preserve"> </w:t>
         </w:r>
       </w:ins>
-      <w:ins w:id="731" w:author="Екатерина Луткова" w:date="2016-04-12T11:07:00Z">
+      <w:ins w:id="730" w:author="Екатерина Луткова" w:date="2016-04-12T11:07:00Z">
         <w:r>
           <w:rPr>
             <w:lang w:eastAsia="ru-RU"/>
@@ -27762,7 +27753,7 @@
           <w:t xml:space="preserve">При изменении цены материала </w:t>
         </w:r>
       </w:ins>
-      <w:ins w:id="732" w:author="Екатерина Луткова" w:date="2016-04-12T11:09:00Z">
+      <w:ins w:id="731" w:author="Екатерина Луткова" w:date="2016-04-12T11:09:00Z">
         <w:r>
           <w:rPr>
             <w:lang w:eastAsia="ru-RU"/>
@@ -27770,7 +27761,7 @@
           <w:t xml:space="preserve">в справочнике – цена материала меняется в чертежах. </w:t>
         </w:r>
       </w:ins>
-      <w:ins w:id="733" w:author="Екатерина Луткова" w:date="2016-04-12T11:10:00Z">
+      <w:ins w:id="732" w:author="Екатерина Луткова" w:date="2016-04-12T11:10:00Z">
         <w:r>
           <w:rPr>
             <w:lang w:eastAsia="ru-RU"/>
@@ -27818,19 +27809,19 @@
         </w:rPr>
         <w:t xml:space="preserve">. При заполнении плановой калькуляции ставится плановая цена, при последующем заполнении фактической калькуляции цена автоматически заменяется на </w:t>
       </w:r>
-      <w:commentRangeStart w:id="734"/>
+      <w:commentRangeStart w:id="733"/>
       <w:r>
         <w:rPr>
           <w:lang w:eastAsia="ru-RU"/>
         </w:rPr>
         <w:t>фактическую</w:t>
       </w:r>
-      <w:commentRangeEnd w:id="734"/>
+      <w:commentRangeEnd w:id="733"/>
       <w:r>
         <w:rPr>
           <w:rStyle w:val="af0"/>
         </w:rPr>
-        <w:commentReference w:id="734"/>
+        <w:commentReference w:id="733"/>
       </w:r>
       <w:r>
         <w:rPr>
@@ -27838,7 +27829,7 @@
         </w:rPr>
         <w:t>.</w:t>
       </w:r>
-      <w:ins w:id="735" w:author="Екатерина Луткова" w:date="2016-04-12T11:11:00Z">
+      <w:ins w:id="734" w:author="Екатерина Луткова" w:date="2016-04-12T11:11:00Z">
         <w:r>
           <w:rPr>
             <w:lang w:eastAsia="ru-RU"/>
@@ -27858,7 +27849,7 @@
           <w:t>кая необходимость)</w:t>
         </w:r>
       </w:ins>
-      <w:ins w:id="736" w:author="Екатерина Луткова" w:date="2016-04-12T11:28:00Z">
+      <w:ins w:id="735" w:author="Екатерина Луткова" w:date="2016-04-12T11:28:00Z">
         <w:r>
           <w:rPr>
             <w:lang w:eastAsia="ru-RU"/>
@@ -27876,7 +27867,7 @@
           <w:lang w:eastAsia="ru-RU"/>
         </w:rPr>
       </w:pPr>
-      <w:commentRangeStart w:id="737"/>
+      <w:commentRangeStart w:id="736"/>
       <w:r>
         <w:rPr>
           <w:lang w:eastAsia="ru-RU"/>
@@ -27884,12 +27875,12 @@
         <w:lastRenderedPageBreak/>
         <w:t>При нажатии на поле «Масса по чертежу» открывается окно «Расчет массы</w:t>
       </w:r>
-      <w:commentRangeEnd w:id="737"/>
+      <w:commentRangeEnd w:id="736"/>
       <w:r>
         <w:rPr>
           <w:rStyle w:val="af0"/>
         </w:rPr>
-        <w:commentReference w:id="737"/>
+        <w:commentReference w:id="736"/>
       </w:r>
       <w:r>
         <w:rPr>
@@ -27921,7 +27912,7 @@
         </w:rPr>
         <w:t>.</w:t>
       </w:r>
-      <w:ins w:id="738" w:author="Екатерина Луткова" w:date="2016-04-12T11:29:00Z">
+      <w:ins w:id="737" w:author="Екатерина Луткова" w:date="2016-04-12T11:29:00Z">
         <w:r>
           <w:rPr>
             <w:lang w:eastAsia="ru-RU"/>
@@ -27961,19 +27952,19 @@
         </w:rPr>
         <w:t>При нажатии на поле «</w:t>
       </w:r>
-      <w:commentRangeStart w:id="739"/>
+      <w:commentRangeStart w:id="738"/>
       <w:r>
         <w:rPr>
           <w:lang w:eastAsia="ru-RU"/>
         </w:rPr>
         <w:t>Размеры</w:t>
       </w:r>
-      <w:commentRangeEnd w:id="739"/>
+      <w:commentRangeEnd w:id="738"/>
       <w:r>
         <w:rPr>
           <w:rStyle w:val="af0"/>
         </w:rPr>
-        <w:commentReference w:id="739"/>
+        <w:commentReference w:id="738"/>
       </w:r>
       <w:r>
         <w:rPr>
@@ -27999,7 +27990,7 @@
         </w:rPr>
         <w:t xml:space="preserve"> и вводятся все необходимые размеры детали.</w:t>
       </w:r>
-      <w:ins w:id="740" w:author="Екатерина Луткова" w:date="2016-04-12T11:30:00Z">
+      <w:ins w:id="739" w:author="Екатерина Луткова" w:date="2016-04-12T11:30:00Z">
         <w:r>
           <w:rPr>
             <w:lang w:eastAsia="ru-RU"/>
@@ -28007,7 +27998,7 @@
           <w:t xml:space="preserve"> </w:t>
         </w:r>
       </w:ins>
-      <w:ins w:id="741" w:author="Екатерина Луткова" w:date="2016-04-12T11:31:00Z">
+      <w:ins w:id="740" w:author="Екатерина Луткова" w:date="2016-04-12T11:31:00Z">
         <w:r>
           <w:rPr>
             <w:lang w:eastAsia="ru-RU"/>
@@ -28015,7 +28006,7 @@
           <w:t>П</w:t>
         </w:r>
       </w:ins>
-      <w:ins w:id="742" w:author="Екатерина Луткова" w:date="2016-04-12T11:30:00Z">
+      <w:ins w:id="741" w:author="Екатерина Луткова" w:date="2016-04-12T11:30:00Z">
         <w:r>
           <w:rPr>
             <w:lang w:eastAsia="ru-RU"/>
@@ -28023,7 +28014,7 @@
           <w:t>ри клике в поле «</w:t>
         </w:r>
       </w:ins>
-      <w:ins w:id="743" w:author="Екатерина Луткова" w:date="2016-04-12T11:31:00Z">
+      <w:ins w:id="742" w:author="Екатерина Луткова" w:date="2016-04-12T11:31:00Z">
         <w:r>
           <w:rPr>
             <w:lang w:eastAsia="ru-RU"/>
@@ -28031,7 +28022,7 @@
           <w:t>Размеры</w:t>
         </w:r>
       </w:ins>
-      <w:ins w:id="744" w:author="Екатерина Луткова" w:date="2016-04-12T11:30:00Z">
+      <w:ins w:id="743" w:author="Екатерина Луткова" w:date="2016-04-12T11:30:00Z">
         <w:r>
           <w:rPr>
             <w:lang w:eastAsia="ru-RU"/>
@@ -28039,7 +28030,7 @@
           <w:t>»</w:t>
         </w:r>
       </w:ins>
-      <w:ins w:id="745" w:author="Екатерина Луткова" w:date="2016-04-12T11:31:00Z">
+      <w:ins w:id="744" w:author="Екатерина Луткова" w:date="2016-04-12T11:31:00Z">
         <w:r>
           <w:rPr>
             <w:lang w:eastAsia="ru-RU"/>
@@ -28147,14 +28138,14 @@
           <w:lang w:eastAsia="ru-RU"/>
         </w:rPr>
       </w:pPr>
-      <w:commentRangeStart w:id="746"/>
+      <w:commentRangeStart w:id="745"/>
       <w:r>
         <w:rPr>
           <w:lang w:eastAsia="ru-RU"/>
         </w:rPr>
         <w:t>Далее чертеж в электронном виде загружается нажатием на поле «Загрузка».</w:t>
       </w:r>
-      <w:ins w:id="747" w:author="Екатерина Луткова" w:date="2016-04-12T11:34:00Z">
+      <w:ins w:id="746" w:author="Екатерина Луткова" w:date="2016-04-12T11:34:00Z">
         <w:r>
           <w:rPr>
             <w:lang w:eastAsia="ru-RU"/>
@@ -28168,12 +28159,12 @@
         </w:rPr>
         <w:t xml:space="preserve"> </w:t>
       </w:r>
-      <w:commentRangeEnd w:id="746"/>
+      <w:commentRangeEnd w:id="745"/>
       <w:r>
         <w:rPr>
           <w:rStyle w:val="af0"/>
         </w:rPr>
-        <w:commentReference w:id="746"/>
+        <w:commentReference w:id="745"/>
       </w:r>
       <w:r>
         <w:rPr>
@@ -28240,14 +28231,14 @@
           <w:lang w:eastAsia="ru-RU"/>
         </w:rPr>
       </w:pPr>
-      <w:bookmarkStart w:id="748" w:name="_Toc446599517"/>
+      <w:bookmarkStart w:id="747" w:name="_Toc446599517"/>
       <w:r>
         <w:rPr>
           <w:lang w:eastAsia="ru-RU"/>
         </w:rPr>
         <w:t>Расчет массы</w:t>
       </w:r>
-      <w:bookmarkEnd w:id="748"/>
+      <w:bookmarkEnd w:id="747"/>
     </w:p>
     <w:p>
       <w:pPr>
@@ -28605,7 +28596,41 @@
         <w:rPr>
           <w:lang w:eastAsia="ru-RU"/>
         </w:rPr>
-        <w:t>Выбрав тип детали Фп1, Фп2 или Фп3 появляется окно «</w:t>
+        <w:t xml:space="preserve">Выбрав тип детали </w:t>
+      </w:r>
+      <w:commentRangeStart w:id="748"/>
+      <w:r>
+        <w:rPr>
+          <w:lang w:eastAsia="ru-RU"/>
+        </w:rPr>
+        <w:t>Фп</w:t>
+      </w:r>
+      <w:proofErr w:type="gramStart"/>
+      <w:r>
+        <w:rPr>
+          <w:lang w:eastAsia="ru-RU"/>
+        </w:rPr>
+        <w:t>1</w:t>
+      </w:r>
+      <w:proofErr w:type="gramEnd"/>
+      <w:r>
+        <w:rPr>
+          <w:lang w:eastAsia="ru-RU"/>
+        </w:rPr>
+        <w:t>, Фп2 или Фп3</w:t>
+      </w:r>
+      <w:commentRangeEnd w:id="748"/>
+      <w:r>
+        <w:rPr>
+          <w:rStyle w:val="af0"/>
+        </w:rPr>
+        <w:commentReference w:id="748"/>
+      </w:r>
+      <w:r>
+        <w:rPr>
+          <w:lang w:eastAsia="ru-RU"/>
+        </w:rPr>
+        <w:t xml:space="preserve"> появляется окно «</w:t>
       </w:r>
       <w:ins w:id="749" w:author="Екатерина Луткова" w:date="2016-04-01T18:00:00Z">
         <w:r>
@@ -28639,7 +28664,15 @@
         <w:rPr>
           <w:lang w:eastAsia="ru-RU"/>
         </w:rPr>
-        <w:t xml:space="preserve">), вводятся необходимые размеры, нажимается кнопка «ОК» и масса автоматически считается по приведенным ниже формулам для выбранного типа детали. </w:t>
+        <w:t>), вводятся необходимые размеры, нажимается кнопка «ОК» и масса автоматически считается по приведенным ниже формулам дл</w:t>
+      </w:r>
+      <w:bookmarkStart w:id="751" w:name="_GoBack"/>
+      <w:bookmarkEnd w:id="751"/>
+      <w:r>
+        <w:rPr>
+          <w:lang w:eastAsia="ru-RU"/>
+        </w:rPr>
+        <w:t xml:space="preserve">я выбранного типа детали. </w:t>
       </w:r>
     </w:p>
     <w:p>
@@ -28982,14 +29015,14 @@
           <w:lang w:eastAsia="ru-RU"/>
         </w:rPr>
       </w:pPr>
-      <w:bookmarkStart w:id="751" w:name="_Toc446599518"/>
+      <w:bookmarkStart w:id="752" w:name="_Toc446599518"/>
       <w:r>
         <w:rPr>
           <w:lang w:eastAsia="ru-RU"/>
         </w:rPr>
         <w:t>Технологическая карта</w:t>
       </w:r>
-      <w:bookmarkEnd w:id="751"/>
+      <w:bookmarkEnd w:id="752"/>
     </w:p>
     <w:p>
       <w:pPr>
@@ -29288,7 +29321,7 @@
         <w:ind w:firstLine="709"/>
         <w:jc w:val="both"/>
         <w:rPr>
-          <w:ins w:id="752" w:author="Екатерина Луткова" w:date="2016-04-01T17:11:00Z"/>
+          <w:ins w:id="753" w:author="Екатерина Луткова" w:date="2016-04-01T17:11:00Z"/>
           <w:lang w:eastAsia="ru-RU"/>
         </w:rPr>
       </w:pPr>
@@ -29308,7 +29341,7 @@
           <w:lang w:eastAsia="ru-RU"/>
         </w:rPr>
       </w:pPr>
-      <w:ins w:id="753" w:author="Екатерина Луткова" w:date="2016-04-01T17:11:00Z">
+      <w:ins w:id="754" w:author="Екатерина Луткова" w:date="2016-04-01T17:11:00Z">
         <w:r>
           <w:rPr>
             <w:lang w:eastAsia="ru-RU"/>
@@ -29316,7 +29349,7 @@
           <w:t>Внизу технологической карты предусмотреть текстовое поле «</w:t>
         </w:r>
       </w:ins>
-      <w:ins w:id="754" w:author="Екатерина Луткова" w:date="2016-04-01T17:12:00Z">
+      <w:ins w:id="755" w:author="Екатерина Луткова" w:date="2016-04-01T17:12:00Z">
         <w:r>
           <w:rPr>
             <w:lang w:eastAsia="ru-RU"/>
@@ -29324,7 +29357,7 @@
           <w:t>Примечание</w:t>
         </w:r>
       </w:ins>
-      <w:ins w:id="755" w:author="Екатерина Луткова" w:date="2016-04-01T17:11:00Z">
+      <w:ins w:id="756" w:author="Екатерина Луткова" w:date="2016-04-01T17:11:00Z">
         <w:r>
           <w:rPr>
             <w:lang w:eastAsia="ru-RU"/>
@@ -29332,7 +29365,7 @@
           <w:t>»</w:t>
         </w:r>
       </w:ins>
-      <w:ins w:id="756" w:author="Екатерина Луткова" w:date="2016-04-01T17:12:00Z">
+      <w:ins w:id="757" w:author="Екатерина Луткова" w:date="2016-04-01T17:12:00Z">
         <w:r>
           <w:rPr>
             <w:lang w:eastAsia="ru-RU"/>
@@ -29432,9 +29465,9 @@
           <w:lang w:eastAsia="ru-RU"/>
         </w:rPr>
       </w:pPr>
-      <w:bookmarkStart w:id="757" w:name="_Toc446599519"/>
-      <w:moveFromRangeStart w:id="758" w:author="Екатерина Луткова" w:date="2016-04-01T17:01:00Z" w:name="move447293432"/>
-      <w:moveFrom w:id="759" w:author="Екатерина Луткова" w:date="2016-04-01T17:01:00Z">
+      <w:bookmarkStart w:id="758" w:name="_Toc446599519"/>
+      <w:moveFromRangeStart w:id="759" w:author="Екатерина Луткова" w:date="2016-04-01T17:01:00Z" w:name="move447293432"/>
+      <w:moveFrom w:id="760" w:author="Екатерина Луткова" w:date="2016-04-01T17:01:00Z">
         <w:r>
           <w:rPr>
             <w:lang w:eastAsia="ru-RU"/>
@@ -29442,7 +29475,7 @@
           <w:t>4.5.3 Калькуляция</w:t>
         </w:r>
       </w:moveFrom>
-      <w:bookmarkEnd w:id="757"/>
+      <w:bookmarkEnd w:id="758"/>
     </w:p>
     <w:p>
       <w:pPr>
@@ -29453,7 +29486,7 @@
           <w:lang w:eastAsia="ru-RU"/>
         </w:rPr>
       </w:pPr>
-      <w:moveFrom w:id="760" w:author="Екатерина Луткова" w:date="2016-04-01T17:01:00Z">
+      <w:moveFrom w:id="761" w:author="Екатерина Луткова" w:date="2016-04-01T17:01:00Z">
         <w:r>
           <w:rPr>
             <w:lang w:eastAsia="ru-RU"/>
@@ -29495,7 +29528,7 @@
           <w:lang w:eastAsia="ru-RU"/>
         </w:rPr>
       </w:pPr>
-      <w:moveFrom w:id="761" w:author="Екатерина Луткова" w:date="2016-04-01T17:01:00Z">
+      <w:moveFrom w:id="762" w:author="Екатерина Луткова" w:date="2016-04-01T17:01:00Z">
         <w:r>
           <w:rPr>
             <w:lang w:eastAsia="ru-RU"/>
@@ -29513,7 +29546,7 @@
           <w:lang w:eastAsia="ru-RU"/>
         </w:rPr>
       </w:pPr>
-      <w:moveFrom w:id="762" w:author="Екатерина Луткова" w:date="2016-04-01T17:01:00Z">
+      <w:moveFrom w:id="763" w:author="Екатерина Луткова" w:date="2016-04-01T17:01:00Z">
         <w:r>
           <w:rPr>
             <w:lang w:eastAsia="ru-RU"/>
@@ -29531,7 +29564,7 @@
           <w:lang w:eastAsia="ru-RU"/>
         </w:rPr>
       </w:pPr>
-      <w:moveFrom w:id="763" w:author="Екатерина Луткова" w:date="2016-04-01T17:01:00Z">
+      <w:moveFrom w:id="764" w:author="Екатерина Луткова" w:date="2016-04-01T17:01:00Z">
         <w:r>
           <w:rPr>
             <w:lang w:eastAsia="ru-RU"/>
@@ -29549,7 +29582,7 @@
           <w:lang w:eastAsia="ru-RU"/>
         </w:rPr>
       </w:pPr>
-      <w:moveFrom w:id="764" w:author="Екатерина Луткова" w:date="2016-04-01T17:01:00Z">
+      <w:moveFrom w:id="765" w:author="Екатерина Луткова" w:date="2016-04-01T17:01:00Z">
         <w:r>
           <w:rPr>
             <w:lang w:eastAsia="ru-RU"/>
@@ -29622,7 +29655,7 @@
                 <w:lang w:eastAsia="ru-RU"/>
               </w:rPr>
             </w:pPr>
-            <w:moveFrom w:id="765" w:author="Екатерина Луткова" w:date="2016-04-01T17:01:00Z">
+            <w:moveFrom w:id="766" w:author="Екатерина Луткова" w:date="2016-04-01T17:01:00Z">
               <w:r>
                 <w:rPr>
                   <w:szCs w:val="20"/>
@@ -29646,7 +29679,7 @@
                 <w:lang w:eastAsia="ru-RU"/>
               </w:rPr>
             </w:pPr>
-            <w:moveFrom w:id="766" w:author="Екатерина Луткова" w:date="2016-04-01T17:01:00Z">
+            <w:moveFrom w:id="767" w:author="Екатерина Луткова" w:date="2016-04-01T17:01:00Z">
               <w:r>
                 <w:rPr>
                   <w:szCs w:val="20"/>
@@ -29670,7 +29703,7 @@
                 <w:lang w:eastAsia="ru-RU"/>
               </w:rPr>
             </w:pPr>
-            <w:moveFrom w:id="767" w:author="Екатерина Луткова" w:date="2016-04-01T17:01:00Z">
+            <w:moveFrom w:id="768" w:author="Екатерина Луткова" w:date="2016-04-01T17:01:00Z">
               <w:r>
                 <w:rPr>
                   <w:szCs w:val="20"/>
@@ -29694,7 +29727,7 @@
                 <w:lang w:eastAsia="ru-RU"/>
               </w:rPr>
             </w:pPr>
-            <w:moveFrom w:id="768" w:author="Екатерина Луткова" w:date="2016-04-01T17:01:00Z">
+            <w:moveFrom w:id="769" w:author="Екатерина Луткова" w:date="2016-04-01T17:01:00Z">
               <w:r>
                 <w:rPr>
                   <w:szCs w:val="20"/>
@@ -29720,7 +29753,7 @@
                 <w:lang w:eastAsia="ru-RU"/>
               </w:rPr>
             </w:pPr>
-            <w:moveFrom w:id="769" w:author="Екатерина Луткова" w:date="2016-04-01T17:01:00Z">
+            <w:moveFrom w:id="770" w:author="Екатерина Луткова" w:date="2016-04-01T17:01:00Z">
               <w:r>
                 <w:rPr>
                   <w:szCs w:val="20"/>
@@ -29744,7 +29777,7 @@
                 <w:lang w:eastAsia="ru-RU"/>
               </w:rPr>
             </w:pPr>
-            <w:moveFrom w:id="770" w:author="Екатерина Луткова" w:date="2016-04-01T17:01:00Z">
+            <w:moveFrom w:id="771" w:author="Екатерина Луткова" w:date="2016-04-01T17:01:00Z">
               <w:r>
                 <w:rPr>
                   <w:szCs w:val="20"/>
@@ -29768,7 +29801,7 @@
                 <w:lang w:eastAsia="ru-RU"/>
               </w:rPr>
             </w:pPr>
-            <w:moveFrom w:id="771" w:author="Екатерина Луткова" w:date="2016-04-01T17:01:00Z">
+            <w:moveFrom w:id="772" w:author="Екатерина Луткова" w:date="2016-04-01T17:01:00Z">
               <w:r>
                 <w:rPr>
                   <w:szCs w:val="20"/>
@@ -29792,7 +29825,7 @@
                 <w:lang w:eastAsia="ru-RU"/>
               </w:rPr>
             </w:pPr>
-            <w:moveFrom w:id="772" w:author="Екатерина Луткова" w:date="2016-04-01T17:01:00Z">
+            <w:moveFrom w:id="773" w:author="Екатерина Луткова" w:date="2016-04-01T17:01:00Z">
               <w:r>
                 <w:rPr>
                   <w:szCs w:val="20"/>
@@ -29818,7 +29851,7 @@
                 <w:lang w:eastAsia="ru-RU"/>
               </w:rPr>
             </w:pPr>
-            <w:moveFrom w:id="773" w:author="Екатерина Луткова" w:date="2016-04-01T17:01:00Z">
+            <w:moveFrom w:id="774" w:author="Екатерина Луткова" w:date="2016-04-01T17:01:00Z">
               <w:r>
                 <w:rPr>
                   <w:szCs w:val="20"/>
@@ -29842,7 +29875,7 @@
                 <w:lang w:eastAsia="ru-RU"/>
               </w:rPr>
             </w:pPr>
-            <w:moveFrom w:id="774" w:author="Екатерина Луткова" w:date="2016-04-01T17:01:00Z">
+            <w:moveFrom w:id="775" w:author="Екатерина Луткова" w:date="2016-04-01T17:01:00Z">
               <w:r>
                 <w:rPr>
                   <w:szCs w:val="20"/>
@@ -29866,7 +29899,7 @@
                 <w:lang w:eastAsia="ru-RU"/>
               </w:rPr>
             </w:pPr>
-            <w:moveFrom w:id="775" w:author="Екатерина Луткова" w:date="2016-04-01T17:01:00Z">
+            <w:moveFrom w:id="776" w:author="Екатерина Луткова" w:date="2016-04-01T17:01:00Z">
               <w:r>
                 <w:rPr>
                   <w:szCs w:val="20"/>
@@ -29907,7 +29940,7 @@
                 <w:lang w:eastAsia="ru-RU"/>
               </w:rPr>
             </w:pPr>
-            <w:moveFrom w:id="776" w:author="Екатерина Луткова" w:date="2016-04-01T17:01:00Z">
+            <w:moveFrom w:id="777" w:author="Екатерина Луткова" w:date="2016-04-01T17:01:00Z">
               <w:r>
                 <w:rPr>
                   <w:szCs w:val="20"/>
@@ -29931,7 +29964,7 @@
                 <w:lang w:eastAsia="ru-RU"/>
               </w:rPr>
             </w:pPr>
-            <w:moveFrom w:id="777" w:author="Екатерина Луткова" w:date="2016-04-01T17:01:00Z">
+            <w:moveFrom w:id="778" w:author="Екатерина Луткова" w:date="2016-04-01T17:01:00Z">
               <w:r>
                 <w:rPr>
                   <w:szCs w:val="20"/>
@@ -29955,7 +29988,7 @@
                 <w:lang w:eastAsia="ru-RU"/>
               </w:rPr>
             </w:pPr>
-            <w:moveFrom w:id="778" w:author="Екатерина Луткова" w:date="2016-04-01T17:01:00Z">
+            <w:moveFrom w:id="779" w:author="Екатерина Луткова" w:date="2016-04-01T17:01:00Z">
               <w:r>
                 <w:rPr>
                   <w:szCs w:val="20"/>
@@ -30021,7 +30054,7 @@
                 <w:lang w:eastAsia="ru-RU"/>
               </w:rPr>
             </w:pPr>
-            <w:moveFrom w:id="779" w:author="Екатерина Луткова" w:date="2016-04-01T17:01:00Z">
+            <w:moveFrom w:id="780" w:author="Екатерина Луткова" w:date="2016-04-01T17:01:00Z">
               <w:r>
                 <w:rPr>
                   <w:szCs w:val="20"/>
@@ -30047,7 +30080,7 @@
                 <w:lang w:eastAsia="ru-RU"/>
               </w:rPr>
             </w:pPr>
-            <w:moveFrom w:id="780" w:author="Екатерина Луткова" w:date="2016-04-01T17:01:00Z">
+            <w:moveFrom w:id="781" w:author="Екатерина Луткова" w:date="2016-04-01T17:01:00Z">
               <w:r>
                 <w:rPr>
                   <w:szCs w:val="20"/>
@@ -30071,7 +30104,7 @@
                 <w:lang w:eastAsia="ru-RU"/>
               </w:rPr>
             </w:pPr>
-            <w:moveFrom w:id="781" w:author="Екатерина Луткова" w:date="2016-04-01T17:01:00Z">
+            <w:moveFrom w:id="782" w:author="Екатерина Луткова" w:date="2016-04-01T17:01:00Z">
               <w:r>
                 <w:rPr>
                   <w:szCs w:val="20"/>
@@ -30095,7 +30128,7 @@
                 <w:lang w:eastAsia="ru-RU"/>
               </w:rPr>
             </w:pPr>
-            <w:moveFrom w:id="782" w:author="Екатерина Луткова" w:date="2016-04-01T17:01:00Z">
+            <w:moveFrom w:id="783" w:author="Екатерина Луткова" w:date="2016-04-01T17:01:00Z">
               <w:r>
                 <w:rPr>
                   <w:szCs w:val="20"/>
@@ -30136,7 +30169,7 @@
                 <w:lang w:eastAsia="ru-RU"/>
               </w:rPr>
             </w:pPr>
-            <w:moveFrom w:id="783" w:author="Екатерина Луткова" w:date="2016-04-01T17:01:00Z">
+            <w:moveFrom w:id="784" w:author="Екатерина Луткова" w:date="2016-04-01T17:01:00Z">
               <w:r>
                 <w:rPr>
                   <w:szCs w:val="20"/>
@@ -30160,7 +30193,7 @@
                 <w:lang w:eastAsia="ru-RU"/>
               </w:rPr>
             </w:pPr>
-            <w:moveFrom w:id="784" w:author="Екатерина Луткова" w:date="2016-04-01T17:01:00Z">
+            <w:moveFrom w:id="785" w:author="Екатерина Луткова" w:date="2016-04-01T17:01:00Z">
               <w:r>
                 <w:rPr>
                   <w:szCs w:val="20"/>
@@ -30184,7 +30217,7 @@
                 <w:lang w:eastAsia="ru-RU"/>
               </w:rPr>
             </w:pPr>
-            <w:moveFrom w:id="785" w:author="Екатерина Луткова" w:date="2016-04-01T17:01:00Z">
+            <w:moveFrom w:id="786" w:author="Екатерина Луткова" w:date="2016-04-01T17:01:00Z">
               <w:r>
                 <w:rPr>
                   <w:szCs w:val="20"/>
@@ -30225,7 +30258,7 @@
                 <w:lang w:eastAsia="ru-RU"/>
               </w:rPr>
             </w:pPr>
-            <w:moveFrom w:id="786" w:author="Екатерина Луткова" w:date="2016-04-01T17:01:00Z">
+            <w:moveFrom w:id="787" w:author="Екатерина Луткова" w:date="2016-04-01T17:01:00Z">
               <w:r>
                 <w:rPr>
                   <w:szCs w:val="20"/>
@@ -30249,7 +30282,7 @@
                 <w:lang w:eastAsia="ru-RU"/>
               </w:rPr>
             </w:pPr>
-            <w:moveFrom w:id="787" w:author="Екатерина Луткова" w:date="2016-04-01T17:01:00Z">
+            <w:moveFrom w:id="788" w:author="Екатерина Луткова" w:date="2016-04-01T17:01:00Z">
               <w:r>
                 <w:rPr>
                   <w:szCs w:val="20"/>
@@ -30273,7 +30306,7 @@
                 <w:lang w:eastAsia="ru-RU"/>
               </w:rPr>
             </w:pPr>
-            <w:moveFrom w:id="788" w:author="Екатерина Луткова" w:date="2016-04-01T17:01:00Z">
+            <w:moveFrom w:id="789" w:author="Екатерина Луткова" w:date="2016-04-01T17:01:00Z">
               <w:r>
                 <w:rPr>
                   <w:szCs w:val="20"/>
@@ -30314,7 +30347,7 @@
                 <w:lang w:eastAsia="ru-RU"/>
               </w:rPr>
             </w:pPr>
-            <w:moveFrom w:id="789" w:author="Екатерина Луткова" w:date="2016-04-01T17:01:00Z">
+            <w:moveFrom w:id="790" w:author="Екатерина Луткова" w:date="2016-04-01T17:01:00Z">
               <w:r>
                 <w:rPr>
                   <w:szCs w:val="20"/>
@@ -30338,7 +30371,7 @@
                 <w:lang w:eastAsia="ru-RU"/>
               </w:rPr>
             </w:pPr>
-            <w:moveFrom w:id="790" w:author="Екатерина Луткова" w:date="2016-04-01T17:01:00Z">
+            <w:moveFrom w:id="791" w:author="Екатерина Луткова" w:date="2016-04-01T17:01:00Z">
               <w:r>
                 <w:rPr>
                   <w:szCs w:val="20"/>
@@ -30362,7 +30395,7 @@
                 <w:lang w:eastAsia="ru-RU"/>
               </w:rPr>
             </w:pPr>
-            <w:moveFrom w:id="791" w:author="Екатерина Луткова" w:date="2016-04-01T17:01:00Z">
+            <w:moveFrom w:id="792" w:author="Екатерина Луткова" w:date="2016-04-01T17:01:00Z">
               <w:r>
                 <w:rPr>
                   <w:szCs w:val="20"/>
@@ -30403,7 +30436,7 @@
                 <w:lang w:eastAsia="ru-RU"/>
               </w:rPr>
             </w:pPr>
-            <w:moveFrom w:id="792" w:author="Екатерина Луткова" w:date="2016-04-01T17:01:00Z">
+            <w:moveFrom w:id="793" w:author="Екатерина Луткова" w:date="2016-04-01T17:01:00Z">
               <w:r>
                 <w:rPr>
                   <w:szCs w:val="20"/>
@@ -30427,7 +30460,7 @@
                 <w:lang w:eastAsia="ru-RU"/>
               </w:rPr>
             </w:pPr>
-            <w:moveFrom w:id="793" w:author="Екатерина Луткова" w:date="2016-04-01T17:01:00Z">
+            <w:moveFrom w:id="794" w:author="Екатерина Луткова" w:date="2016-04-01T17:01:00Z">
               <w:r>
                 <w:rPr>
                   <w:szCs w:val="20"/>
@@ -30451,7 +30484,7 @@
                 <w:lang w:eastAsia="ru-RU"/>
               </w:rPr>
             </w:pPr>
-            <w:moveFrom w:id="794" w:author="Екатерина Луткова" w:date="2016-04-01T17:01:00Z">
+            <w:moveFrom w:id="795" w:author="Екатерина Луткова" w:date="2016-04-01T17:01:00Z">
               <w:r>
                 <w:rPr>
                   <w:szCs w:val="20"/>
@@ -30475,7 +30508,7 @@
                 <w:lang w:eastAsia="ru-RU"/>
               </w:rPr>
             </w:pPr>
-            <w:moveFrom w:id="795" w:author="Екатерина Луткова" w:date="2016-04-01T17:01:00Z">
+            <w:moveFrom w:id="796" w:author="Екатерина Луткова" w:date="2016-04-01T17:01:00Z">
               <w:r>
                 <w:rPr>
                   <w:szCs w:val="20"/>
@@ -30501,7 +30534,7 @@
                 <w:lang w:eastAsia="ru-RU"/>
               </w:rPr>
             </w:pPr>
-            <w:moveFrom w:id="796" w:author="Екатерина Луткова" w:date="2016-04-01T17:01:00Z">
+            <w:moveFrom w:id="797" w:author="Екатерина Луткова" w:date="2016-04-01T17:01:00Z">
               <w:r>
                 <w:rPr>
                   <w:szCs w:val="20"/>
@@ -30525,7 +30558,7 @@
                 <w:lang w:eastAsia="ru-RU"/>
               </w:rPr>
             </w:pPr>
-            <w:moveFrom w:id="797" w:author="Екатерина Луткова" w:date="2016-04-01T17:01:00Z">
+            <w:moveFrom w:id="798" w:author="Екатерина Луткова" w:date="2016-04-01T17:01:00Z">
               <w:r>
                 <w:rPr>
                   <w:szCs w:val="20"/>
@@ -30549,7 +30582,7 @@
                 <w:lang w:eastAsia="ru-RU"/>
               </w:rPr>
             </w:pPr>
-            <w:moveFrom w:id="798" w:author="Екатерина Луткова" w:date="2016-04-01T17:01:00Z">
+            <w:moveFrom w:id="799" w:author="Екатерина Луткова" w:date="2016-04-01T17:01:00Z">
               <w:r>
                 <w:rPr>
                   <w:szCs w:val="20"/>
@@ -30580,7 +30613,7 @@
                 <w:lang w:eastAsia="ru-RU"/>
               </w:rPr>
             </w:pPr>
-            <w:moveFrom w:id="799" w:author="Екатерина Луткова" w:date="2016-04-01T17:01:00Z">
+            <w:moveFrom w:id="800" w:author="Екатерина Луткова" w:date="2016-04-01T17:01:00Z">
               <w:r>
                 <w:rPr>
                   <w:szCs w:val="20"/>
@@ -30669,7 +30702,7 @@
                 <w:lang w:eastAsia="ru-RU"/>
               </w:rPr>
             </w:pPr>
-            <w:moveFrom w:id="800" w:author="Екатерина Луткова" w:date="2016-04-01T17:01:00Z">
+            <w:moveFrom w:id="801" w:author="Екатерина Луткова" w:date="2016-04-01T17:01:00Z">
               <w:r>
                 <w:rPr>
                   <w:szCs w:val="20"/>
@@ -30693,7 +30726,7 @@
                 <w:lang w:eastAsia="ru-RU"/>
               </w:rPr>
             </w:pPr>
-            <w:moveFrom w:id="801" w:author="Екатерина Луткова" w:date="2016-04-01T17:01:00Z">
+            <w:moveFrom w:id="802" w:author="Екатерина Луткова" w:date="2016-04-01T17:01:00Z">
               <w:r>
                 <w:rPr>
                   <w:szCs w:val="20"/>
@@ -30717,7 +30750,7 @@
                 <w:lang w:eastAsia="ru-RU"/>
               </w:rPr>
             </w:pPr>
-            <w:moveFrom w:id="802" w:author="Екатерина Луткова" w:date="2016-04-01T17:01:00Z">
+            <w:moveFrom w:id="803" w:author="Екатерина Луткова" w:date="2016-04-01T17:01:00Z">
               <w:r>
                 <w:rPr>
                   <w:szCs w:val="20"/>
@@ -30772,7 +30805,7 @@
                 <w:lang w:eastAsia="ru-RU"/>
               </w:rPr>
             </w:pPr>
-            <w:moveFrom w:id="803" w:author="Екатерина Луткова" w:date="2016-04-01T17:01:00Z">
+            <w:moveFrom w:id="804" w:author="Екатерина Луткова" w:date="2016-04-01T17:01:00Z">
               <w:r>
                 <w:rPr>
                   <w:szCs w:val="20"/>
@@ -30796,7 +30829,7 @@
                 <w:lang w:eastAsia="ru-RU"/>
               </w:rPr>
             </w:pPr>
-            <w:moveFrom w:id="804" w:author="Екатерина Луткова" w:date="2016-04-01T17:01:00Z">
+            <w:moveFrom w:id="805" w:author="Екатерина Луткова" w:date="2016-04-01T17:01:00Z">
               <w:r>
                 <w:rPr>
                   <w:szCs w:val="20"/>
@@ -30820,7 +30853,7 @@
                 <w:lang w:eastAsia="ru-RU"/>
               </w:rPr>
             </w:pPr>
-            <w:moveFrom w:id="805" w:author="Екатерина Луткова" w:date="2016-04-01T17:01:00Z">
+            <w:moveFrom w:id="806" w:author="Екатерина Луткова" w:date="2016-04-01T17:01:00Z">
               <w:r>
                 <w:rPr>
                   <w:szCs w:val="20"/>
@@ -30861,7 +30894,7 @@
                 <w:lang w:eastAsia="ru-RU"/>
               </w:rPr>
             </w:pPr>
-            <w:moveFrom w:id="806" w:author="Екатерина Луткова" w:date="2016-04-01T17:01:00Z">
+            <w:moveFrom w:id="807" w:author="Екатерина Луткова" w:date="2016-04-01T17:01:00Z">
               <w:r>
                 <w:rPr>
                   <w:szCs w:val="20"/>
@@ -30885,7 +30918,7 @@
                 <w:lang w:eastAsia="ru-RU"/>
               </w:rPr>
             </w:pPr>
-            <w:moveFrom w:id="807" w:author="Екатерина Луткова" w:date="2016-04-01T17:01:00Z">
+            <w:moveFrom w:id="808" w:author="Екатерина Луткова" w:date="2016-04-01T17:01:00Z">
               <w:r>
                 <w:rPr>
                   <w:szCs w:val="20"/>
@@ -30909,7 +30942,7 @@
                 <w:lang w:eastAsia="ru-RU"/>
               </w:rPr>
             </w:pPr>
-            <w:moveFrom w:id="808" w:author="Екатерина Луткова" w:date="2016-04-01T17:01:00Z">
+            <w:moveFrom w:id="809" w:author="Екатерина Луткова" w:date="2016-04-01T17:01:00Z">
               <w:r>
                 <w:rPr>
                   <w:szCs w:val="20"/>
@@ -30950,7 +30983,7 @@
                 <w:lang w:eastAsia="ru-RU"/>
               </w:rPr>
             </w:pPr>
-            <w:moveFrom w:id="809" w:author="Екатерина Луткова" w:date="2016-04-01T17:01:00Z">
+            <w:moveFrom w:id="810" w:author="Екатерина Луткова" w:date="2016-04-01T17:01:00Z">
               <w:r>
                 <w:rPr>
                   <w:szCs w:val="20"/>
@@ -30974,7 +31007,7 @@
                 <w:lang w:eastAsia="ru-RU"/>
               </w:rPr>
             </w:pPr>
-            <w:moveFrom w:id="810" w:author="Екатерина Луткова" w:date="2016-04-01T17:01:00Z">
+            <w:moveFrom w:id="811" w:author="Екатерина Луткова" w:date="2016-04-01T17:01:00Z">
               <w:r>
                 <w:rPr>
                   <w:szCs w:val="20"/>
@@ -30998,7 +31031,7 @@
                 <w:lang w:eastAsia="ru-RU"/>
               </w:rPr>
             </w:pPr>
-            <w:moveFrom w:id="811" w:author="Екатерина Луткова" w:date="2016-04-01T17:01:00Z">
+            <w:moveFrom w:id="812" w:author="Екатерина Луткова" w:date="2016-04-01T17:01:00Z">
               <w:r>
                 <w:rPr>
                   <w:szCs w:val="20"/>
@@ -31039,7 +31072,7 @@
                 <w:lang w:eastAsia="ru-RU"/>
               </w:rPr>
             </w:pPr>
-            <w:moveFrom w:id="812" w:author="Екатерина Луткова" w:date="2016-04-01T17:01:00Z">
+            <w:moveFrom w:id="813" w:author="Екатерина Луткова" w:date="2016-04-01T17:01:00Z">
               <w:r>
                 <w:rPr>
                   <w:szCs w:val="20"/>
@@ -31063,7 +31096,7 @@
                 <w:lang w:eastAsia="ru-RU"/>
               </w:rPr>
             </w:pPr>
-            <w:moveFrom w:id="813" w:author="Екатерина Луткова" w:date="2016-04-01T17:01:00Z">
+            <w:moveFrom w:id="814" w:author="Екатерина Луткова" w:date="2016-04-01T17:01:00Z">
               <w:r>
                 <w:rPr>
                   <w:szCs w:val="20"/>
@@ -31087,7 +31120,7 @@
                 <w:lang w:eastAsia="ru-RU"/>
               </w:rPr>
             </w:pPr>
-            <w:moveFrom w:id="814" w:author="Екатерина Луткова" w:date="2016-04-01T17:01:00Z">
+            <w:moveFrom w:id="815" w:author="Екатерина Луткова" w:date="2016-04-01T17:01:00Z">
               <w:r>
                 <w:rPr>
                   <w:szCs w:val="20"/>
@@ -31128,7 +31161,7 @@
                 <w:lang w:eastAsia="ru-RU"/>
               </w:rPr>
             </w:pPr>
-            <w:moveFrom w:id="815" w:author="Екатерина Луткова" w:date="2016-04-01T17:01:00Z">
+            <w:moveFrom w:id="816" w:author="Екатерина Луткова" w:date="2016-04-01T17:01:00Z">
               <w:r>
                 <w:rPr>
                   <w:szCs w:val="20"/>
@@ -31152,7 +31185,7 @@
                 <w:lang w:eastAsia="ru-RU"/>
               </w:rPr>
             </w:pPr>
-            <w:moveFrom w:id="816" w:author="Екатерина Луткова" w:date="2016-04-01T17:01:00Z">
+            <w:moveFrom w:id="817" w:author="Екатерина Луткова" w:date="2016-04-01T17:01:00Z">
               <w:r>
                 <w:rPr>
                   <w:szCs w:val="20"/>
@@ -31176,7 +31209,7 @@
                 <w:lang w:eastAsia="ru-RU"/>
               </w:rPr>
             </w:pPr>
-            <w:moveFrom w:id="817" w:author="Екатерина Луткова" w:date="2016-04-01T17:01:00Z">
+            <w:moveFrom w:id="818" w:author="Екатерина Луткова" w:date="2016-04-01T17:01:00Z">
               <w:r>
                 <w:rPr>
                   <w:szCs w:val="20"/>
@@ -31217,7 +31250,7 @@
                 <w:lang w:eastAsia="ru-RU"/>
               </w:rPr>
             </w:pPr>
-            <w:moveFrom w:id="818" w:author="Екатерина Луткова" w:date="2016-04-01T17:01:00Z">
+            <w:moveFrom w:id="819" w:author="Екатерина Луткова" w:date="2016-04-01T17:01:00Z">
               <w:r>
                 <w:rPr>
                   <w:szCs w:val="20"/>
@@ -31241,7 +31274,7 @@
                 <w:lang w:eastAsia="ru-RU"/>
               </w:rPr>
             </w:pPr>
-            <w:moveFrom w:id="819" w:author="Екатерина Луткова" w:date="2016-04-01T17:01:00Z">
+            <w:moveFrom w:id="820" w:author="Екатерина Луткова" w:date="2016-04-01T17:01:00Z">
               <w:r>
                 <w:rPr>
                   <w:szCs w:val="20"/>
@@ -31265,7 +31298,7 @@
                 <w:lang w:eastAsia="ru-RU"/>
               </w:rPr>
             </w:pPr>
-            <w:moveFrom w:id="820" w:author="Екатерина Луткова" w:date="2016-04-01T17:01:00Z">
+            <w:moveFrom w:id="821" w:author="Екатерина Луткова" w:date="2016-04-01T17:01:00Z">
               <w:r>
                 <w:rPr>
                   <w:szCs w:val="20"/>
@@ -31306,7 +31339,7 @@
                 <w:lang w:eastAsia="ru-RU"/>
               </w:rPr>
             </w:pPr>
-            <w:moveFrom w:id="821" w:author="Екатерина Луткова" w:date="2016-04-01T17:01:00Z">
+            <w:moveFrom w:id="822" w:author="Екатерина Луткова" w:date="2016-04-01T17:01:00Z">
               <w:r>
                 <w:rPr>
                   <w:szCs w:val="20"/>
@@ -31330,7 +31363,7 @@
                 <w:lang w:eastAsia="ru-RU"/>
               </w:rPr>
             </w:pPr>
-            <w:moveFrom w:id="822" w:author="Екатерина Луткова" w:date="2016-04-01T17:01:00Z">
+            <w:moveFrom w:id="823" w:author="Екатерина Луткова" w:date="2016-04-01T17:01:00Z">
               <w:r>
                 <w:rPr>
                   <w:szCs w:val="20"/>
@@ -31354,7 +31387,7 @@
                 <w:lang w:eastAsia="ru-RU"/>
               </w:rPr>
             </w:pPr>
-            <w:moveFrom w:id="823" w:author="Екатерина Луткова" w:date="2016-04-01T17:01:00Z">
+            <w:moveFrom w:id="824" w:author="Екатерина Луткова" w:date="2016-04-01T17:01:00Z">
               <w:r>
                 <w:rPr>
                   <w:szCs w:val="20"/>
@@ -31402,7 +31435,7 @@
           <w:lang w:eastAsia="ru-RU"/>
         </w:rPr>
       </w:pPr>
-      <w:moveFrom w:id="824" w:author="Екатерина Луткова" w:date="2016-04-01T17:01:00Z">
+      <w:moveFrom w:id="825" w:author="Екатерина Луткова" w:date="2016-04-01T17:01:00Z">
         <w:r>
           <w:rPr>
             <w:noProof/>
@@ -31470,7 +31503,7 @@
           <w:lang w:eastAsia="ru-RU"/>
         </w:rPr>
       </w:pPr>
-      <w:moveFrom w:id="825" w:author="Екатерина Луткова" w:date="2016-04-01T17:01:00Z">
+      <w:moveFrom w:id="826" w:author="Екатерина Луткова" w:date="2016-04-01T17:01:00Z">
         <w:r>
           <w:rPr>
             <w:noProof/>
@@ -31504,10 +31537,10 @@
           <w:lang w:eastAsia="ru-RU"/>
         </w:rPr>
       </w:pPr>
-      <w:bookmarkStart w:id="826" w:name="_Toc446599520"/>
-      <w:moveFromRangeEnd w:id="758"/>
-      <w:moveToRangeStart w:id="827" w:author="Екатерина Луткова" w:date="2016-04-01T17:01:00Z" w:name="move447293432"/>
-      <w:moveTo w:id="828" w:author="Екатерина Луткова" w:date="2016-04-01T17:01:00Z">
+      <w:bookmarkStart w:id="827" w:name="_Toc446599520"/>
+      <w:moveFromRangeEnd w:id="759"/>
+      <w:moveToRangeStart w:id="828" w:author="Екатерина Луткова" w:date="2016-04-01T17:01:00Z" w:name="move447293432"/>
+      <w:moveTo w:id="829" w:author="Екатерина Луткова" w:date="2016-04-01T17:01:00Z">
         <w:r>
           <w:rPr>
             <w:lang w:eastAsia="ru-RU"/>
@@ -31525,7 +31558,7 @@
           <w:lang w:eastAsia="ru-RU"/>
         </w:rPr>
       </w:pPr>
-      <w:moveTo w:id="829" w:author="Екатерина Луткова" w:date="2016-04-01T17:01:00Z">
+      <w:moveTo w:id="830" w:author="Екатерина Луткова" w:date="2016-04-01T17:01:00Z">
         <w:r>
           <w:rPr>
             <w:lang w:eastAsia="ru-RU"/>
@@ -31567,7 +31600,7 @@
           <w:lang w:eastAsia="ru-RU"/>
         </w:rPr>
       </w:pPr>
-      <w:moveTo w:id="830" w:author="Екатерина Луткова" w:date="2016-04-01T17:01:00Z">
+      <w:moveTo w:id="831" w:author="Екатерина Луткова" w:date="2016-04-01T17:01:00Z">
         <w:r>
           <w:rPr>
             <w:lang w:eastAsia="ru-RU"/>
@@ -31585,7 +31618,7 @@
           <w:lang w:eastAsia="ru-RU"/>
         </w:rPr>
       </w:pPr>
-      <w:moveTo w:id="831" w:author="Екатерина Луткова" w:date="2016-04-01T17:01:00Z">
+      <w:moveTo w:id="832" w:author="Екатерина Луткова" w:date="2016-04-01T17:01:00Z">
         <w:r>
           <w:rPr>
             <w:lang w:eastAsia="ru-RU"/>
@@ -31600,11 +31633,11 @@
         <w:ind w:firstLine="709"/>
         <w:jc w:val="both"/>
         <w:rPr>
-          <w:ins w:id="832" w:author="Екатерина Луткова" w:date="2016-04-01T17:03:00Z"/>
-          <w:lang w:eastAsia="ru-RU"/>
-        </w:rPr>
-      </w:pPr>
-      <w:ins w:id="833" w:author="Екатерина Луткова" w:date="2016-04-01T17:02:00Z">
+          <w:ins w:id="833" w:author="Екатерина Луткова" w:date="2016-04-01T17:03:00Z"/>
+          <w:lang w:eastAsia="ru-RU"/>
+        </w:rPr>
+      </w:pPr>
+      <w:ins w:id="834" w:author="Екатерина Луткова" w:date="2016-04-01T17:02:00Z">
         <w:r>
           <w:rPr>
             <w:lang w:eastAsia="ru-RU"/>
@@ -31612,7 +31645,7 @@
           <w:t>Предусмотреть</w:t>
         </w:r>
       </w:ins>
-      <w:ins w:id="834" w:author="Екатерина Луткова" w:date="2016-04-01T17:03:00Z">
+      <w:ins w:id="835" w:author="Екатерина Луткова" w:date="2016-04-01T17:03:00Z">
         <w:r>
           <w:rPr>
             <w:lang w:eastAsia="ru-RU"/>
@@ -31620,7 +31653,7 @@
           <w:t xml:space="preserve"> возможность</w:t>
         </w:r>
       </w:ins>
-      <w:ins w:id="835" w:author="Екатерина Луткова" w:date="2016-04-01T17:02:00Z">
+      <w:ins w:id="836" w:author="Екатерина Луткова" w:date="2016-04-01T17:02:00Z">
         <w:r>
           <w:rPr>
             <w:lang w:eastAsia="ru-RU"/>
@@ -31628,7 +31661,7 @@
           <w:t xml:space="preserve"> ручного изменения подсчитанных полей фактической калькуляции</w:t>
         </w:r>
       </w:ins>
-      <w:ins w:id="836" w:author="Екатерина Луткова" w:date="2016-04-01T17:03:00Z">
+      <w:ins w:id="837" w:author="Екатерина Луткова" w:date="2016-04-01T17:03:00Z">
         <w:r>
           <w:rPr>
             <w:lang w:eastAsia="ru-RU"/>
@@ -31646,7 +31679,7 @@
           <w:lang w:eastAsia="ru-RU"/>
         </w:rPr>
       </w:pPr>
-      <w:ins w:id="837" w:author="Екатерина Луткова" w:date="2016-04-01T17:03:00Z">
+      <w:ins w:id="838" w:author="Екатерина Луткова" w:date="2016-04-01T17:03:00Z">
         <w:r>
           <w:rPr>
             <w:lang w:eastAsia="ru-RU"/>
@@ -31654,7 +31687,7 @@
           <w:t>Далее все пункты калькуляции</w:t>
         </w:r>
       </w:ins>
-      <w:ins w:id="838" w:author="Екатерина Луткова" w:date="2016-04-01T17:04:00Z">
+      <w:ins w:id="839" w:author="Екатерина Луткова" w:date="2016-04-01T17:04:00Z">
         <w:r>
           <w:rPr>
             <w:lang w:eastAsia="ru-RU"/>
@@ -31662,7 +31695,7 @@
           <w:t>, которые используются в других модулях,</w:t>
         </w:r>
       </w:ins>
-      <w:ins w:id="839" w:author="Екатерина Луткова" w:date="2016-04-01T17:03:00Z">
+      <w:ins w:id="840" w:author="Екатерина Луткова" w:date="2016-04-01T17:03:00Z">
         <w:r>
           <w:rPr>
             <w:lang w:eastAsia="ru-RU"/>
@@ -31670,7 +31703,7 @@
           <w:t xml:space="preserve"> берутся из </w:t>
         </w:r>
       </w:ins>
-      <w:ins w:id="840" w:author="Екатерина Луткова" w:date="2016-04-01T17:04:00Z">
+      <w:ins w:id="841" w:author="Екатерина Луткова" w:date="2016-04-01T17:04:00Z">
         <w:r>
           <w:rPr>
             <w:lang w:eastAsia="ru-RU"/>
@@ -31678,8 +31711,8 @@
           <w:t>«плановой калькуляции».</w:t>
         </w:r>
       </w:ins>
-      <w:moveTo w:id="841" w:author="Екатерина Луткова" w:date="2016-04-01T17:01:00Z">
-        <w:del w:id="842" w:author="Екатерина Луткова" w:date="2016-04-01T17:02:00Z">
+      <w:moveTo w:id="842" w:author="Екатерина Луткова" w:date="2016-04-01T17:01:00Z">
+        <w:del w:id="843" w:author="Екатерина Луткова" w:date="2016-04-01T17:02:00Z">
           <w:r>
             <w:rPr>
               <w:lang w:eastAsia="ru-RU"/>
@@ -31698,7 +31731,7 @@
           <w:lang w:eastAsia="ru-RU"/>
         </w:rPr>
       </w:pPr>
-      <w:moveTo w:id="843" w:author="Екатерина Луткова" w:date="2016-04-01T17:01:00Z">
+      <w:moveTo w:id="844" w:author="Екатерина Луткова" w:date="2016-04-01T17:01:00Z">
         <w:r>
           <w:rPr>
             <w:lang w:eastAsia="ru-RU"/>
@@ -31764,7 +31797,7 @@
                 <w:lang w:eastAsia="ru-RU"/>
               </w:rPr>
             </w:pPr>
-            <w:moveTo w:id="844" w:author="Екатерина Луткова" w:date="2016-04-01T17:01:00Z">
+            <w:moveTo w:id="845" w:author="Екатерина Луткова" w:date="2016-04-01T17:01:00Z">
               <w:r>
                 <w:rPr>
                   <w:szCs w:val="20"/>
@@ -31789,7 +31822,7 @@
                 <w:lang w:eastAsia="ru-RU"/>
               </w:rPr>
             </w:pPr>
-            <w:moveTo w:id="845" w:author="Екатерина Луткова" w:date="2016-04-01T17:01:00Z">
+            <w:moveTo w:id="846" w:author="Екатерина Луткова" w:date="2016-04-01T17:01:00Z">
               <w:r>
                 <w:rPr>
                   <w:szCs w:val="20"/>
@@ -31813,7 +31846,7 @@
                 <w:lang w:eastAsia="ru-RU"/>
               </w:rPr>
             </w:pPr>
-            <w:moveTo w:id="846" w:author="Екатерина Луткова" w:date="2016-04-01T17:01:00Z">
+            <w:moveTo w:id="847" w:author="Екатерина Луткова" w:date="2016-04-01T17:01:00Z">
               <w:r>
                 <w:rPr>
                   <w:szCs w:val="20"/>
@@ -31837,7 +31870,7 @@
                 <w:lang w:eastAsia="ru-RU"/>
               </w:rPr>
             </w:pPr>
-            <w:moveTo w:id="847" w:author="Екатерина Луткова" w:date="2016-04-01T17:01:00Z">
+            <w:moveTo w:id="848" w:author="Екатерина Луткова" w:date="2016-04-01T17:01:00Z">
               <w:r>
                 <w:rPr>
                   <w:szCs w:val="20"/>
@@ -31863,7 +31896,7 @@
                 <w:lang w:eastAsia="ru-RU"/>
               </w:rPr>
             </w:pPr>
-            <w:moveTo w:id="848" w:author="Екатерина Луткова" w:date="2016-04-01T17:01:00Z">
+            <w:moveTo w:id="849" w:author="Екатерина Луткова" w:date="2016-04-01T17:01:00Z">
               <w:r>
                 <w:rPr>
                   <w:szCs w:val="20"/>
@@ -31887,7 +31920,7 @@
                 <w:lang w:eastAsia="ru-RU"/>
               </w:rPr>
             </w:pPr>
-            <w:moveTo w:id="849" w:author="Екатерина Луткова" w:date="2016-04-01T17:01:00Z">
+            <w:moveTo w:id="850" w:author="Екатерина Луткова" w:date="2016-04-01T17:01:00Z">
               <w:r>
                 <w:rPr>
                   <w:szCs w:val="20"/>
@@ -31911,7 +31944,7 @@
                 <w:lang w:eastAsia="ru-RU"/>
               </w:rPr>
             </w:pPr>
-            <w:moveTo w:id="850" w:author="Екатерина Луткова" w:date="2016-04-01T17:01:00Z">
+            <w:moveTo w:id="851" w:author="Екатерина Луткова" w:date="2016-04-01T17:01:00Z">
               <w:r>
                 <w:rPr>
                   <w:szCs w:val="20"/>
@@ -31935,7 +31968,7 @@
                 <w:lang w:eastAsia="ru-RU"/>
               </w:rPr>
             </w:pPr>
-            <w:moveTo w:id="851" w:author="Екатерина Луткова" w:date="2016-04-01T17:01:00Z">
+            <w:moveTo w:id="852" w:author="Екатерина Луткова" w:date="2016-04-01T17:01:00Z">
               <w:r>
                 <w:rPr>
                   <w:szCs w:val="20"/>
@@ -31961,7 +31994,7 @@
                 <w:lang w:eastAsia="ru-RU"/>
               </w:rPr>
             </w:pPr>
-            <w:moveTo w:id="852" w:author="Екатерина Луткова" w:date="2016-04-01T17:01:00Z">
+            <w:moveTo w:id="853" w:author="Екатерина Луткова" w:date="2016-04-01T17:01:00Z">
               <w:r>
                 <w:rPr>
                   <w:szCs w:val="20"/>
@@ -31985,7 +32018,7 @@
                 <w:lang w:eastAsia="ru-RU"/>
               </w:rPr>
             </w:pPr>
-            <w:moveTo w:id="853" w:author="Екатерина Луткова" w:date="2016-04-01T17:01:00Z">
+            <w:moveTo w:id="854" w:author="Екатерина Луткова" w:date="2016-04-01T17:01:00Z">
               <w:r>
                 <w:rPr>
                   <w:szCs w:val="20"/>
@@ -32010,7 +32043,7 @@
               </w:rPr>
             </w:pPr>
             <w:proofErr w:type="spellStart"/>
-            <w:moveTo w:id="854" w:author="Екатерина Луткова" w:date="2016-04-01T17:01:00Z">
+            <w:moveTo w:id="855" w:author="Екатерина Луткова" w:date="2016-04-01T17:01:00Z">
               <w:r>
                 <w:rPr>
                   <w:szCs w:val="20"/>
@@ -32059,7 +32092,7 @@
                 <w:lang w:eastAsia="ru-RU"/>
               </w:rPr>
             </w:pPr>
-            <w:moveTo w:id="855" w:author="Екатерина Луткова" w:date="2016-04-01T17:01:00Z">
+            <w:moveTo w:id="856" w:author="Екатерина Луткова" w:date="2016-04-01T17:01:00Z">
               <w:r>
                 <w:rPr>
                   <w:szCs w:val="20"/>
@@ -32083,7 +32116,7 @@
                 <w:lang w:eastAsia="ru-RU"/>
               </w:rPr>
             </w:pPr>
-            <w:moveTo w:id="856" w:author="Екатерина Луткова" w:date="2016-04-01T17:01:00Z">
+            <w:moveTo w:id="857" w:author="Екатерина Луткова" w:date="2016-04-01T17:01:00Z">
               <w:r>
                 <w:rPr>
                   <w:szCs w:val="20"/>
@@ -32107,7 +32140,7 @@
                 <w:lang w:eastAsia="ru-RU"/>
               </w:rPr>
             </w:pPr>
-            <w:moveTo w:id="857" w:author="Екатерина Луткова" w:date="2016-04-01T17:01:00Z">
+            <w:moveTo w:id="858" w:author="Екатерина Луткова" w:date="2016-04-01T17:01:00Z">
               <w:r>
                 <w:rPr>
                   <w:szCs w:val="20"/>
@@ -32202,7 +32235,7 @@
                 <w:lang w:eastAsia="ru-RU"/>
               </w:rPr>
             </w:pPr>
-            <w:moveTo w:id="858" w:author="Екатерина Луткова" w:date="2016-04-01T17:01:00Z">
+            <w:moveTo w:id="859" w:author="Екатерина Луткова" w:date="2016-04-01T17:01:00Z">
               <w:r>
                 <w:rPr>
                   <w:szCs w:val="20"/>
@@ -32228,7 +32261,7 @@
                 <w:lang w:eastAsia="ru-RU"/>
               </w:rPr>
             </w:pPr>
-            <w:moveTo w:id="859" w:author="Екатерина Луткова" w:date="2016-04-01T17:01:00Z">
+            <w:moveTo w:id="860" w:author="Екатерина Луткова" w:date="2016-04-01T17:01:00Z">
               <w:r>
                 <w:rPr>
                   <w:szCs w:val="20"/>
@@ -32252,7 +32285,7 @@
                 <w:lang w:eastAsia="ru-RU"/>
               </w:rPr>
             </w:pPr>
-            <w:moveTo w:id="860" w:author="Екатерина Луткова" w:date="2016-04-01T17:01:00Z">
+            <w:moveTo w:id="861" w:author="Екатерина Луткова" w:date="2016-04-01T17:01:00Z">
               <w:r>
                 <w:rPr>
                   <w:szCs w:val="20"/>
@@ -32276,7 +32309,7 @@
                 <w:lang w:eastAsia="ru-RU"/>
               </w:rPr>
             </w:pPr>
-            <w:moveTo w:id="861" w:author="Екатерина Луткова" w:date="2016-04-01T17:01:00Z">
+            <w:moveTo w:id="862" w:author="Екатерина Луткова" w:date="2016-04-01T17:01:00Z">
               <w:r>
                 <w:rPr>
                   <w:szCs w:val="20"/>
@@ -32317,7 +32350,7 @@
                 <w:lang w:eastAsia="ru-RU"/>
               </w:rPr>
             </w:pPr>
-            <w:moveTo w:id="862" w:author="Екатерина Луткова" w:date="2016-04-01T17:01:00Z">
+            <w:moveTo w:id="863" w:author="Екатерина Луткова" w:date="2016-04-01T17:01:00Z">
               <w:r>
                 <w:rPr>
                   <w:szCs w:val="20"/>
@@ -32341,7 +32374,7 @@
                 <w:lang w:eastAsia="ru-RU"/>
               </w:rPr>
             </w:pPr>
-            <w:moveTo w:id="863" w:author="Екатерина Луткова" w:date="2016-04-01T17:01:00Z">
+            <w:moveTo w:id="864" w:author="Екатерина Луткова" w:date="2016-04-01T17:01:00Z">
               <w:r>
                 <w:rPr>
                   <w:szCs w:val="20"/>
@@ -32366,7 +32399,7 @@
               </w:rPr>
             </w:pPr>
             <w:proofErr w:type="spellStart"/>
-            <w:moveTo w:id="864" w:author="Екатерина Луткова" w:date="2016-04-01T17:01:00Z">
+            <w:moveTo w:id="865" w:author="Екатерина Луткова" w:date="2016-04-01T17:01:00Z">
               <w:r>
                 <w:rPr>
                   <w:szCs w:val="20"/>
@@ -32415,7 +32448,7 @@
                 <w:lang w:eastAsia="ru-RU"/>
               </w:rPr>
             </w:pPr>
-            <w:moveTo w:id="865" w:author="Екатерина Луткова" w:date="2016-04-01T17:01:00Z">
+            <w:moveTo w:id="866" w:author="Екатерина Луткова" w:date="2016-04-01T17:01:00Z">
               <w:r>
                 <w:rPr>
                   <w:szCs w:val="20"/>
@@ -32439,7 +32472,7 @@
                 <w:lang w:eastAsia="ru-RU"/>
               </w:rPr>
             </w:pPr>
-            <w:moveTo w:id="866" w:author="Екатерина Луткова" w:date="2016-04-01T17:01:00Z">
+            <w:moveTo w:id="867" w:author="Екатерина Луткова" w:date="2016-04-01T17:01:00Z">
               <w:r>
                 <w:rPr>
                   <w:szCs w:val="20"/>
@@ -32464,7 +32497,7 @@
               </w:rPr>
             </w:pPr>
             <w:proofErr w:type="spellStart"/>
-            <w:moveTo w:id="867" w:author="Екатерина Луткова" w:date="2016-04-01T17:01:00Z">
+            <w:moveTo w:id="868" w:author="Екатерина Луткова" w:date="2016-04-01T17:01:00Z">
               <w:r>
                 <w:rPr>
                   <w:szCs w:val="20"/>
@@ -32513,7 +32546,7 @@
                 <w:lang w:eastAsia="ru-RU"/>
               </w:rPr>
             </w:pPr>
-            <w:moveTo w:id="868" w:author="Екатерина Луткова" w:date="2016-04-01T17:01:00Z">
+            <w:moveTo w:id="869" w:author="Екатерина Луткова" w:date="2016-04-01T17:01:00Z">
               <w:r>
                 <w:rPr>
                   <w:szCs w:val="20"/>
@@ -32537,7 +32570,7 @@
                 <w:lang w:eastAsia="ru-RU"/>
               </w:rPr>
             </w:pPr>
-            <w:moveTo w:id="869" w:author="Екатерина Луткова" w:date="2016-04-01T17:01:00Z">
+            <w:moveTo w:id="870" w:author="Екатерина Луткова" w:date="2016-04-01T17:01:00Z">
               <w:r>
                 <w:rPr>
                   <w:szCs w:val="20"/>
@@ -32562,7 +32595,7 @@
               </w:rPr>
             </w:pPr>
             <w:proofErr w:type="spellStart"/>
-            <w:moveTo w:id="870" w:author="Екатерина Луткова" w:date="2016-04-01T17:01:00Z">
+            <w:moveTo w:id="871" w:author="Екатерина Луткова" w:date="2016-04-01T17:01:00Z">
               <w:r>
                 <w:rPr>
                   <w:szCs w:val="20"/>
@@ -32611,7 +32644,7 @@
                 <w:lang w:eastAsia="ru-RU"/>
               </w:rPr>
             </w:pPr>
-            <w:moveTo w:id="871" w:author="Екатерина Луткова" w:date="2016-04-01T17:01:00Z">
+            <w:moveTo w:id="872" w:author="Екатерина Луткова" w:date="2016-04-01T17:01:00Z">
               <w:r>
                 <w:rPr>
                   <w:szCs w:val="20"/>
@@ -32635,7 +32668,7 @@
                 <w:lang w:eastAsia="ru-RU"/>
               </w:rPr>
             </w:pPr>
-            <w:moveTo w:id="872" w:author="Екатерина Луткова" w:date="2016-04-01T17:01:00Z">
+            <w:moveTo w:id="873" w:author="Екатерина Луткова" w:date="2016-04-01T17:01:00Z">
               <w:r>
                 <w:rPr>
                   <w:szCs w:val="20"/>
@@ -32659,7 +32692,7 @@
                 <w:lang w:eastAsia="ru-RU"/>
               </w:rPr>
             </w:pPr>
-            <w:moveTo w:id="873" w:author="Екатерина Луткова" w:date="2016-04-01T17:01:00Z">
+            <w:moveTo w:id="874" w:author="Екатерина Луткова" w:date="2016-04-01T17:01:00Z">
               <w:r>
                 <w:rPr>
                   <w:szCs w:val="20"/>
@@ -32683,7 +32716,7 @@
                 <w:lang w:eastAsia="ru-RU"/>
               </w:rPr>
             </w:pPr>
-            <w:moveTo w:id="874" w:author="Екатерина Луткова" w:date="2016-04-01T17:01:00Z">
+            <w:moveTo w:id="875" w:author="Екатерина Луткова" w:date="2016-04-01T17:01:00Z">
               <w:r>
                 <w:rPr>
                   <w:szCs w:val="20"/>
@@ -32709,7 +32742,7 @@
                 <w:lang w:eastAsia="ru-RU"/>
               </w:rPr>
             </w:pPr>
-            <w:moveTo w:id="875" w:author="Екатерина Луткова" w:date="2016-04-01T17:01:00Z">
+            <w:moveTo w:id="876" w:author="Екатерина Луткова" w:date="2016-04-01T17:01:00Z">
               <w:r>
                 <w:rPr>
                   <w:szCs w:val="20"/>
@@ -32733,7 +32766,7 @@
                 <w:lang w:eastAsia="ru-RU"/>
               </w:rPr>
             </w:pPr>
-            <w:moveTo w:id="876" w:author="Екатерина Луткова" w:date="2016-04-01T17:01:00Z">
+            <w:moveTo w:id="877" w:author="Екатерина Луткова" w:date="2016-04-01T17:01:00Z">
               <w:r>
                 <w:rPr>
                   <w:szCs w:val="20"/>
@@ -32757,7 +32790,7 @@
                 <w:lang w:eastAsia="ru-RU"/>
               </w:rPr>
             </w:pPr>
-            <w:moveTo w:id="877" w:author="Екатерина Луткова" w:date="2016-04-01T17:01:00Z">
+            <w:moveTo w:id="878" w:author="Екатерина Луткова" w:date="2016-04-01T17:01:00Z">
               <w:r>
                 <w:rPr>
                   <w:szCs w:val="20"/>
@@ -32789,7 +32822,7 @@
               </w:rPr>
             </w:pPr>
             <w:proofErr w:type="gramStart"/>
-            <w:moveTo w:id="878" w:author="Екатерина Луткова" w:date="2016-04-01T17:01:00Z">
+            <w:moveTo w:id="879" w:author="Екатерина Луткова" w:date="2016-04-01T17:01:00Z">
               <w:r>
                 <w:rPr>
                   <w:szCs w:val="20"/>
@@ -32918,7 +32951,7 @@
                 <w:lang w:eastAsia="ru-RU"/>
               </w:rPr>
             </w:pPr>
-            <w:moveTo w:id="879" w:author="Екатерина Луткова" w:date="2016-04-01T17:01:00Z">
+            <w:moveTo w:id="880" w:author="Екатерина Луткова" w:date="2016-04-01T17:01:00Z">
               <w:r>
                 <w:rPr>
                   <w:szCs w:val="20"/>
@@ -32942,7 +32975,7 @@
                 <w:lang w:eastAsia="ru-RU"/>
               </w:rPr>
             </w:pPr>
-            <w:moveTo w:id="880" w:author="Екатерина Луткова" w:date="2016-04-01T17:01:00Z">
+            <w:moveTo w:id="881" w:author="Екатерина Луткова" w:date="2016-04-01T17:01:00Z">
               <w:r>
                 <w:rPr>
                   <w:szCs w:val="20"/>
@@ -32967,7 +33000,7 @@
               </w:rPr>
             </w:pPr>
             <w:proofErr w:type="spellStart"/>
-            <w:moveTo w:id="881" w:author="Екатерина Луткова" w:date="2016-04-01T17:01:00Z">
+            <w:moveTo w:id="882" w:author="Екатерина Луткова" w:date="2016-04-01T17:01:00Z">
               <w:r>
                 <w:rPr>
                   <w:szCs w:val="20"/>
@@ -33030,7 +33063,7 @@
                 <w:lang w:eastAsia="ru-RU"/>
               </w:rPr>
             </w:pPr>
-            <w:moveTo w:id="882" w:author="Екатерина Луткова" w:date="2016-04-01T17:01:00Z">
+            <w:moveTo w:id="883" w:author="Екатерина Луткова" w:date="2016-04-01T17:01:00Z">
               <w:r>
                 <w:rPr>
                   <w:szCs w:val="20"/>
@@ -33054,7 +33087,7 @@
                 <w:lang w:eastAsia="ru-RU"/>
               </w:rPr>
             </w:pPr>
-            <w:moveTo w:id="883" w:author="Екатерина Луткова" w:date="2016-04-01T17:01:00Z">
+            <w:moveTo w:id="884" w:author="Екатерина Луткова" w:date="2016-04-01T17:01:00Z">
               <w:r>
                 <w:rPr>
                   <w:szCs w:val="20"/>
@@ -33078,7 +33111,7 @@
                 <w:lang w:eastAsia="ru-RU"/>
               </w:rPr>
             </w:pPr>
-            <w:moveTo w:id="884" w:author="Екатерина Луткова" w:date="2016-04-01T17:01:00Z">
+            <w:moveTo w:id="885" w:author="Екатерина Луткова" w:date="2016-04-01T17:01:00Z">
               <w:r>
                 <w:rPr>
                   <w:szCs w:val="20"/>
@@ -33119,7 +33152,7 @@
                 <w:lang w:eastAsia="ru-RU"/>
               </w:rPr>
             </w:pPr>
-            <w:moveTo w:id="885" w:author="Екатерина Луткова" w:date="2016-04-01T17:01:00Z">
+            <w:moveTo w:id="886" w:author="Екатерина Луткова" w:date="2016-04-01T17:01:00Z">
               <w:r>
                 <w:rPr>
                   <w:szCs w:val="20"/>
@@ -33143,7 +33176,7 @@
                 <w:lang w:eastAsia="ru-RU"/>
               </w:rPr>
             </w:pPr>
-            <w:moveTo w:id="886" w:author="Екатерина Луткова" w:date="2016-04-01T17:01:00Z">
+            <w:moveTo w:id="887" w:author="Екатерина Луткова" w:date="2016-04-01T17:01:00Z">
               <w:r>
                 <w:rPr>
                   <w:szCs w:val="20"/>
@@ -33168,7 +33201,7 @@
               </w:rPr>
             </w:pPr>
             <w:proofErr w:type="spellStart"/>
-            <w:moveTo w:id="887" w:author="Екатерина Луткова" w:date="2016-04-01T17:01:00Z">
+            <w:moveTo w:id="888" w:author="Екатерина Луткова" w:date="2016-04-01T17:01:00Z">
               <w:r>
                 <w:rPr>
                   <w:szCs w:val="20"/>
@@ -33217,7 +33250,7 @@
                 <w:lang w:eastAsia="ru-RU"/>
               </w:rPr>
             </w:pPr>
-            <w:moveTo w:id="888" w:author="Екатерина Луткова" w:date="2016-04-01T17:01:00Z">
+            <w:moveTo w:id="889" w:author="Екатерина Луткова" w:date="2016-04-01T17:01:00Z">
               <w:r>
                 <w:rPr>
                   <w:szCs w:val="20"/>
@@ -33241,7 +33274,7 @@
                 <w:lang w:eastAsia="ru-RU"/>
               </w:rPr>
             </w:pPr>
-            <w:moveTo w:id="889" w:author="Екатерина Луткова" w:date="2016-04-01T17:01:00Z">
+            <w:moveTo w:id="890" w:author="Екатерина Луткова" w:date="2016-04-01T17:01:00Z">
               <w:r>
                 <w:rPr>
                   <w:szCs w:val="20"/>
@@ -33265,7 +33298,7 @@
                 <w:lang w:eastAsia="ru-RU"/>
               </w:rPr>
             </w:pPr>
-            <w:moveTo w:id="890" w:author="Екатерина Луткова" w:date="2016-04-01T17:01:00Z">
+            <w:moveTo w:id="891" w:author="Екатерина Луткова" w:date="2016-04-01T17:01:00Z">
               <w:r>
                 <w:rPr>
                   <w:szCs w:val="20"/>
@@ -33306,7 +33339,7 @@
                 <w:lang w:eastAsia="ru-RU"/>
               </w:rPr>
             </w:pPr>
-            <w:moveTo w:id="891" w:author="Екатерина Луткова" w:date="2016-04-01T17:01:00Z">
+            <w:moveTo w:id="892" w:author="Екатерина Луткова" w:date="2016-04-01T17:01:00Z">
               <w:r>
                 <w:rPr>
                   <w:szCs w:val="20"/>
@@ -33330,7 +33363,7 @@
                 <w:lang w:eastAsia="ru-RU"/>
               </w:rPr>
             </w:pPr>
-            <w:moveTo w:id="892" w:author="Екатерина Луткова" w:date="2016-04-01T17:01:00Z">
+            <w:moveTo w:id="893" w:author="Екатерина Луткова" w:date="2016-04-01T17:01:00Z">
               <w:r>
                 <w:rPr>
                   <w:szCs w:val="20"/>
@@ -33354,7 +33387,7 @@
                 <w:lang w:eastAsia="ru-RU"/>
               </w:rPr>
             </w:pPr>
-            <w:moveTo w:id="893" w:author="Екатерина Луткова" w:date="2016-04-01T17:01:00Z">
+            <w:moveTo w:id="894" w:author="Екатерина Луткова" w:date="2016-04-01T17:01:00Z">
               <w:r>
                 <w:rPr>
                   <w:szCs w:val="20"/>
@@ -33395,7 +33428,7 @@
                 <w:lang w:eastAsia="ru-RU"/>
               </w:rPr>
             </w:pPr>
-            <w:moveTo w:id="894" w:author="Екатерина Луткова" w:date="2016-04-01T17:01:00Z">
+            <w:moveTo w:id="895" w:author="Екатерина Луткова" w:date="2016-04-01T17:01:00Z">
               <w:r>
                 <w:rPr>
                   <w:szCs w:val="20"/>
@@ -33419,7 +33452,7 @@
                 <w:lang w:eastAsia="ru-RU"/>
               </w:rPr>
             </w:pPr>
-            <w:moveTo w:id="895" w:author="Екатерина Луткова" w:date="2016-04-01T17:01:00Z">
+            <w:moveTo w:id="896" w:author="Екатерина Луткова" w:date="2016-04-01T17:01:00Z">
               <w:r>
                 <w:rPr>
                   <w:szCs w:val="20"/>
@@ -33443,7 +33476,7 @@
                 <w:lang w:eastAsia="ru-RU"/>
               </w:rPr>
             </w:pPr>
-            <w:moveTo w:id="896" w:author="Екатерина Луткова" w:date="2016-04-01T17:01:00Z">
+            <w:moveTo w:id="897" w:author="Екатерина Луткова" w:date="2016-04-01T17:01:00Z">
               <w:r>
                 <w:rPr>
                   <w:szCs w:val="20"/>
@@ -33484,7 +33517,7 @@
                 <w:lang w:eastAsia="ru-RU"/>
               </w:rPr>
             </w:pPr>
-            <w:moveTo w:id="897" w:author="Екатерина Луткова" w:date="2016-04-01T17:01:00Z">
+            <w:moveTo w:id="898" w:author="Екатерина Луткова" w:date="2016-04-01T17:01:00Z">
               <w:r>
                 <w:rPr>
                   <w:szCs w:val="20"/>
@@ -33508,7 +33541,7 @@
                 <w:lang w:eastAsia="ru-RU"/>
               </w:rPr>
             </w:pPr>
-            <w:moveTo w:id="898" w:author="Екатерина Луткова" w:date="2016-04-01T17:01:00Z">
+            <w:moveTo w:id="899" w:author="Екатерина Луткова" w:date="2016-04-01T17:01:00Z">
               <w:r>
                 <w:rPr>
                   <w:szCs w:val="20"/>
@@ -33532,7 +33565,7 @@
                 <w:lang w:eastAsia="ru-RU"/>
               </w:rPr>
             </w:pPr>
-            <w:moveTo w:id="899" w:author="Екатерина Луткова" w:date="2016-04-01T17:01:00Z">
+            <w:moveTo w:id="900" w:author="Екатерина Луткова" w:date="2016-04-01T17:01:00Z">
               <w:r>
                 <w:rPr>
                   <w:szCs w:val="20"/>
@@ -33573,7 +33606,7 @@
                 <w:lang w:eastAsia="ru-RU"/>
               </w:rPr>
             </w:pPr>
-            <w:moveTo w:id="900" w:author="Екатерина Луткова" w:date="2016-04-01T17:01:00Z">
+            <w:moveTo w:id="901" w:author="Екатерина Луткова" w:date="2016-04-01T17:01:00Z">
               <w:r>
                 <w:rPr>
                   <w:szCs w:val="20"/>
@@ -33597,7 +33630,7 @@
                 <w:lang w:eastAsia="ru-RU"/>
               </w:rPr>
             </w:pPr>
-            <w:moveTo w:id="901" w:author="Екатерина Луткова" w:date="2016-04-01T17:01:00Z">
+            <w:moveTo w:id="902" w:author="Екатерина Луткова" w:date="2016-04-01T17:01:00Z">
               <w:r>
                 <w:rPr>
                   <w:szCs w:val="20"/>
@@ -33621,7 +33654,7 @@
                 <w:lang w:eastAsia="ru-RU"/>
               </w:rPr>
             </w:pPr>
-            <w:moveTo w:id="902" w:author="Екатерина Луткова" w:date="2016-04-01T17:01:00Z">
+            <w:moveTo w:id="903" w:author="Екатерина Луткова" w:date="2016-04-01T17:01:00Z">
               <w:r>
                 <w:rPr>
                   <w:szCs w:val="20"/>
@@ -33669,7 +33702,7 @@
           <w:lang w:eastAsia="ru-RU"/>
         </w:rPr>
       </w:pPr>
-      <w:moveTo w:id="903" w:author="Екатерина Луткова" w:date="2016-04-01T17:01:00Z">
+      <w:moveTo w:id="904" w:author="Екатерина Луткова" w:date="2016-04-01T17:01:00Z">
         <w:r>
           <w:rPr>
             <w:noProof/>
@@ -33737,7 +33770,7 @@
           <w:lang w:eastAsia="ru-RU"/>
         </w:rPr>
       </w:pPr>
-      <w:moveTo w:id="904" w:author="Екатерина Луткова" w:date="2016-04-01T17:01:00Z">
+      <w:moveTo w:id="905" w:author="Екатерина Луткова" w:date="2016-04-01T17:01:00Z">
         <w:r>
           <w:rPr>
             <w:noProof/>
@@ -33747,7 +33780,7 @@
         </w:r>
       </w:moveTo>
     </w:p>
-    <w:moveToRangeEnd w:id="827"/>
+    <w:moveToRangeEnd w:id="828"/>
     <w:p>
       <w:pPr>
         <w:pStyle w:val="3"/>
@@ -33768,7 +33801,7 @@
         </w:rPr>
         <w:t>Условия отбора</w:t>
       </w:r>
-      <w:bookmarkEnd w:id="826"/>
+      <w:bookmarkEnd w:id="827"/>
     </w:p>
     <w:p>
       <w:pPr>
@@ -33863,14 +33896,14 @@
           <w:lang w:eastAsia="ru-RU"/>
         </w:rPr>
       </w:pPr>
-      <w:bookmarkStart w:id="905" w:name="_Toc446599521"/>
+      <w:bookmarkStart w:id="906" w:name="_Toc446599521"/>
       <w:r>
         <w:rPr>
           <w:lang w:eastAsia="ru-RU"/>
         </w:rPr>
         <w:t>Процесс производства. Модуль «Наряд»</w:t>
       </w:r>
-      <w:bookmarkEnd w:id="905"/>
+      <w:bookmarkEnd w:id="906"/>
     </w:p>
     <w:p>
       <w:pPr>
@@ -33878,7 +33911,7 @@
         <w:ind w:firstLine="709"/>
         <w:jc w:val="both"/>
         <w:rPr>
-          <w:ins w:id="906" w:author="Екатерина Луткова" w:date="2016-04-01T17:05:00Z"/>
+          <w:ins w:id="907" w:author="Екатерина Луткова" w:date="2016-04-01T17:05:00Z"/>
           <w:lang w:eastAsia="ru-RU"/>
         </w:rPr>
       </w:pPr>
@@ -33910,7 +33943,7 @@
           <w:lang w:eastAsia="ru-RU"/>
         </w:rPr>
       </w:pPr>
-      <w:ins w:id="907" w:author="Екатерина Луткова" w:date="2016-04-01T17:05:00Z">
+      <w:ins w:id="908" w:author="Екатерина Луткова" w:date="2016-04-01T17:05:00Z">
         <w:r>
           <w:rPr>
             <w:lang w:eastAsia="ru-RU"/>
@@ -33918,7 +33951,7 @@
           <w:t xml:space="preserve">В шапке </w:t>
         </w:r>
       </w:ins>
-      <w:ins w:id="908" w:author="Екатерина Луткова" w:date="2016-04-01T17:06:00Z">
+      <w:ins w:id="909" w:author="Екатерина Луткова" w:date="2016-04-01T17:06:00Z">
         <w:r>
           <w:rPr>
             <w:lang w:eastAsia="ru-RU"/>
@@ -33926,7 +33959,7 @@
           <w:t>добавить строку «Площадь прессов</w:t>
         </w:r>
       </w:ins>
-      <w:ins w:id="909" w:author="Екатерина Луткова" w:date="2016-04-01T17:07:00Z">
+      <w:ins w:id="910" w:author="Екатерина Луткова" w:date="2016-04-01T17:07:00Z">
         <w:r>
           <w:rPr>
             <w:lang w:eastAsia="ru-RU"/>
@@ -33934,7 +33967,7 @@
           <w:t xml:space="preserve"> (в сантиметрах квадратных)</w:t>
         </w:r>
       </w:ins>
-      <w:ins w:id="910" w:author="Екатерина Луткова" w:date="2016-04-01T17:06:00Z">
+      <w:ins w:id="911" w:author="Екатерина Луткова" w:date="2016-04-01T17:06:00Z">
         <w:r>
           <w:rPr>
             <w:lang w:eastAsia="ru-RU"/>
@@ -33942,7 +33975,7 @@
           <w:t xml:space="preserve">», которая считается как сумма площадей прессов справочника </w:t>
         </w:r>
       </w:ins>
-      <w:ins w:id="911" w:author="Екатерина Луткова" w:date="2016-04-01T17:07:00Z">
+      <w:ins w:id="912" w:author="Екатерина Луткова" w:date="2016-04-01T17:07:00Z">
         <w:r>
           <w:rPr>
             <w:lang w:eastAsia="ru-RU"/>
@@ -34013,7 +34046,7 @@
         </w:rPr>
         <w:t>.</w:t>
       </w:r>
-      <w:ins w:id="912" w:author="Екатерина Луткова" w:date="2016-04-01T17:08:00Z">
+      <w:ins w:id="913" w:author="Екатерина Луткова" w:date="2016-04-01T17:08:00Z">
         <w:r>
           <w:rPr>
             <w:lang w:eastAsia="ru-RU"/>
@@ -34021,7 +34054,7 @@
           <w:t xml:space="preserve"> Так же добавить поле «Площадь оснастки», которая </w:t>
         </w:r>
       </w:ins>
-      <w:ins w:id="913" w:author="Екатерина Луткова" w:date="2016-04-01T17:09:00Z">
+      <w:ins w:id="914" w:author="Екатерина Луткова" w:date="2016-04-01T17:09:00Z">
         <w:r>
           <w:rPr>
             <w:lang w:eastAsia="ru-RU"/>
@@ -34453,7 +34486,7 @@
           <w:lang w:eastAsia="ru-RU"/>
         </w:rPr>
       </w:pPr>
-      <w:bookmarkStart w:id="914" w:name="_Toc446599522"/>
+      <w:bookmarkStart w:id="915" w:name="_Toc446599522"/>
       <w:r>
         <w:rPr>
           <w:noProof/>
@@ -34461,7 +34494,7 @@
         </w:rPr>
         <w:t xml:space="preserve">4.6.1 Учет </w:t>
       </w:r>
-      <w:del w:id="915" w:author="Екатерина Луткова" w:date="2016-04-01T16:56:00Z">
+      <w:del w:id="916" w:author="Екатерина Луткова" w:date="2016-04-01T16:56:00Z">
         <w:r>
           <w:rPr>
             <w:noProof/>
@@ -34470,7 +34503,7 @@
           <w:delText xml:space="preserve">потраченного </w:delText>
         </w:r>
       </w:del>
-      <w:ins w:id="916" w:author="Екатерина Луткова" w:date="2016-04-01T16:56:00Z">
+      <w:ins w:id="917" w:author="Екатерина Луткова" w:date="2016-04-01T16:56:00Z">
         <w:r>
           <w:rPr>
             <w:noProof/>
@@ -34486,7 +34519,7 @@
         </w:rPr>
         <w:t>материала</w:t>
       </w:r>
-      <w:bookmarkEnd w:id="914"/>
+      <w:bookmarkEnd w:id="915"/>
     </w:p>
     <w:p>
       <w:pPr>
@@ -34673,7 +34706,7 @@
         </w:rPr>
         <w:t xml:space="preserve">Отчет формируется </w:t>
       </w:r>
-      <w:del w:id="917" w:author="Екатерина Луткова" w:date="2016-04-01T18:01:00Z">
+      <w:del w:id="918" w:author="Екатерина Луткова" w:date="2016-04-01T18:01:00Z">
         <w:r>
           <w:rPr>
             <w:lang w:eastAsia="ru-RU"/>
@@ -34681,7 +34714,7 @@
           <w:delText>на текущую дату текущего месяца, за любой месяц (выбор месяца)  и текущий год на текущую дату.</w:delText>
         </w:r>
       </w:del>
-      <w:ins w:id="918" w:author="Екатерина Луткова" w:date="2016-04-01T18:01:00Z">
+      <w:ins w:id="919" w:author="Екатерина Луткова" w:date="2016-04-01T18:01:00Z">
         <w:r>
           <w:rPr>
             <w:lang w:eastAsia="ru-RU"/>
@@ -34698,14 +34731,14 @@
           <w:lang w:eastAsia="ru-RU"/>
         </w:rPr>
       </w:pPr>
-      <w:bookmarkStart w:id="919" w:name="_Toc446599523"/>
+      <w:bookmarkStart w:id="920" w:name="_Toc446599523"/>
       <w:r>
         <w:rPr>
           <w:lang w:eastAsia="ru-RU"/>
         </w:rPr>
         <w:t>4.6.2  Учет прямых затрат на наряд</w:t>
       </w:r>
-      <w:bookmarkEnd w:id="919"/>
+      <w:bookmarkEnd w:id="920"/>
     </w:p>
     <w:p>
       <w:pPr>
@@ -34925,7 +34958,7 @@
         </w:rPr>
         <w:t xml:space="preserve">Отчет формируется </w:t>
       </w:r>
-      <w:del w:id="920" w:author="Екатерина Луткова" w:date="2016-04-01T18:01:00Z">
+      <w:del w:id="921" w:author="Екатерина Луткова" w:date="2016-04-01T18:01:00Z">
         <w:r>
           <w:rPr>
             <w:lang w:eastAsia="ru-RU"/>
@@ -34933,7 +34966,7 @@
           <w:delText>на текущую дату текущего месяца, на любой месяц (выбор), на текущий год на текущую дату.</w:delText>
         </w:r>
       </w:del>
-      <w:ins w:id="921" w:author="Екатерина Луткова" w:date="2016-04-01T18:01:00Z">
+      <w:ins w:id="922" w:author="Екатерина Луткова" w:date="2016-04-01T18:01:00Z">
         <w:r>
           <w:rPr>
             <w:lang w:eastAsia="ru-RU"/>
@@ -34964,14 +34997,14 @@
           <w:lang w:eastAsia="ru-RU"/>
         </w:rPr>
       </w:pPr>
-      <w:bookmarkStart w:id="922" w:name="_Toc446599524"/>
+      <w:bookmarkStart w:id="923" w:name="_Toc446599524"/>
       <w:r>
         <w:rPr>
           <w:lang w:eastAsia="ru-RU"/>
         </w:rPr>
         <w:t>Модуль «Отгрузка»</w:t>
       </w:r>
-      <w:bookmarkEnd w:id="922"/>
+      <w:bookmarkEnd w:id="923"/>
     </w:p>
     <w:p>
       <w:pPr>
@@ -35337,14 +35370,14 @@
           <w:lang w:eastAsia="ru-RU"/>
         </w:rPr>
       </w:pPr>
-      <w:bookmarkStart w:id="923" w:name="_Toc446599525"/>
+      <w:bookmarkStart w:id="924" w:name="_Toc446599525"/>
       <w:r>
         <w:rPr>
           <w:lang w:eastAsia="ru-RU"/>
         </w:rPr>
         <w:t>1 ТТН</w:t>
       </w:r>
-      <w:bookmarkEnd w:id="923"/>
+      <w:bookmarkEnd w:id="924"/>
     </w:p>
     <w:p>
       <w:pPr>
@@ -35576,7 +35609,7 @@
           <w:lang w:eastAsia="ru-RU"/>
         </w:rPr>
       </w:pPr>
-      <w:bookmarkStart w:id="924" w:name="_Toc446599526"/>
+      <w:bookmarkStart w:id="925" w:name="_Toc446599526"/>
       <w:r>
         <w:rPr>
           <w:lang w:eastAsia="ru-RU"/>
@@ -35589,7 +35622,7 @@
         </w:rPr>
         <w:t>.7.2 Торговая накладная</w:t>
       </w:r>
-      <w:bookmarkEnd w:id="924"/>
+      <w:bookmarkEnd w:id="925"/>
     </w:p>
     <w:p>
       <w:pPr>
@@ -35623,14 +35656,14 @@
           <w:lang w:eastAsia="ru-RU"/>
         </w:rPr>
       </w:pPr>
-      <w:bookmarkStart w:id="925" w:name="_Toc446599527"/>
+      <w:bookmarkStart w:id="926" w:name="_Toc446599527"/>
       <w:r>
         <w:rPr>
           <w:lang w:eastAsia="ru-RU"/>
         </w:rPr>
         <w:t>4.7.3 Счет-фактура</w:t>
       </w:r>
-      <w:bookmarkEnd w:id="925"/>
+      <w:bookmarkEnd w:id="926"/>
     </w:p>
     <w:p>
       <w:pPr>
@@ -35664,14 +35697,14 @@
           <w:lang w:eastAsia="ru-RU"/>
         </w:rPr>
       </w:pPr>
-      <w:bookmarkStart w:id="926" w:name="_Toc446599528"/>
+      <w:bookmarkStart w:id="927" w:name="_Toc446599528"/>
       <w:r>
         <w:rPr>
           <w:lang w:eastAsia="ru-RU"/>
         </w:rPr>
         <w:t>4.7.4 Товарно-транспортная накладная</w:t>
       </w:r>
-      <w:bookmarkEnd w:id="926"/>
+      <w:bookmarkEnd w:id="927"/>
     </w:p>
     <w:p>
       <w:pPr>
@@ -35705,14 +35738,14 @@
           <w:lang w:eastAsia="ru-RU"/>
         </w:rPr>
       </w:pPr>
-      <w:bookmarkStart w:id="927" w:name="_Toc446599529"/>
+      <w:bookmarkStart w:id="928" w:name="_Toc446599529"/>
       <w:r>
         <w:rPr>
           <w:lang w:eastAsia="ru-RU"/>
         </w:rPr>
         <w:t>4.7.5 Паспорт</w:t>
       </w:r>
-      <w:bookmarkEnd w:id="927"/>
+      <w:bookmarkEnd w:id="928"/>
     </w:p>
     <w:p>
       <w:pPr>
@@ -35744,14 +35777,14 @@
           <w:lang w:eastAsia="ru-RU"/>
         </w:rPr>
       </w:pPr>
-      <w:bookmarkStart w:id="928" w:name="_Toc446599530"/>
+      <w:bookmarkStart w:id="929" w:name="_Toc446599530"/>
       <w:r>
         <w:rPr>
           <w:lang w:eastAsia="ru-RU"/>
         </w:rPr>
         <w:t>4.7.7 Учет прямых затрат на отгрузку</w:t>
       </w:r>
-      <w:bookmarkEnd w:id="928"/>
+      <w:bookmarkEnd w:id="929"/>
     </w:p>
     <w:p>
       <w:pPr>
@@ -35971,7 +36004,7 @@
         </w:rPr>
         <w:t xml:space="preserve">Отчет формируется </w:t>
       </w:r>
-      <w:del w:id="929" w:author="Екатерина Луткова" w:date="2016-04-01T18:02:00Z">
+      <w:del w:id="930" w:author="Екатерина Луткова" w:date="2016-04-01T18:02:00Z">
         <w:r>
           <w:rPr>
             <w:lang w:eastAsia="ru-RU"/>
@@ -35979,7 +36012,7 @@
           <w:delText>на текущую дату текущего месяца, на любой месяц (выбор), на текущий год на текущую дату.</w:delText>
         </w:r>
       </w:del>
-      <w:ins w:id="930" w:author="Екатерина Луткова" w:date="2016-04-01T18:02:00Z">
+      <w:ins w:id="931" w:author="Екатерина Луткова" w:date="2016-04-01T18:02:00Z">
         <w:r>
           <w:rPr>
             <w:lang w:eastAsia="ru-RU"/>
@@ -36004,7 +36037,7 @@
         <w:spacing w:before="100" w:beforeAutospacing="1" w:after="100" w:afterAutospacing="1" w:line="360" w:lineRule="auto"/>
         <w:jc w:val="both"/>
       </w:pPr>
-      <w:bookmarkStart w:id="931" w:name="_Toc446599531"/>
+      <w:bookmarkStart w:id="932" w:name="_Toc446599531"/>
       <w:r>
         <w:rPr>
           <w:lang w:eastAsia="ru-RU"/>
@@ -36014,7 +36047,7 @@
       <w:r>
         <w:t>Журнал обрезки облоя</w:t>
       </w:r>
-      <w:bookmarkEnd w:id="931"/>
+      <w:bookmarkEnd w:id="932"/>
       <w:r>
         <w:t xml:space="preserve"> </w:t>
       </w:r>
@@ -36980,11 +37013,11 @@
         <w:pStyle w:val="3"/>
         <w:ind w:firstLine="708"/>
       </w:pPr>
-      <w:bookmarkStart w:id="932" w:name="_Toc446599532"/>
+      <w:bookmarkStart w:id="933" w:name="_Toc446599532"/>
       <w:r>
         <w:t>4.8.1 Реестр брака</w:t>
       </w:r>
-      <w:bookmarkEnd w:id="932"/>
+      <w:bookmarkEnd w:id="933"/>
       <w:r>
         <w:t xml:space="preserve"> </w:t>
       </w:r>
@@ -36993,7 +37026,7 @@
       <w:pPr>
         <w:jc w:val="both"/>
         <w:rPr>
-          <w:ins w:id="933" w:author="Екатерина Луткова" w:date="2016-04-01T18:04:00Z"/>
+          <w:ins w:id="934" w:author="Екатерина Луткова" w:date="2016-04-01T18:04:00Z"/>
         </w:rPr>
       </w:pPr>
       <w:r>
@@ -37005,7 +37038,7 @@
       <w:pPr>
         <w:jc w:val="both"/>
       </w:pPr>
-      <w:ins w:id="934" w:author="Екатерина Луткова" w:date="2016-04-01T18:04:00Z">
+      <w:ins w:id="935" w:author="Екатерина Луткова" w:date="2016-04-01T18:04:00Z">
         <w:r>
           <w:tab/>
           <w:t>Реестр выводится по всем исполнителям, а так же есть возможность выбора конкретного исполнителя.</w:t>
@@ -37016,7 +37049,7 @@
       <w:pPr>
         <w:jc w:val="both"/>
         <w:rPr>
-          <w:ins w:id="935" w:author="Екатерина Луткова" w:date="2016-04-01T18:05:00Z"/>
+          <w:ins w:id="936" w:author="Екатерина Луткова" w:date="2016-04-01T18:05:00Z"/>
         </w:rPr>
       </w:pPr>
       <w:r>
@@ -37038,13 +37071,13 @@
           <w:numId w:val="38"/>
         </w:numPr>
         <w:jc w:val="both"/>
-        <w:pPrChange w:id="936" w:author="Екатерина Луткова" w:date="2016-04-01T18:05:00Z">
+        <w:pPrChange w:id="937" w:author="Екатерина Луткова" w:date="2016-04-01T18:05:00Z">
           <w:pPr>
             <w:jc w:val="both"/>
           </w:pPr>
         </w:pPrChange>
       </w:pPr>
-      <w:ins w:id="937" w:author="Екатерина Луткова" w:date="2016-04-01T18:05:00Z">
+      <w:ins w:id="938" w:author="Екатерина Луткова" w:date="2016-04-01T18:05:00Z">
         <w:r>
           <w:t>заявка;</w:t>
         </w:r>
@@ -37082,7 +37115,7 @@
         </w:numPr>
         <w:jc w:val="both"/>
         <w:rPr>
-          <w:ins w:id="938" w:author="Екатерина Луткова" w:date="2016-04-01T18:06:00Z"/>
+          <w:ins w:id="939" w:author="Екатерина Луткова" w:date="2016-04-01T18:06:00Z"/>
         </w:rPr>
       </w:pPr>
       <w:r>
@@ -37097,10 +37130,10 @@
         </w:numPr>
         <w:jc w:val="both"/>
         <w:rPr>
-          <w:ins w:id="939" w:author="Екатерина Луткова" w:date="2016-04-01T18:05:00Z"/>
-        </w:rPr>
-      </w:pPr>
-      <w:ins w:id="940" w:author="Екатерина Луткова" w:date="2016-04-01T18:06:00Z">
+          <w:ins w:id="940" w:author="Екатерина Луткова" w:date="2016-04-01T18:05:00Z"/>
+        </w:rPr>
+      </w:pPr>
+      <w:ins w:id="941" w:author="Екатерина Луткова" w:date="2016-04-01T18:06:00Z">
         <w:r>
           <w:t>материал;</w:t>
         </w:r>
@@ -37114,16 +37147,16 @@
         </w:numPr>
         <w:jc w:val="both"/>
         <w:rPr>
-          <w:ins w:id="941" w:author="Екатерина Луткова" w:date="2016-04-01T18:06:00Z"/>
-        </w:rPr>
-      </w:pPr>
-      <w:ins w:id="942" w:author="Екатерина Луткова" w:date="2016-04-01T18:05:00Z">
+          <w:ins w:id="942" w:author="Екатерина Луткова" w:date="2016-04-01T18:06:00Z"/>
+        </w:rPr>
+      </w:pPr>
+      <w:ins w:id="943" w:author="Екатерина Луткова" w:date="2016-04-01T18:05:00Z">
         <w:r>
           <w:t>убыток по материалу, кг (вес детали по черт</w:t>
         </w:r>
       </w:ins>
       <w:proofErr w:type="gramStart"/>
-      <w:ins w:id="943" w:author="Екатерина Луткова" w:date="2016-04-01T18:06:00Z">
+      <w:ins w:id="944" w:author="Екатерина Луткова" w:date="2016-04-01T18:06:00Z">
         <w:r>
           <w:t>.</w:t>
         </w:r>
@@ -37140,12 +37173,12 @@
           <w:t>з модуля «Чертежи»</w:t>
         </w:r>
       </w:ins>
-      <w:ins w:id="944" w:author="Екатерина Луткова" w:date="2016-04-01T18:08:00Z">
+      <w:ins w:id="945" w:author="Екатерина Луткова" w:date="2016-04-01T18:08:00Z">
         <w:r>
           <w:t xml:space="preserve"> </w:t>
         </w:r>
       </w:ins>
-      <w:ins w:id="945" w:author="Екатерина Луткова" w:date="2016-04-01T18:06:00Z">
+      <w:ins w:id="946" w:author="Екатерина Луткова" w:date="2016-04-01T18:06:00Z">
         <w:r>
           <w:t xml:space="preserve"> * </w:t>
         </w:r>
@@ -37162,10 +37195,10 @@
         </w:numPr>
         <w:jc w:val="both"/>
         <w:rPr>
-          <w:ins w:id="946" w:author="Екатерина Луткова" w:date="2016-04-01T18:09:00Z"/>
-        </w:rPr>
-      </w:pPr>
-      <w:ins w:id="947" w:author="Екатерина Луткова" w:date="2016-04-01T18:06:00Z">
+          <w:ins w:id="947" w:author="Екатерина Луткова" w:date="2016-04-01T18:09:00Z"/>
+        </w:rPr>
+      </w:pPr>
+      <w:ins w:id="948" w:author="Екатерина Луткова" w:date="2016-04-01T18:06:00Z">
         <w:r>
           <w:t xml:space="preserve">убыток материала, </w:t>
         </w:r>
@@ -37178,17 +37211,17 @@
           <w:t xml:space="preserve"> (цена материала из справочника </w:t>
         </w:r>
       </w:ins>
-      <w:ins w:id="948" w:author="Екатерина Луткова" w:date="2016-04-01T18:07:00Z">
+      <w:ins w:id="949" w:author="Екатерина Луткова" w:date="2016-04-01T18:07:00Z">
         <w:r>
           <w:t xml:space="preserve">«Материалы» </w:t>
         </w:r>
       </w:ins>
-      <w:ins w:id="949" w:author="Екатерина Луткова" w:date="2016-04-01T18:09:00Z">
+      <w:ins w:id="950" w:author="Екатерина Луткова" w:date="2016-04-01T18:09:00Z">
         <w:r>
           <w:t>*</w:t>
         </w:r>
       </w:ins>
-      <w:ins w:id="950" w:author="Екатерина Луткова" w:date="2016-04-01T18:07:00Z">
+      <w:ins w:id="951" w:author="Екатерина Луткова" w:date="2016-04-01T18:07:00Z">
         <w:r>
           <w:t xml:space="preserve"> умножается вес детали по черт</w:t>
         </w:r>
@@ -37198,7 +37231,7 @@
         </w:r>
       </w:ins>
       <w:proofErr w:type="gramEnd"/>
-      <w:ins w:id="951" w:author="Екатерина Луткова" w:date="2016-04-01T18:08:00Z">
+      <w:ins w:id="952" w:author="Екатерина Луткова" w:date="2016-04-01T18:08:00Z">
         <w:r>
           <w:t xml:space="preserve">* </w:t>
         </w:r>
@@ -37220,20 +37253,20 @@
         </w:numPr>
         <w:jc w:val="both"/>
         <w:rPr>
-          <w:ins w:id="952" w:author="Екатерина Луткова" w:date="2016-04-01T18:09:00Z"/>
-        </w:rPr>
-      </w:pPr>
-      <w:ins w:id="953" w:author="Екатерина Луткова" w:date="2016-04-01T18:09:00Z">
+          <w:ins w:id="953" w:author="Екатерина Луткова" w:date="2016-04-01T18:09:00Z"/>
+        </w:rPr>
+      </w:pPr>
+      <w:ins w:id="954" w:author="Екатерина Луткова" w:date="2016-04-01T18:09:00Z">
         <w:r>
           <w:t>прямые затраты</w:t>
         </w:r>
       </w:ins>
-      <w:ins w:id="954" w:author="Екатерина Луткова" w:date="2016-04-01T18:10:00Z">
+      <w:ins w:id="955" w:author="Екатерина Луткова" w:date="2016-04-01T18:10:00Z">
         <w:r>
           <w:t xml:space="preserve"> (берутся из плановой калькуляции)</w:t>
         </w:r>
       </w:ins>
-      <w:ins w:id="955" w:author="Екатерина Луткова" w:date="2016-04-01T18:09:00Z">
+      <w:ins w:id="956" w:author="Екатерина Луткова" w:date="2016-04-01T18:09:00Z">
         <w:r>
           <w:t>:</w:t>
         </w:r>
@@ -37244,9 +37277,9 @@
         <w:ind w:left="1416"/>
         <w:jc w:val="both"/>
         <w:rPr>
-          <w:ins w:id="956" w:author="Екатерина Луткова" w:date="2016-04-01T18:10:00Z"/>
-        </w:rPr>
-        <w:pPrChange w:id="957" w:author="Екатерина Луткова" w:date="2016-04-01T18:09:00Z">
+          <w:ins w:id="957" w:author="Екатерина Луткова" w:date="2016-04-01T18:10:00Z"/>
+        </w:rPr>
+        <w:pPrChange w:id="958" w:author="Екатерина Луткова" w:date="2016-04-01T18:09:00Z">
           <w:pPr>
             <w:numPr>
               <w:numId w:val="28"/>
@@ -37256,12 +37289,12 @@
           </w:pPr>
         </w:pPrChange>
       </w:pPr>
-      <w:ins w:id="958" w:author="Екатерина Луткова" w:date="2016-04-01T18:09:00Z">
+      <w:ins w:id="959" w:author="Екатерина Луткова" w:date="2016-04-01T18:09:00Z">
         <w:r>
           <w:t>- транспортные</w:t>
         </w:r>
       </w:ins>
-      <w:ins w:id="959" w:author="Екатерина Луткова" w:date="2016-04-01T18:10:00Z">
+      <w:ins w:id="960" w:author="Екатерина Луткова" w:date="2016-04-01T18:10:00Z">
         <w:r>
           <w:t>, руб.;</w:t>
         </w:r>
@@ -37272,9 +37305,9 @@
         <w:ind w:left="1416"/>
         <w:jc w:val="both"/>
         <w:rPr>
-          <w:ins w:id="960" w:author="Екатерина Луткова" w:date="2016-04-01T18:10:00Z"/>
-        </w:rPr>
-        <w:pPrChange w:id="961" w:author="Екатерина Луткова" w:date="2016-04-01T18:09:00Z">
+          <w:ins w:id="961" w:author="Екатерина Луткова" w:date="2016-04-01T18:10:00Z"/>
+        </w:rPr>
+        <w:pPrChange w:id="962" w:author="Екатерина Луткова" w:date="2016-04-01T18:09:00Z">
           <w:pPr>
             <w:numPr>
               <w:numId w:val="28"/>
@@ -37284,7 +37317,7 @@
           </w:pPr>
         </w:pPrChange>
       </w:pPr>
-      <w:ins w:id="962" w:author="Екатерина Луткова" w:date="2016-04-01T18:10:00Z">
+      <w:ins w:id="963" w:author="Екатерина Луткова" w:date="2016-04-01T18:10:00Z">
         <w:r>
           <w:t>- основная заработная плата, руб.;</w:t>
         </w:r>
@@ -37295,9 +37328,9 @@
         <w:ind w:left="1416"/>
         <w:jc w:val="both"/>
         <w:rPr>
-          <w:ins w:id="963" w:author="Екатерина Луткова" w:date="2016-04-01T18:10:00Z"/>
-        </w:rPr>
-        <w:pPrChange w:id="964" w:author="Екатерина Луткова" w:date="2016-04-01T18:09:00Z">
+          <w:ins w:id="964" w:author="Екатерина Луткова" w:date="2016-04-01T18:10:00Z"/>
+        </w:rPr>
+        <w:pPrChange w:id="965" w:author="Екатерина Луткова" w:date="2016-04-01T18:09:00Z">
           <w:pPr>
             <w:numPr>
               <w:numId w:val="28"/>
@@ -37307,12 +37340,12 @@
           </w:pPr>
         </w:pPrChange>
       </w:pPr>
-      <w:ins w:id="965" w:author="Екатерина Луткова" w:date="2016-04-01T18:11:00Z">
+      <w:ins w:id="966" w:author="Екатерина Луткова" w:date="2016-04-01T18:11:00Z">
         <w:r>
           <w:t xml:space="preserve">- </w:t>
         </w:r>
       </w:ins>
-      <w:ins w:id="966" w:author="Екатерина Луткова" w:date="2016-04-01T18:10:00Z">
+      <w:ins w:id="967" w:author="Екатерина Луткова" w:date="2016-04-01T18:10:00Z">
         <w:r>
           <w:t xml:space="preserve">дополнительная </w:t>
         </w:r>
@@ -37331,9 +37364,9 @@
         <w:ind w:left="1416"/>
         <w:jc w:val="both"/>
         <w:rPr>
-          <w:ins w:id="967" w:author="Екатерина Луткова" w:date="2016-04-01T18:11:00Z"/>
-        </w:rPr>
-        <w:pPrChange w:id="968" w:author="Екатерина Луткова" w:date="2016-04-01T18:09:00Z">
+          <w:ins w:id="968" w:author="Екатерина Луткова" w:date="2016-04-01T18:11:00Z"/>
+        </w:rPr>
+        <w:pPrChange w:id="969" w:author="Екатерина Луткова" w:date="2016-04-01T18:09:00Z">
           <w:pPr>
             <w:numPr>
               <w:numId w:val="28"/>
@@ -37343,7 +37376,7 @@
           </w:pPr>
         </w:pPrChange>
       </w:pPr>
-      <w:ins w:id="969" w:author="Екатерина Луткова" w:date="2016-04-01T18:11:00Z">
+      <w:ins w:id="970" w:author="Екатерина Луткова" w:date="2016-04-01T18:11:00Z">
         <w:r>
           <w:t>- отчисления ЕСН, руб.;</w:t>
         </w:r>
@@ -37354,9 +37387,9 @@
         <w:ind w:left="1416"/>
         <w:jc w:val="both"/>
         <w:rPr>
-          <w:ins w:id="970" w:author="Екатерина Луткова" w:date="2016-04-01T18:11:00Z"/>
-        </w:rPr>
-        <w:pPrChange w:id="971" w:author="Екатерина Луткова" w:date="2016-04-01T18:09:00Z">
+          <w:ins w:id="971" w:author="Екатерина Луткова" w:date="2016-04-01T18:11:00Z"/>
+        </w:rPr>
+        <w:pPrChange w:id="972" w:author="Екатерина Луткова" w:date="2016-04-01T18:09:00Z">
           <w:pPr>
             <w:numPr>
               <w:numId w:val="28"/>
@@ -37366,7 +37399,7 @@
           </w:pPr>
         </w:pPrChange>
       </w:pPr>
-      <w:ins w:id="972" w:author="Екатерина Луткова" w:date="2016-04-01T18:11:00Z">
+      <w:ins w:id="973" w:author="Екатерина Луткова" w:date="2016-04-01T18:11:00Z">
         <w:r>
           <w:t>- электроэнергия для формовых, руб.;</w:t>
         </w:r>
@@ -37376,7 +37409,7 @@
       <w:pPr>
         <w:ind w:left="1416"/>
         <w:jc w:val="both"/>
-        <w:pPrChange w:id="973" w:author="Екатерина Луткова" w:date="2016-04-01T18:11:00Z">
+        <w:pPrChange w:id="974" w:author="Екатерина Луткова" w:date="2016-04-01T18:11:00Z">
           <w:pPr>
             <w:numPr>
               <w:numId w:val="28"/>
@@ -37386,7 +37419,7 @@
           </w:pPr>
         </w:pPrChange>
       </w:pPr>
-      <w:ins w:id="974" w:author="Екатерина Луткова" w:date="2016-04-01T18:11:00Z">
+      <w:ins w:id="975" w:author="Екатерина Луткова" w:date="2016-04-01T18:11:00Z">
         <w:r>
           <w:t>- электроэнергия прочая, руб.</w:t>
         </w:r>
@@ -37400,10 +37433,10 @@
         </w:numPr>
         <w:jc w:val="both"/>
         <w:rPr>
-          <w:del w:id="975" w:author="Екатерина Луткова" w:date="2016-04-01T18:12:00Z"/>
-        </w:rPr>
-      </w:pPr>
-      <w:del w:id="976" w:author="Екатерина Луткова" w:date="2016-04-01T18:12:00Z">
+          <w:del w:id="976" w:author="Екатерина Луткова" w:date="2016-04-01T18:12:00Z"/>
+        </w:rPr>
+      </w:pPr>
+      <w:del w:id="977" w:author="Екатерина Луткова" w:date="2016-04-01T18:12:00Z">
         <w:r>
           <w:delText>сырье и материалы</w:delText>
         </w:r>
@@ -37423,10 +37456,10 @@
         </w:numPr>
         <w:jc w:val="both"/>
         <w:rPr>
-          <w:del w:id="977" w:author="Екатерина Луткова" w:date="2016-04-01T18:12:00Z"/>
-        </w:rPr>
-      </w:pPr>
-      <w:del w:id="978" w:author="Екатерина Луткова" w:date="2016-04-01T18:12:00Z">
+          <w:del w:id="978" w:author="Екатерина Луткова" w:date="2016-04-01T18:12:00Z"/>
+        </w:rPr>
+      </w:pPr>
+      <w:del w:id="979" w:author="Екатерина Луткова" w:date="2016-04-01T18:12:00Z">
         <w:r>
           <w:delText>транспортные (сумма);</w:delText>
         </w:r>
@@ -37440,10 +37473,10 @@
         </w:numPr>
         <w:jc w:val="both"/>
         <w:rPr>
-          <w:del w:id="979" w:author="Екатерина Луткова" w:date="2016-04-01T18:12:00Z"/>
-        </w:rPr>
-      </w:pPr>
-      <w:del w:id="980" w:author="Екатерина Луткова" w:date="2016-04-01T18:12:00Z">
+          <w:del w:id="980" w:author="Екатерина Луткова" w:date="2016-04-01T18:12:00Z"/>
+        </w:rPr>
+      </w:pPr>
+      <w:del w:id="981" w:author="Екатерина Луткова" w:date="2016-04-01T18:12:00Z">
         <w:r>
           <w:delText>основная зарплата</w:delText>
         </w:r>
@@ -37463,10 +37496,10 @@
         </w:numPr>
         <w:jc w:val="both"/>
         <w:rPr>
-          <w:del w:id="981" w:author="Екатерина Луткова" w:date="2016-04-01T18:12:00Z"/>
-        </w:rPr>
-      </w:pPr>
-      <w:del w:id="982" w:author="Екатерина Луткова" w:date="2016-04-01T18:12:00Z">
+          <w:del w:id="982" w:author="Екатерина Луткова" w:date="2016-04-01T18:12:00Z"/>
+        </w:rPr>
+      </w:pPr>
+      <w:del w:id="983" w:author="Екатерина Луткова" w:date="2016-04-01T18:12:00Z">
         <w:r>
           <w:delText>дополнительная зарплата(сумма);</w:delText>
         </w:r>
@@ -37480,10 +37513,10 @@
         </w:numPr>
         <w:jc w:val="both"/>
         <w:rPr>
-          <w:del w:id="983" w:author="Екатерина Луткова" w:date="2016-04-01T18:12:00Z"/>
-        </w:rPr>
-      </w:pPr>
-      <w:del w:id="984" w:author="Екатерина Луткова" w:date="2016-04-01T18:12:00Z">
+          <w:del w:id="984" w:author="Екатерина Луткова" w:date="2016-04-01T18:12:00Z"/>
+        </w:rPr>
+      </w:pPr>
+      <w:del w:id="985" w:author="Екатерина Луткова" w:date="2016-04-01T18:12:00Z">
         <w:r>
           <w:delText>отчисления ЕСН(сумма);</w:delText>
         </w:r>
@@ -37497,10 +37530,10 @@
         </w:numPr>
         <w:jc w:val="both"/>
         <w:rPr>
-          <w:del w:id="985" w:author="Екатерина Луткова" w:date="2016-04-01T18:12:00Z"/>
-        </w:rPr>
-      </w:pPr>
-      <w:del w:id="986" w:author="Екатерина Луткова" w:date="2016-04-01T18:12:00Z">
+          <w:del w:id="986" w:author="Екатерина Луткова" w:date="2016-04-01T18:12:00Z"/>
+        </w:rPr>
+      </w:pPr>
+      <w:del w:id="987" w:author="Екатерина Луткова" w:date="2016-04-01T18:12:00Z">
         <w:r>
           <w:delText>общецеховые(сумма);</w:delText>
         </w:r>
@@ -37514,10 +37547,10 @@
         </w:numPr>
         <w:jc w:val="both"/>
         <w:rPr>
-          <w:del w:id="987" w:author="Екатерина Луткова" w:date="2016-04-01T18:12:00Z"/>
-        </w:rPr>
-      </w:pPr>
-      <w:del w:id="988" w:author="Екатерина Луткова" w:date="2016-04-01T18:12:00Z">
+          <w:del w:id="988" w:author="Екатерина Луткова" w:date="2016-04-01T18:12:00Z"/>
+        </w:rPr>
+      </w:pPr>
+      <w:del w:id="989" w:author="Екатерина Луткова" w:date="2016-04-01T18:12:00Z">
         <w:r>
           <w:delText>общепроизводственные(сумма);</w:delText>
         </w:r>
@@ -37531,10 +37564,10 @@
         </w:numPr>
         <w:jc w:val="both"/>
         <w:rPr>
-          <w:del w:id="989" w:author="Екатерина Луткова" w:date="2016-04-01T18:12:00Z"/>
-        </w:rPr>
-      </w:pPr>
-      <w:del w:id="990" w:author="Екатерина Луткова" w:date="2016-04-01T18:12:00Z">
+          <w:del w:id="990" w:author="Екатерина Луткова" w:date="2016-04-01T18:12:00Z"/>
+        </w:rPr>
+      </w:pPr>
+      <w:del w:id="991" w:author="Екатерина Луткова" w:date="2016-04-01T18:12:00Z">
         <w:r>
           <w:delText>электроэнергия для формовых(сумма);</w:delText>
         </w:r>
@@ -37548,10 +37581,10 @@
         </w:numPr>
         <w:jc w:val="both"/>
         <w:rPr>
-          <w:del w:id="991" w:author="Екатерина Луткова" w:date="2016-04-01T18:12:00Z"/>
-        </w:rPr>
-      </w:pPr>
-      <w:del w:id="992" w:author="Екатерина Луткова" w:date="2016-04-01T18:12:00Z">
+          <w:del w:id="992" w:author="Екатерина Луткова" w:date="2016-04-01T18:12:00Z"/>
+        </w:rPr>
+      </w:pPr>
+      <w:del w:id="993" w:author="Екатерина Луткова" w:date="2016-04-01T18:12:00Z">
         <w:r>
           <w:delText>электроэнергия прочая(сумма);</w:delText>
         </w:r>
@@ -37565,10 +37598,10 @@
         </w:numPr>
         <w:jc w:val="both"/>
         <w:rPr>
-          <w:del w:id="993" w:author="Екатерина Луткова" w:date="2016-04-01T18:12:00Z"/>
-        </w:rPr>
-      </w:pPr>
-      <w:del w:id="994" w:author="Екатерина Луткова" w:date="2016-04-01T18:12:00Z">
+          <w:del w:id="994" w:author="Екатерина Луткова" w:date="2016-04-01T18:12:00Z"/>
+        </w:rPr>
+      </w:pPr>
+      <w:del w:id="995" w:author="Екатерина Луткова" w:date="2016-04-01T18:12:00Z">
         <w:r>
           <w:delText>непредвиденные(сумма);</w:delText>
         </w:r>
@@ -37582,10 +37615,10 @@
         </w:numPr>
         <w:jc w:val="both"/>
         <w:rPr>
-          <w:del w:id="995" w:author="Екатерина Луткова" w:date="2016-04-01T18:12:00Z"/>
-        </w:rPr>
-      </w:pPr>
-      <w:del w:id="996" w:author="Екатерина Луткова" w:date="2016-04-01T18:12:00Z">
+          <w:del w:id="996" w:author="Екатерина Луткова" w:date="2016-04-01T18:12:00Z"/>
+        </w:rPr>
+      </w:pPr>
+      <w:del w:id="997" w:author="Екатерина Луткова" w:date="2016-04-01T18:12:00Z">
         <w:r>
           <w:delText>себестоимость(сумма);</w:delText>
         </w:r>
@@ -37599,10 +37632,10 @@
         </w:numPr>
         <w:jc w:val="both"/>
         <w:rPr>
-          <w:del w:id="997" w:author="Екатерина Луткова" w:date="2016-04-01T18:12:00Z"/>
-        </w:rPr>
-      </w:pPr>
-      <w:del w:id="998" w:author="Екатерина Луткова" w:date="2016-04-01T18:12:00Z">
+          <w:del w:id="998" w:author="Екатерина Луткова" w:date="2016-04-01T18:12:00Z"/>
+        </w:rPr>
+      </w:pPr>
+      <w:del w:id="999" w:author="Екатерина Луткова" w:date="2016-04-01T18:12:00Z">
         <w:r>
           <w:lastRenderedPageBreak/>
           <w:delText>цена(сумма);</w:delText>
@@ -37617,10 +37650,10 @@
         </w:numPr>
         <w:jc w:val="both"/>
         <w:rPr>
-          <w:del w:id="999" w:author="Екатерина Луткова" w:date="2016-04-01T18:12:00Z"/>
-        </w:rPr>
-      </w:pPr>
-      <w:del w:id="1000" w:author="Екатерина Луткова" w:date="2016-04-01T18:12:00Z">
+          <w:del w:id="1000" w:author="Екатерина Луткова" w:date="2016-04-01T18:12:00Z"/>
+        </w:rPr>
+      </w:pPr>
+      <w:del w:id="1001" w:author="Екатерина Луткова" w:date="2016-04-01T18:12:00Z">
         <w:r>
           <w:delText>НДС;</w:delText>
         </w:r>
@@ -37634,10 +37667,10 @@
         </w:numPr>
         <w:jc w:val="both"/>
         <w:rPr>
-          <w:del w:id="1001" w:author="Екатерина Луткова" w:date="2016-04-01T18:12:00Z"/>
-        </w:rPr>
-      </w:pPr>
-      <w:del w:id="1002" w:author="Екатерина Луткова" w:date="2016-04-01T18:12:00Z">
+          <w:del w:id="1002" w:author="Екатерина Луткова" w:date="2016-04-01T18:12:00Z"/>
+        </w:rPr>
+      </w:pPr>
+      <w:del w:id="1003" w:author="Екатерина Луткова" w:date="2016-04-01T18:12:00Z">
         <w:r>
           <w:delText>сумма ( количество брака*цену с НДС).</w:delText>
         </w:r>
@@ -37649,11 +37682,11 @@
         <w:spacing w:before="100" w:beforeAutospacing="1" w:after="100" w:afterAutospacing="1" w:line="360" w:lineRule="auto"/>
         <w:jc w:val="both"/>
       </w:pPr>
-      <w:bookmarkStart w:id="1003" w:name="_Toc446599533"/>
+      <w:bookmarkStart w:id="1004" w:name="_Toc446599533"/>
       <w:r>
         <w:t>4.9 Журнал прихода материалов</w:t>
       </w:r>
-      <w:bookmarkEnd w:id="1003"/>
+      <w:bookmarkEnd w:id="1004"/>
     </w:p>
     <w:p>
       <w:pPr>
@@ -38573,9 +38606,9 @@
     <w:p>
       <w:pPr>
         <w:rPr>
-          <w:ins w:id="1004" w:author="Екатерина Луткова" w:date="2016-04-01T18:12:00Z"/>
-        </w:rPr>
-        <w:pPrChange w:id="1005" w:author="Екатерина Луткова" w:date="2016-04-01T18:12:00Z">
+          <w:ins w:id="1005" w:author="Екатерина Луткова" w:date="2016-04-01T18:12:00Z"/>
+        </w:rPr>
+        <w:pPrChange w:id="1006" w:author="Екатерина Луткова" w:date="2016-04-01T18:12:00Z">
           <w:pPr>
             <w:pStyle w:val="2"/>
             <w:numPr>
@@ -38588,15 +38621,15 @@
           </w:pPr>
         </w:pPrChange>
       </w:pPr>
-      <w:bookmarkStart w:id="1006" w:name="_Toc446599534"/>
+      <w:bookmarkStart w:id="1007" w:name="_Toc446599534"/>
     </w:p>
     <w:p>
       <w:pPr>
         <w:ind w:firstLine="708"/>
         <w:rPr>
-          <w:ins w:id="1007" w:author="Екатерина Луткова" w:date="2016-04-01T18:12:00Z"/>
-        </w:rPr>
-        <w:pPrChange w:id="1008" w:author="Екатерина Луткова" w:date="2016-04-01T18:15:00Z">
+          <w:ins w:id="1008" w:author="Екатерина Луткова" w:date="2016-04-01T18:12:00Z"/>
+        </w:rPr>
+        <w:pPrChange w:id="1009" w:author="Екатерина Луткова" w:date="2016-04-01T18:15:00Z">
           <w:pPr>
             <w:pStyle w:val="2"/>
             <w:numPr>
@@ -38609,22 +38642,22 @@
           </w:pPr>
         </w:pPrChange>
       </w:pPr>
-      <w:ins w:id="1009" w:author="Екатерина Луткова" w:date="2016-04-01T18:12:00Z">
+      <w:ins w:id="1010" w:author="Екатерина Луткова" w:date="2016-04-01T18:12:00Z">
         <w:r>
           <w:t xml:space="preserve">Предусмотреть формирование отчета по </w:t>
         </w:r>
       </w:ins>
-      <w:ins w:id="1010" w:author="Екатерина Луткова" w:date="2016-04-01T18:13:00Z">
+      <w:ins w:id="1011" w:author="Екатерина Луткова" w:date="2016-04-01T18:13:00Z">
         <w:r>
           <w:t xml:space="preserve">приходу конкретного </w:t>
         </w:r>
       </w:ins>
-      <w:ins w:id="1011" w:author="Екатерина Луткова" w:date="2016-04-01T18:12:00Z">
+      <w:ins w:id="1012" w:author="Екатерина Луткова" w:date="2016-04-01T18:12:00Z">
         <w:r>
           <w:t>материала за заданный период</w:t>
         </w:r>
       </w:ins>
-      <w:ins w:id="1012" w:author="Екатерина Луткова" w:date="2016-04-01T18:14:00Z">
+      <w:ins w:id="1013" w:author="Екатерина Луткова" w:date="2016-04-01T18:14:00Z">
         <w:r>
           <w:t>:</w:t>
         </w:r>
@@ -38644,7 +38677,7 @@
       <w:r>
         <w:t>Журнал учета оплаченной и отгруженной продукции</w:t>
       </w:r>
-      <w:bookmarkEnd w:id="1006"/>
+      <w:bookmarkEnd w:id="1007"/>
     </w:p>
     <w:p>
       <w:pPr>
@@ -40263,11 +40296,11 @@
         <w:ind w:left="0" w:firstLine="709"/>
         <w:jc w:val="both"/>
       </w:pPr>
-      <w:bookmarkStart w:id="1013" w:name="_Toc446599535"/>
+      <w:bookmarkStart w:id="1014" w:name="_Toc446599535"/>
       <w:r>
         <w:t>Журнал вальцовщика</w:t>
       </w:r>
-      <w:bookmarkEnd w:id="1013"/>
+      <w:bookmarkEnd w:id="1014"/>
     </w:p>
     <w:tbl>
       <w:tblPr>
@@ -40700,12 +40733,12 @@
             <w:r>
               <w:t xml:space="preserve">». Партия состоит из </w:t>
             </w:r>
-            <w:ins w:id="1014" w:author="Екатерина Луткова" w:date="2016-04-01T16:58:00Z">
+            <w:ins w:id="1015" w:author="Екатерина Луткова" w:date="2016-04-01T16:58:00Z">
               <w:r>
                 <w:t>текущей</w:t>
               </w:r>
             </w:ins>
-            <w:del w:id="1015" w:author="Екатерина Луткова" w:date="2016-04-01T16:58:00Z">
+            <w:del w:id="1016" w:author="Екатерина Луткова" w:date="2016-04-01T16:58:00Z">
               <w:r>
                 <w:delText>сегодняшней</w:delText>
               </w:r>
@@ -40798,14 +40831,14 @@
         <w:ind w:left="0" w:firstLine="709"/>
         <w:jc w:val="both"/>
       </w:pPr>
-      <w:bookmarkStart w:id="1016" w:name="_Toc446599536"/>
+      <w:bookmarkStart w:id="1017" w:name="_Toc446599536"/>
       <w:r>
         <w:t>Распоряжение на отгрузку</w:t>
       </w:r>
       <w:r>
         <w:t xml:space="preserve"> (журнал)</w:t>
       </w:r>
-      <w:bookmarkEnd w:id="1016"/>
+      <w:bookmarkEnd w:id="1017"/>
     </w:p>
     <w:p>
       <w:pPr>
@@ -41198,12 +41231,12 @@
             <w:r>
               <w:t xml:space="preserve">». Партия состоит из </w:t>
             </w:r>
-            <w:ins w:id="1017" w:author="Екатерина Луткова" w:date="2016-04-01T16:58:00Z">
+            <w:ins w:id="1018" w:author="Екатерина Луткова" w:date="2016-04-01T16:58:00Z">
               <w:r>
                 <w:t>текущей</w:t>
               </w:r>
             </w:ins>
-            <w:del w:id="1018" w:author="Екатерина Луткова" w:date="2016-04-01T16:58:00Z">
+            <w:del w:id="1019" w:author="Екатерина Луткова" w:date="2016-04-01T16:58:00Z">
               <w:r>
                 <w:delText>сегодняшней</w:delText>
               </w:r>
@@ -41249,7 +41282,7 @@
         <w:ind w:left="0" w:firstLine="709"/>
         <w:jc w:val="both"/>
       </w:pPr>
-      <w:bookmarkStart w:id="1019" w:name="_Toc446599537"/>
+      <w:bookmarkStart w:id="1020" w:name="_Toc446599537"/>
       <w:r>
         <w:t>Модуль «</w:t>
       </w:r>
@@ -41259,7 +41292,7 @@
       <w:r>
         <w:t>»</w:t>
       </w:r>
-      <w:bookmarkEnd w:id="1019"/>
+      <w:bookmarkEnd w:id="1020"/>
     </w:p>
     <w:p>
       <w:pPr>
@@ -41525,11 +41558,11 @@
       <w:pPr>
         <w:pStyle w:val="10"/>
       </w:pPr>
-      <w:bookmarkStart w:id="1020" w:name="_Toc446599538"/>
+      <w:bookmarkStart w:id="1021" w:name="_Toc446599538"/>
       <w:r>
         <w:t>5 ТРЕБОВАНИЯ К НАДЕЖНОСТИ</w:t>
       </w:r>
-      <w:bookmarkEnd w:id="1020"/>
+      <w:bookmarkEnd w:id="1021"/>
     </w:p>
     <w:p>
       <w:pPr>
@@ -41584,9 +41617,9 @@
         <w:spacing w:before="100" w:beforeAutospacing="1" w:after="100" w:afterAutospacing="1" w:line="360" w:lineRule="auto"/>
         <w:jc w:val="both"/>
       </w:pPr>
-      <w:bookmarkStart w:id="1021" w:name="_Toc418591219"/>
-      <w:bookmarkStart w:id="1022" w:name="_Toc432605163"/>
-      <w:bookmarkStart w:id="1023" w:name="_Toc446599539"/>
+      <w:bookmarkStart w:id="1022" w:name="_Toc418591219"/>
+      <w:bookmarkStart w:id="1023" w:name="_Toc432605163"/>
+      <w:bookmarkStart w:id="1024" w:name="_Toc446599539"/>
       <w:r>
         <w:t>6</w:t>
       </w:r>
@@ -41596,9 +41629,9 @@
       <w:r>
         <w:t>ТЕХНИЧЕСКИЕ ТРЕБОВАНИЯ К СИСТЕМЕ</w:t>
       </w:r>
-      <w:bookmarkEnd w:id="1021"/>
       <w:bookmarkEnd w:id="1022"/>
       <w:bookmarkEnd w:id="1023"/>
+      <w:bookmarkEnd w:id="1024"/>
     </w:p>
     <w:p>
       <w:pPr>
@@ -41606,18 +41639,18 @@
         <w:spacing w:before="100" w:beforeAutospacing="1" w:after="100" w:afterAutospacing="1" w:line="360" w:lineRule="auto"/>
         <w:jc w:val="both"/>
       </w:pPr>
-      <w:bookmarkStart w:id="1024" w:name="_Toc418591220"/>
-      <w:bookmarkStart w:id="1025" w:name="_Toc432605164"/>
-      <w:bookmarkStart w:id="1026" w:name="_Toc446599540"/>
+      <w:bookmarkStart w:id="1025" w:name="_Toc418591220"/>
+      <w:bookmarkStart w:id="1026" w:name="_Toc432605164"/>
+      <w:bookmarkStart w:id="1027" w:name="_Toc446599540"/>
       <w:r>
         <w:t>5</w:t>
       </w:r>
       <w:r>
         <w:t>.1. Архитектура системы</w:t>
       </w:r>
-      <w:bookmarkEnd w:id="1024"/>
       <w:bookmarkEnd w:id="1025"/>
       <w:bookmarkEnd w:id="1026"/>
+      <w:bookmarkEnd w:id="1027"/>
     </w:p>
     <w:p>
       <w:pPr>
@@ -41744,18 +41777,18 @@
         <w:spacing w:before="100" w:beforeAutospacing="1" w:after="100" w:afterAutospacing="1" w:line="360" w:lineRule="auto"/>
         <w:jc w:val="both"/>
       </w:pPr>
-      <w:bookmarkStart w:id="1027" w:name="_Toc418591221"/>
-      <w:bookmarkStart w:id="1028" w:name="_Toc432605165"/>
-      <w:bookmarkStart w:id="1029" w:name="_Toc446599541"/>
+      <w:bookmarkStart w:id="1028" w:name="_Toc418591221"/>
+      <w:bookmarkStart w:id="1029" w:name="_Toc432605165"/>
+      <w:bookmarkStart w:id="1030" w:name="_Toc446599541"/>
       <w:r>
         <w:t>5</w:t>
       </w:r>
       <w:r>
         <w:t>.2. Требования к аппаратному обеспечению системы</w:t>
       </w:r>
-      <w:bookmarkEnd w:id="1027"/>
       <w:bookmarkEnd w:id="1028"/>
       <w:bookmarkEnd w:id="1029"/>
+      <w:bookmarkEnd w:id="1030"/>
     </w:p>
     <w:p>
       <w:pPr>
@@ -42197,7 +42230,7 @@
       </w:r>
     </w:p>
   </w:comment>
-  <w:comment w:id="723" w:author="staff" w:date="2016-04-10T17:40:00Z" w:initials="s">
+  <w:comment w:id="722" w:author="staff" w:date="2016-04-10T17:40:00Z" w:initials="s">
     <w:p>
       <w:pPr>
         <w:pStyle w:val="af1"/>
@@ -42213,7 +42246,7 @@
       </w:r>
     </w:p>
   </w:comment>
-  <w:comment w:id="734" w:author="staff" w:date="2016-04-10T17:41:00Z" w:initials="s">
+  <w:comment w:id="733" w:author="staff" w:date="2016-04-10T17:41:00Z" w:initials="s">
     <w:p>
       <w:pPr>
         <w:pStyle w:val="af1"/>
@@ -42229,7 +42262,7 @@
       </w:r>
     </w:p>
   </w:comment>
-  <w:comment w:id="737" w:author="staff" w:date="2016-04-10T17:46:00Z" w:initials="s">
+  <w:comment w:id="736" w:author="staff" w:date="2016-04-10T17:46:00Z" w:initials="s">
     <w:p>
       <w:pPr>
         <w:pStyle w:val="af1"/>
@@ -42245,7 +42278,7 @@
       </w:r>
     </w:p>
   </w:comment>
-  <w:comment w:id="739" w:author="staff" w:date="2016-04-10T17:42:00Z" w:initials="s">
+  <w:comment w:id="738" w:author="staff" w:date="2016-04-10T17:42:00Z" w:initials="s">
     <w:p>
       <w:pPr>
         <w:pStyle w:val="af1"/>
@@ -42261,7 +42294,7 @@
       </w:r>
     </w:p>
   </w:comment>
-  <w:comment w:id="746" w:author="staff" w:date="2016-04-10T17:44:00Z" w:initials="s">
+  <w:comment w:id="745" w:author="staff" w:date="2016-04-10T17:44:00Z" w:initials="s">
     <w:p>
       <w:pPr>
         <w:pStyle w:val="af1"/>
@@ -42274,6 +42307,30 @@
       </w:r>
       <w:r>
         <w:t>Имеется в виду картинка - чертеж?</w:t>
+      </w:r>
+    </w:p>
+  </w:comment>
+  <w:comment w:id="748" w:author="HOME" w:date="2016-04-14T00:57:00Z" w:initials="H">
+    <w:p>
+      <w:pPr>
+        <w:pStyle w:val="af1"/>
+      </w:pPr>
+      <w:r>
+        <w:rPr>
+          <w:rStyle w:val="af0"/>
+        </w:rPr>
+        <w:annotationRef/>
+      </w:r>
+      <w:r>
+        <w:t xml:space="preserve">Наверное </w:t>
+      </w:r>
+      <w:proofErr w:type="gramStart"/>
+      <w:r>
+        <w:t>ВЛ</w:t>
+      </w:r>
+      <w:proofErr w:type="gramEnd"/>
+      <w:r>
+        <w:t>?</w:t>
       </w:r>
     </w:p>
   </w:comment>
@@ -47415,7 +47472,6 @@
       <w:lang w:eastAsia="en-US"/>
     </w:rPr>
     <w:tblPr>
-      <w:tblInd w:w="0" w:type="dxa"/>
       <w:tblBorders>
         <w:top w:val="single" w:sz="4" w:space="0" w:color="auto"/>
         <w:left w:val="single" w:sz="4" w:space="0" w:color="auto"/>
@@ -47424,12 +47480,6 @@
         <w:insideH w:val="single" w:sz="4" w:space="0" w:color="auto"/>
         <w:insideV w:val="single" w:sz="4" w:space="0" w:color="auto"/>
       </w:tblBorders>
-      <w:tblCellMar>
-        <w:top w:w="0" w:type="dxa"/>
-        <w:left w:w="108" w:type="dxa"/>
-        <w:bottom w:w="0" w:type="dxa"/>
-        <w:right w:w="108" w:type="dxa"/>
-      </w:tblCellMar>
     </w:tblPr>
   </w:style>
   <w:style w:type="paragraph" w:styleId="ab">
@@ -48058,7 +48108,6 @@
       <w:lang w:eastAsia="en-US"/>
     </w:rPr>
     <w:tblPr>
-      <w:tblInd w:w="0" w:type="dxa"/>
       <w:tblBorders>
         <w:top w:val="single" w:sz="4" w:space="0" w:color="auto"/>
         <w:left w:val="single" w:sz="4" w:space="0" w:color="auto"/>
@@ -48067,12 +48116,6 @@
         <w:insideH w:val="single" w:sz="4" w:space="0" w:color="auto"/>
         <w:insideV w:val="single" w:sz="4" w:space="0" w:color="auto"/>
       </w:tblBorders>
-      <w:tblCellMar>
-        <w:top w:w="0" w:type="dxa"/>
-        <w:left w:w="108" w:type="dxa"/>
-        <w:bottom w:w="0" w:type="dxa"/>
-        <w:right w:w="108" w:type="dxa"/>
-      </w:tblCellMar>
     </w:tblPr>
   </w:style>
   <w:style w:type="paragraph" w:styleId="ab">
@@ -48528,7 +48571,7 @@
 </file>
 
 <file path=customXml/itemProps1.xml><?xml version="1.0" encoding="utf-8"?>
-<ds:datastoreItem xmlns:ds="http://schemas.openxmlformats.org/officeDocument/2006/customXml" ds:itemID="{266A970A-1E53-4A8A-A6AB-4154777A9D08}">
+<ds:datastoreItem xmlns:ds="http://schemas.openxmlformats.org/officeDocument/2006/customXml" ds:itemID="{15E37262-DC23-4E67-946A-1EAD00E00636}">
   <ds:schemaRefs>
     <ds:schemaRef ds:uri="http://schemas.openxmlformats.org/officeDocument/2006/bibliography"/>
   </ds:schemaRefs>

</xml_diff>